<commit_message>
updating methods, working on intro next
</commit_message>
<xml_diff>
--- a/graduate_research/chapter_2_mm20190321_bp.docx
+++ b/graduate_research/chapter_2_mm20190321_bp.docx
@@ -1,6 +1,6 @@
 
 <file path=word/document.xml><?xml version="1.0" encoding="utf-8"?>
-<w:document xmlns:wpc="http://schemas.microsoft.com/office/word/2010/wordprocessingCanvas" xmlns:cx="http://schemas.microsoft.com/office/drawing/2014/chartex" xmlns:cx1="http://schemas.microsoft.com/office/drawing/2015/9/8/chartex" xmlns:mc="http://schemas.openxmlformats.org/markup-compatibility/2006" xmlns:o="urn:schemas-microsoft-com:office:office" xmlns:r="http://schemas.openxmlformats.org/officeDocument/2006/relationships" xmlns:m="http://schemas.openxmlformats.org/officeDocument/2006/math" xmlns:v="urn:schemas-microsoft-com:vml" xmlns:wp14="http://schemas.microsoft.com/office/word/2010/wordprocessingDrawing" xmlns:wp="http://schemas.openxmlformats.org/drawingml/2006/wordprocessingDrawing" xmlns:w10="urn:schemas-microsoft-com:office:word" xmlns:w="http://schemas.openxmlformats.org/wordprocessingml/2006/main" xmlns:w14="http://schemas.microsoft.com/office/word/2010/wordml" xmlns:w15="http://schemas.microsoft.com/office/word/2012/wordml" xmlns:w16se="http://schemas.microsoft.com/office/word/2015/wordml/symex" xmlns:wpg="http://schemas.microsoft.com/office/word/2010/wordprocessingGroup" xmlns:wpi="http://schemas.microsoft.com/office/word/2010/wordprocessingInk" xmlns:wne="http://schemas.microsoft.com/office/word/2006/wordml" xmlns:wps="http://schemas.microsoft.com/office/word/2010/wordprocessingShape" mc:Ignorable="w14 w15 w16se wp14">
+<w:document xmlns:wpc="http://schemas.microsoft.com/office/word/2010/wordprocessingCanvas" xmlns:cx="http://schemas.microsoft.com/office/drawing/2014/chartex" xmlns:cx1="http://schemas.microsoft.com/office/drawing/2015/9/8/chartex" xmlns:cx2="http://schemas.microsoft.com/office/drawing/2015/10/21/chartex" xmlns:cx3="http://schemas.microsoft.com/office/drawing/2016/5/9/chartex" xmlns:cx4="http://schemas.microsoft.com/office/drawing/2016/5/10/chartex" xmlns:cx5="http://schemas.microsoft.com/office/drawing/2016/5/11/chartex" xmlns:cx6="http://schemas.microsoft.com/office/drawing/2016/5/12/chartex" xmlns:cx7="http://schemas.microsoft.com/office/drawing/2016/5/13/chartex" xmlns:cx8="http://schemas.microsoft.com/office/drawing/2016/5/14/chartex" xmlns:mc="http://schemas.openxmlformats.org/markup-compatibility/2006" xmlns:aink="http://schemas.microsoft.com/office/drawing/2016/ink" xmlns:am3d="http://schemas.microsoft.com/office/drawing/2017/model3d" xmlns:o="urn:schemas-microsoft-com:office:office" xmlns:r="http://schemas.openxmlformats.org/officeDocument/2006/relationships" xmlns:m="http://schemas.openxmlformats.org/officeDocument/2006/math" xmlns:v="urn:schemas-microsoft-com:vml" xmlns:wp14="http://schemas.microsoft.com/office/word/2010/wordprocessingDrawing" xmlns:wp="http://schemas.openxmlformats.org/drawingml/2006/wordprocessingDrawing" xmlns:w10="urn:schemas-microsoft-com:office:word" xmlns:w="http://schemas.openxmlformats.org/wordprocessingml/2006/main" xmlns:w14="http://schemas.microsoft.com/office/word/2010/wordml" xmlns:w15="http://schemas.microsoft.com/office/word/2012/wordml" xmlns:w16cid="http://schemas.microsoft.com/office/word/2016/wordml/cid" xmlns:w16se="http://schemas.microsoft.com/office/word/2015/wordml/symex" xmlns:wpg="http://schemas.microsoft.com/office/word/2010/wordprocessingGroup" xmlns:wpi="http://schemas.microsoft.com/office/word/2010/wordprocessingInk" xmlns:wne="http://schemas.microsoft.com/office/word/2006/wordml" xmlns:wps="http://schemas.microsoft.com/office/word/2010/wordprocessingShape" mc:Ignorable="w14 w15 w16se w16cid wp14">
   <w:body>
     <w:p>
       <w:pPr>
@@ -1545,23 +1545,7 @@
             <w:rFonts w:ascii="Arial" w:hAnsi="Arial" w:cs="Arial"/>
             <w:spacing w:val="2"/>
           </w:rPr>
-          <w:t xml:space="preserve"> </w:t>
-        </w:r>
-        <w:proofErr w:type="gramStart"/>
-        <w:r>
-          <w:rPr>
-            <w:rFonts w:ascii="Arial" w:hAnsi="Arial" w:cs="Arial"/>
-            <w:spacing w:val="2"/>
-          </w:rPr>
-          <w:t>The</w:t>
-        </w:r>
-        <w:proofErr w:type="gramEnd"/>
-        <w:r>
-          <w:rPr>
-            <w:rFonts w:ascii="Arial" w:hAnsi="Arial" w:cs="Arial"/>
-            <w:spacing w:val="2"/>
-          </w:rPr>
-          <w:t xml:space="preserve"> basin comprises of the second largest river in Florida, the Suwannee River. The Suwannee river has a </w:t>
+          <w:t xml:space="preserve"> The basin comprises of the second largest river in Florida, the Suwannee River. The Suwannee river has a </w:t>
         </w:r>
       </w:ins>
       <w:del w:id="166" w:author="Moreno,Melissa M" w:date="2019-03-25T17:08:00Z">
@@ -1703,23 +1687,7 @@
             <w:rFonts w:ascii="Arial" w:hAnsi="Arial" w:cs="Arial"/>
             <w:spacing w:val="2"/>
           </w:rPr>
-          <w:t xml:space="preserve">The Big Bend coastline spans from Crystal River to </w:t>
-        </w:r>
-        <w:proofErr w:type="spellStart"/>
-        <w:r>
-          <w:rPr>
-            <w:rFonts w:ascii="Arial" w:hAnsi="Arial" w:cs="Arial"/>
-            <w:spacing w:val="2"/>
-          </w:rPr>
-          <w:t>Apalachee</w:t>
-        </w:r>
-        <w:proofErr w:type="spellEnd"/>
-        <w:r>
-          <w:rPr>
-            <w:rFonts w:ascii="Arial" w:hAnsi="Arial" w:cs="Arial"/>
-            <w:spacing w:val="2"/>
-          </w:rPr>
-          <w:t xml:space="preserve"> Bay</w:t>
+          <w:t>The Big Bend coastline spans from Crystal River to Apalachee Bay</w:t>
         </w:r>
         <w:r>
           <w:rPr>
@@ -1837,7 +1805,7 @@
                       </pic:cNvPicPr>
                     </pic:nvPicPr>
                     <pic:blipFill>
-                      <a:blip r:embed="rId9">
+                      <a:blip r:embed="rId10">
                         <a:extLst>
                           <a:ext uri="{28A0092B-C50C-407E-A947-70E740481C1C}">
                             <a14:useLocalDpi xmlns:a14="http://schemas.microsoft.com/office/drawing/2010/main" val="0"/>
@@ -1987,8 +1955,6 @@
           <w:t xml:space="preserve">th, and north of Cedar Key, FL. </w:t>
         </w:r>
       </w:ins>
-      <w:bookmarkStart w:id="190" w:name="_GoBack"/>
-      <w:bookmarkEnd w:id="190"/>
     </w:p>
     <w:p>
       <w:pPr>
@@ -1996,7 +1962,7 @@
         <w:shd w:val="clear" w:color="auto" w:fill="FCFCFC"/>
         <w:spacing w:before="240" w:beforeAutospacing="0" w:after="288" w:afterAutospacing="0"/>
         <w:rPr>
-          <w:ins w:id="191" w:author="Moreno,Melissa M [2]" w:date="2019-03-26T12:18:00Z"/>
+          <w:ins w:id="190" w:author="Moreno,Melissa M [2]" w:date="2019-03-26T12:18:00Z"/>
           <w:rFonts w:ascii="Arial" w:hAnsi="Arial" w:cs="Arial"/>
           <w:spacing w:val="2"/>
         </w:rPr>
@@ -2009,7 +1975,7 @@
         <w:lastRenderedPageBreak/>
         <w:t xml:space="preserve">Significant areas of the land within </w:t>
       </w:r>
-      <w:del w:id="192" w:author="Moreno,Melissa M" w:date="2019-03-25T17:08:00Z">
+      <w:del w:id="191" w:author="Moreno,Melissa M" w:date="2019-03-25T17:08:00Z">
         <w:r>
           <w:rPr>
             <w:rFonts w:ascii="Arial" w:hAnsi="Arial" w:cs="Arial"/>
@@ -2018,7 +1984,7 @@
           <w:delText xml:space="preserve">SRB </w:delText>
         </w:r>
       </w:del>
-      <w:ins w:id="193" w:author="Moreno,Melissa M" w:date="2019-03-25T17:08:00Z">
+      <w:ins w:id="192" w:author="Moreno,Melissa M" w:date="2019-03-25T17:08:00Z">
         <w:r>
           <w:rPr>
             <w:rFonts w:ascii="Arial" w:hAnsi="Arial" w:cs="Arial"/>
@@ -2041,7 +2007,7 @@
         </w:rPr>
         <w:t xml:space="preserve">non-government </w:t>
       </w:r>
-      <w:commentRangeStart w:id="194"/>
+      <w:commentRangeStart w:id="193"/>
       <w:r>
         <w:rPr>
           <w:rFonts w:ascii="Arial" w:hAnsi="Arial" w:cs="Arial"/>
@@ -2049,13 +2015,13 @@
         </w:rPr>
         <w:t>organizations</w:t>
       </w:r>
-      <w:commentRangeEnd w:id="194"/>
+      <w:commentRangeEnd w:id="193"/>
       <w:r>
         <w:rPr>
           <w:rStyle w:val="CommentReference"/>
           <w:rFonts w:asciiTheme="minorHAnsi" w:eastAsiaTheme="minorHAnsi" w:hAnsiTheme="minorHAnsi" w:cstheme="minorBidi"/>
         </w:rPr>
-        <w:commentReference w:id="194"/>
+        <w:commentReference w:id="193"/>
       </w:r>
       <w:r>
         <w:rPr>
@@ -2064,7 +2030,7 @@
         </w:rPr>
         <w:t>. There are over 50 state and county recreation</w:t>
       </w:r>
-      <w:ins w:id="195" w:author="Moreno,Melissa M [2]" w:date="2019-03-26T12:15:00Z">
+      <w:ins w:id="194" w:author="Moreno,Melissa M [2]" w:date="2019-03-26T12:15:00Z">
         <w:r>
           <w:rPr>
             <w:rFonts w:ascii="Arial" w:hAnsi="Arial" w:cs="Arial"/>
@@ -2080,7 +2046,7 @@
         </w:rPr>
         <w:t xml:space="preserve"> parks along the river. </w:t>
       </w:r>
-      <w:del w:id="196" w:author="Moreno,Melissa M [2]" w:date="2019-03-26T12:15:00Z">
+      <w:del w:id="195" w:author="Moreno,Melissa M [2]" w:date="2019-03-26T12:15:00Z">
         <w:r>
           <w:rPr>
             <w:rFonts w:ascii="Arial" w:hAnsi="Arial" w:cs="Arial"/>
@@ -2088,7 +2054,7 @@
           </w:rPr>
           <w:delText xml:space="preserve">There are also many selected sites along the Suwannee River that have been and are currently being monitored for water quality and benthic </w:delText>
         </w:r>
-        <w:commentRangeStart w:id="197"/>
+        <w:commentRangeStart w:id="196"/>
         <w:r>
           <w:rPr>
             <w:rFonts w:ascii="Arial" w:hAnsi="Arial" w:cs="Arial"/>
@@ -2096,13 +2062,13 @@
           </w:rPr>
           <w:delText>sampling</w:delText>
         </w:r>
-        <w:commentRangeEnd w:id="197"/>
+        <w:commentRangeEnd w:id="196"/>
         <w:r>
           <w:rPr>
             <w:rStyle w:val="CommentReference"/>
             <w:rFonts w:asciiTheme="minorHAnsi" w:eastAsiaTheme="minorHAnsi" w:hAnsiTheme="minorHAnsi" w:cstheme="minorBidi"/>
           </w:rPr>
-          <w:commentReference w:id="197"/>
+          <w:commentReference w:id="196"/>
         </w:r>
         <w:r>
           <w:rPr>
@@ -2112,7 +2078,7 @@
           <w:delText xml:space="preserve">. </w:delText>
         </w:r>
       </w:del>
-      <w:ins w:id="198" w:author="Moreno,Melissa M [2]" w:date="2019-03-26T12:16:00Z">
+      <w:ins w:id="197" w:author="Moreno,Melissa M [2]" w:date="2019-03-26T12:16:00Z">
         <w:r>
           <w:rPr>
             <w:rFonts w:ascii="Arial" w:hAnsi="Arial" w:cs="Arial"/>
@@ -2121,7 +2087,7 @@
           <w:t xml:space="preserve">Along with recreational parks along the basin, there are also monitoring programs that protect and conduct management strategies. </w:t>
         </w:r>
       </w:ins>
-      <w:ins w:id="199" w:author="Moreno,Melissa M [2]" w:date="2019-03-26T12:12:00Z">
+      <w:ins w:id="198" w:author="Moreno,Melissa M [2]" w:date="2019-03-26T12:12:00Z">
         <w:r>
           <w:rPr>
             <w:rFonts w:ascii="Arial" w:hAnsi="Arial" w:cs="Arial"/>
@@ -2130,7 +2096,7 @@
           <w:t xml:space="preserve">According to the Florida </w:t>
         </w:r>
       </w:ins>
-      <w:ins w:id="200" w:author="Moreno,Melissa M [2]" w:date="2019-03-26T12:15:00Z">
+      <w:ins w:id="199" w:author="Moreno,Melissa M [2]" w:date="2019-03-26T12:15:00Z">
         <w:r>
           <w:rPr>
             <w:rFonts w:ascii="Arial" w:hAnsi="Arial" w:cs="Arial"/>
@@ -2139,7 +2105,7 @@
           <w:t>State’s</w:t>
         </w:r>
       </w:ins>
-      <w:ins w:id="201" w:author="Moreno,Melissa M [2]" w:date="2019-03-26T12:12:00Z">
+      <w:ins w:id="200" w:author="Moreno,Melissa M [2]" w:date="2019-03-26T12:12:00Z">
         <w:r>
           <w:rPr>
             <w:rFonts w:ascii="Arial" w:hAnsi="Arial" w:cs="Arial"/>
@@ -2155,7 +2121,7 @@
           <w:t>Suwannee River Basin Management Action Plan</w:t>
         </w:r>
       </w:ins>
-      <w:ins w:id="202" w:author="Moreno,Melissa M [2]" w:date="2019-03-26T12:16:00Z">
+      <w:ins w:id="201" w:author="Moreno,Melissa M [2]" w:date="2019-03-26T12:16:00Z">
         <w:r>
           <w:rPr>
             <w:rFonts w:ascii="Arial" w:hAnsi="Arial" w:cs="Arial"/>
@@ -2164,7 +2130,7 @@
           <w:t xml:space="preserve"> </w:t>
         </w:r>
       </w:ins>
-      <w:customXmlInsRangeStart w:id="203" w:author="Moreno,Melissa M [2]" w:date="2019-03-26T12:16:00Z"/>
+      <w:customXmlInsRangeStart w:id="202" w:author="Moreno,Melissa M [2]" w:date="2019-03-26T12:16:00Z"/>
       <w:sdt>
         <w:sdtPr>
           <w:rPr>
@@ -2174,9 +2140,10 @@
           <w:id w:val="-1449233291"/>
           <w:citation/>
         </w:sdtPr>
+        <w:sdtEndPr/>
         <w:sdtContent>
-          <w:customXmlInsRangeEnd w:id="203"/>
-          <w:ins w:id="204" w:author="Moreno,Melissa M [2]" w:date="2019-03-26T12:16:00Z">
+          <w:customXmlInsRangeEnd w:id="202"/>
+          <w:ins w:id="203" w:author="Moreno,Melissa M [2]" w:date="2019-03-26T12:16:00Z">
             <w:r>
               <w:rPr>
                 <w:rFonts w:ascii="Arial" w:hAnsi="Arial" w:cs="Arial"/>
@@ -2199,13 +2166,13 @@
             </w:rPr>
             <w:fldChar w:fldCharType="separate"/>
           </w:r>
-          <w:ins w:id="205" w:author="Moreno,Melissa M [2]" w:date="2019-03-26T12:16:00Z">
+          <w:ins w:id="204" w:author="Moreno,Melissa M [2]" w:date="2019-03-26T12:16:00Z">
             <w:r>
               <w:rPr>
                 <w:rFonts w:ascii="Arial" w:hAnsi="Arial" w:cs="Arial"/>
                 <w:noProof/>
                 <w:spacing w:val="2"/>
-                <w:rPrChange w:id="206" w:author="Moreno,Melissa M [2]" w:date="2019-03-26T12:16:00Z">
+                <w:rPrChange w:id="205" w:author="Moreno,Melissa M [2]" w:date="2019-03-26T12:16:00Z">
                   <w:rPr/>
                 </w:rPrChange>
               </w:rPr>
@@ -2219,11 +2186,11 @@
               <w:fldChar w:fldCharType="end"/>
             </w:r>
           </w:ins>
-          <w:customXmlInsRangeStart w:id="207" w:author="Moreno,Melissa M [2]" w:date="2019-03-26T12:16:00Z"/>
+          <w:customXmlInsRangeStart w:id="206" w:author="Moreno,Melissa M [2]" w:date="2019-03-26T12:16:00Z"/>
         </w:sdtContent>
       </w:sdt>
-      <w:customXmlInsRangeEnd w:id="207"/>
-      <w:ins w:id="208" w:author="Moreno,Melissa M [2]" w:date="2019-03-26T12:12:00Z">
+      <w:customXmlInsRangeEnd w:id="206"/>
+      <w:ins w:id="207" w:author="Moreno,Melissa M [2]" w:date="2019-03-26T12:12:00Z">
         <w:r>
           <w:rPr>
             <w:rFonts w:ascii="Arial" w:hAnsi="Arial" w:cs="Arial"/>
@@ -2232,7 +2199,7 @@
           <w:t xml:space="preserve">, </w:t>
         </w:r>
       </w:ins>
-      <w:ins w:id="209" w:author="Moreno,Melissa M [2]" w:date="2019-03-26T12:13:00Z">
+      <w:ins w:id="208" w:author="Moreno,Melissa M [2]" w:date="2019-03-26T12:13:00Z">
         <w:r>
           <w:rPr>
             <w:rFonts w:ascii="Arial" w:hAnsi="Arial" w:cs="Arial"/>
@@ -2241,7 +2208,7 @@
           <w:t xml:space="preserve">the lower and middle Suwannee river basin comprises 1.13 million acres where over 750,000 of those acres are </w:t>
         </w:r>
       </w:ins>
-      <w:ins w:id="210" w:author="Moreno,Melissa M [2]" w:date="2019-03-26T12:14:00Z">
+      <w:ins w:id="209" w:author="Moreno,Melissa M [2]" w:date="2019-03-26T12:14:00Z">
         <w:r>
           <w:rPr>
             <w:rFonts w:ascii="Arial" w:hAnsi="Arial" w:cs="Arial"/>
@@ -2250,7 +2217,7 @@
           <w:t>protected</w:t>
         </w:r>
       </w:ins>
-      <w:ins w:id="211" w:author="Moreno,Melissa M [2]" w:date="2019-03-26T12:13:00Z">
+      <w:ins w:id="210" w:author="Moreno,Melissa M [2]" w:date="2019-03-26T12:13:00Z">
         <w:r>
           <w:rPr>
             <w:rFonts w:ascii="Arial" w:hAnsi="Arial" w:cs="Arial"/>
@@ -2259,7 +2226,7 @@
           <w:t xml:space="preserve"> and designated as part of the </w:t>
         </w:r>
       </w:ins>
-      <w:ins w:id="212" w:author="Moreno,Melissa M [2]" w:date="2019-03-26T12:14:00Z">
+      <w:ins w:id="211" w:author="Moreno,Melissa M [2]" w:date="2019-03-26T12:14:00Z">
         <w:r>
           <w:rPr>
             <w:rFonts w:ascii="Arial" w:hAnsi="Arial" w:cs="Arial"/>
@@ -2275,7 +2242,7 @@
           <w:t xml:space="preserve">water nutrient level reduction </w:t>
         </w:r>
       </w:ins>
-      <w:ins w:id="213" w:author="Moreno,Melissa M [2]" w:date="2019-03-26T12:20:00Z">
+      <w:ins w:id="212" w:author="Moreno,Melissa M [2]" w:date="2019-03-26T12:20:00Z">
         <w:r>
           <w:rPr>
             <w:rFonts w:ascii="Arial" w:hAnsi="Arial" w:cs="Arial"/>
@@ -2284,7 +2251,7 @@
           <w:t>as well as implementing</w:t>
         </w:r>
       </w:ins>
-      <w:ins w:id="214" w:author="Moreno,Melissa M [2]" w:date="2019-03-26T12:14:00Z">
+      <w:ins w:id="213" w:author="Moreno,Melissa M [2]" w:date="2019-03-26T12:14:00Z">
         <w:r>
           <w:rPr>
             <w:rFonts w:ascii="Arial" w:hAnsi="Arial" w:cs="Arial"/>
@@ -2300,12 +2267,12 @@
         <w:shd w:val="clear" w:color="auto" w:fill="FCFCFC"/>
         <w:spacing w:before="240" w:beforeAutospacing="0" w:after="288" w:afterAutospacing="0"/>
         <w:rPr>
-          <w:ins w:id="215" w:author="Moreno,Melissa M [2]" w:date="2019-03-26T12:18:00Z"/>
+          <w:ins w:id="214" w:author="Moreno,Melissa M [2]" w:date="2019-03-26T12:18:00Z"/>
           <w:rFonts w:ascii="Arial" w:hAnsi="Arial" w:cs="Arial"/>
           <w:spacing w:val="2"/>
         </w:rPr>
       </w:pPr>
-      <w:ins w:id="216" w:author="Moreno,Melissa M [2]" w:date="2019-03-26T12:18:00Z">
+      <w:ins w:id="215" w:author="Moreno,Melissa M [2]" w:date="2019-03-26T12:18:00Z">
         <w:r>
           <w:rPr>
             <w:rFonts w:ascii="Arial" w:hAnsi="Arial" w:cs="Arial"/>
@@ -2314,7 +2281,7 @@
           <w:t>Much of the land use around the basin</w:t>
         </w:r>
       </w:ins>
-      <w:ins w:id="217" w:author="Moreno,Melissa M [2]" w:date="2019-03-26T12:20:00Z">
+      <w:ins w:id="216" w:author="Moreno,Melissa M [2]" w:date="2019-03-26T12:20:00Z">
         <w:r>
           <w:rPr>
             <w:rFonts w:ascii="Arial" w:hAnsi="Arial" w:cs="Arial"/>
@@ -2323,7 +2290,7 @@
           <w:t>, for the lower and middle areas,</w:t>
         </w:r>
       </w:ins>
-      <w:ins w:id="218" w:author="Moreno,Melissa M [2]" w:date="2019-03-26T12:18:00Z">
+      <w:ins w:id="217" w:author="Moreno,Melissa M [2]" w:date="2019-03-26T12:18:00Z">
         <w:r>
           <w:rPr>
             <w:rFonts w:ascii="Arial" w:hAnsi="Arial" w:cs="Arial"/>
@@ -2346,7 +2313,7 @@
           <w:t xml:space="preserve">). There has been very little urban </w:t>
         </w:r>
       </w:ins>
-      <w:ins w:id="219" w:author="Moreno,Melissa M [2]" w:date="2019-03-26T12:19:00Z">
+      <w:ins w:id="218" w:author="Moreno,Melissa M [2]" w:date="2019-03-26T12:19:00Z">
         <w:r>
           <w:rPr>
             <w:rFonts w:ascii="Arial" w:hAnsi="Arial" w:cs="Arial"/>
@@ -2355,7 +2322,7 @@
           <w:t>development</w:t>
         </w:r>
       </w:ins>
-      <w:ins w:id="220" w:author="Moreno,Melissa M [2]" w:date="2019-03-26T12:18:00Z">
+      <w:ins w:id="219" w:author="Moreno,Melissa M [2]" w:date="2019-03-26T12:18:00Z">
         <w:r>
           <w:rPr>
             <w:rFonts w:ascii="Arial" w:hAnsi="Arial" w:cs="Arial"/>
@@ -2364,7 +2331,7 @@
           <w:t xml:space="preserve"> </w:t>
         </w:r>
       </w:ins>
-      <w:ins w:id="221" w:author="Moreno,Melissa M [2]" w:date="2019-03-26T12:19:00Z">
+      <w:ins w:id="220" w:author="Moreno,Melissa M [2]" w:date="2019-03-26T12:19:00Z">
         <w:r>
           <w:rPr>
             <w:rFonts w:ascii="Arial" w:hAnsi="Arial" w:cs="Arial"/>
@@ -2391,12 +2358,12 @@
         <w:shd w:val="clear" w:color="auto" w:fill="FCFCFC"/>
         <w:spacing w:before="240" w:beforeAutospacing="0" w:after="288" w:afterAutospacing="0"/>
         <w:rPr>
-          <w:ins w:id="222" w:author="Moreno,Melissa M [2]" w:date="2019-03-26T12:07:00Z"/>
+          <w:ins w:id="221" w:author="Moreno,Melissa M [2]" w:date="2019-03-26T12:07:00Z"/>
           <w:rFonts w:ascii="Arial" w:hAnsi="Arial" w:cs="Arial"/>
           <w:spacing w:val="2"/>
         </w:rPr>
       </w:pPr>
-      <w:del w:id="223" w:author="Moreno,Melissa M [2]" w:date="2019-03-26T12:17:00Z">
+      <w:del w:id="222" w:author="Moreno,Melissa M [2]" w:date="2019-03-26T12:17:00Z">
         <w:r>
           <w:rPr>
             <w:rFonts w:ascii="Arial" w:hAnsi="Arial" w:cs="Arial"/>
@@ -2531,12 +2498,12 @@
         <w:shd w:val="clear" w:color="auto" w:fill="FCFCFC"/>
         <w:spacing w:before="240" w:beforeAutospacing="0" w:after="288" w:afterAutospacing="0"/>
         <w:rPr>
-          <w:ins w:id="224" w:author="Moreno,Melissa M [2]" w:date="2019-03-26T12:07:00Z"/>
+          <w:ins w:id="223" w:author="Moreno,Melissa M [2]" w:date="2019-03-26T12:07:00Z"/>
           <w:rFonts w:ascii="Arial" w:hAnsi="Arial" w:cs="Arial"/>
           <w:spacing w:val="2"/>
         </w:rPr>
       </w:pPr>
-      <w:ins w:id="225" w:author="Moreno,Melissa M [2]" w:date="2019-03-26T12:07:00Z">
+      <w:ins w:id="224" w:author="Moreno,Melissa M [2]" w:date="2019-03-26T12:07:00Z">
         <w:r>
           <w:rPr>
             <w:rFonts w:ascii="Arial" w:hAnsi="Arial" w:cs="Arial"/>
@@ -2561,7 +2528,7 @@
                       </pic:cNvPicPr>
                     </pic:nvPicPr>
                     <pic:blipFill>
-                      <a:blip r:embed="rId10">
+                      <a:blip r:embed="rId11">
                         <a:extLst>
                           <a:ext uri="{28A0092B-C50C-407E-A947-70E740481C1C}">
                             <a14:useLocalDpi xmlns:a14="http://schemas.microsoft.com/office/drawing/2010/main" val="0"/>
@@ -2604,7 +2571,7 @@
           <w:spacing w:val="2"/>
         </w:rPr>
       </w:pPr>
-      <w:ins w:id="226" w:author="Moreno,Melissa M [2]" w:date="2019-03-26T12:07:00Z">
+      <w:ins w:id="225" w:author="Moreno,Melissa M [2]" w:date="2019-03-26T12:07:00Z">
         <w:r>
           <w:rPr>
             <w:rFonts w:ascii="Arial" w:hAnsi="Arial" w:cs="Arial"/>
@@ -2620,7 +2587,7 @@
           <w:t xml:space="preserve"> </w:t>
         </w:r>
       </w:ins>
-      <w:customXmlInsRangeStart w:id="227" w:author="Moreno,Melissa M [2]" w:date="2019-03-26T12:07:00Z"/>
+      <w:customXmlInsRangeStart w:id="226" w:author="Moreno,Melissa M [2]" w:date="2019-03-26T12:07:00Z"/>
       <w:sdt>
         <w:sdtPr>
           <w:rPr>
@@ -2630,9 +2597,10 @@
           <w:id w:val="1773270572"/>
           <w:citation/>
         </w:sdtPr>
+        <w:sdtEndPr/>
         <w:sdtContent>
-          <w:customXmlInsRangeEnd w:id="227"/>
-          <w:ins w:id="228" w:author="Moreno,Melissa M [2]" w:date="2019-03-26T12:07:00Z">
+          <w:customXmlInsRangeEnd w:id="226"/>
+          <w:ins w:id="227" w:author="Moreno,Melissa M [2]" w:date="2019-03-26T12:07:00Z">
             <w:r>
               <w:rPr>
                 <w:rFonts w:ascii="Arial" w:hAnsi="Arial" w:cs="Arial"/>
@@ -2655,13 +2623,13 @@
             </w:rPr>
             <w:fldChar w:fldCharType="separate"/>
           </w:r>
-          <w:ins w:id="229" w:author="Moreno,Melissa M [2]" w:date="2019-03-26T12:07:00Z">
+          <w:ins w:id="228" w:author="Moreno,Melissa M [2]" w:date="2019-03-26T12:07:00Z">
             <w:r>
               <w:rPr>
                 <w:rFonts w:ascii="Arial" w:hAnsi="Arial" w:cs="Arial"/>
                 <w:noProof/>
                 <w:spacing w:val="2"/>
-                <w:rPrChange w:id="230" w:author="Moreno,Melissa M [2]" w:date="2019-03-26T12:07:00Z">
+                <w:rPrChange w:id="229" w:author="Moreno,Melissa M [2]" w:date="2019-03-26T12:07:00Z">
                   <w:rPr/>
                 </w:rPrChange>
               </w:rPr>
@@ -2675,11 +2643,11 @@
               <w:fldChar w:fldCharType="end"/>
             </w:r>
           </w:ins>
-          <w:customXmlInsRangeStart w:id="231" w:author="Moreno,Melissa M [2]" w:date="2019-03-26T12:07:00Z"/>
+          <w:customXmlInsRangeStart w:id="230" w:author="Moreno,Melissa M [2]" w:date="2019-03-26T12:07:00Z"/>
         </w:sdtContent>
       </w:sdt>
-      <w:customXmlInsRangeEnd w:id="231"/>
-      <w:ins w:id="232" w:author="Moreno,Melissa M [2]" w:date="2019-03-26T12:07:00Z">
+      <w:customXmlInsRangeEnd w:id="230"/>
+      <w:ins w:id="231" w:author="Moreno,Melissa M [2]" w:date="2019-03-26T12:07:00Z">
         <w:r>
           <w:rPr>
             <w:rFonts w:ascii="Arial" w:hAnsi="Arial" w:cs="Arial"/>
@@ -2688,7 +2656,7 @@
           <w:t xml:space="preserve"> Land uses for each sub-basin in </w:t>
         </w:r>
       </w:ins>
-      <w:ins w:id="233" w:author="Moreno,Melissa M [2]" w:date="2019-03-26T12:08:00Z">
+      <w:ins w:id="232" w:author="Moreno,Melissa M [2]" w:date="2019-03-26T12:08:00Z">
         <w:r>
           <w:rPr>
             <w:rFonts w:ascii="Arial" w:hAnsi="Arial" w:cs="Arial"/>
@@ -2704,7 +2672,7 @@
         <w:shd w:val="clear" w:color="auto" w:fill="FCFCFC"/>
         <w:spacing w:before="240" w:beforeAutospacing="0" w:after="288" w:afterAutospacing="0"/>
         <w:rPr>
-          <w:ins w:id="234" w:author="Moreno,Melissa M [2]" w:date="2019-03-26T12:06:00Z"/>
+          <w:ins w:id="233" w:author="Moreno,Melissa M [2]" w:date="2019-03-26T12:06:00Z"/>
           <w:rFonts w:ascii="Arial" w:hAnsi="Arial" w:cs="Arial"/>
           <w:b/>
           <w:spacing w:val="2"/>
@@ -2729,7 +2697,7 @@
           <w:rFonts w:ascii="Arial" w:hAnsi="Arial" w:cs="Arial"/>
           <w:b/>
           <w:spacing w:val="2"/>
-          <w:rPrChange w:id="235" w:author="Moreno,Melissa M [2]" w:date="2019-03-26T12:18:00Z">
+          <w:rPrChange w:id="234" w:author="Moreno,Melissa M [2]" w:date="2019-03-26T12:18:00Z">
             <w:rPr>
               <w:rFonts w:ascii="Arial" w:hAnsi="Arial" w:cs="Arial"/>
               <w:spacing w:val="2"/>
@@ -2737,17 +2705,20 @@
           </w:rPrChange>
         </w:rPr>
       </w:pPr>
-      <w:ins w:id="236" w:author="Moreno,Melissa M [2]" w:date="2019-03-26T12:06:00Z">
-        <w:r>
-          <w:rPr>
-            <w:rFonts w:ascii="Arial" w:hAnsi="Arial" w:cs="Arial"/>
-            <w:b/>
-            <w:spacing w:val="2"/>
-          </w:rPr>
-          <w:t xml:space="preserve">Coastal erosion has become a worldwide problem for the past 100 years, in both natural and man-made environments </w:t>
-        </w:r>
+      <w:ins w:id="235" w:author="Moreno,Melissa M [2]" w:date="2019-03-26T12:06:00Z">
+        <w:del w:id="236" w:author="Moreno,Melissa M" w:date="2019-03-27T17:53:00Z">
+          <w:r>
+            <w:rPr>
+              <w:rFonts w:ascii="Arial" w:hAnsi="Arial" w:cs="Arial"/>
+              <w:b/>
+              <w:spacing w:val="2"/>
+            </w:rPr>
+            <w:delText xml:space="preserve">Coastal erosion has become a worldwide problem for the past 100 years, in both natural and man-made environments </w:delText>
+          </w:r>
+        </w:del>
       </w:ins>
       <w:customXmlInsRangeStart w:id="237" w:author="Moreno,Melissa M [2]" w:date="2019-03-26T12:06:00Z"/>
+      <w:customXmlDelRangeStart w:id="238" w:author="Moreno,Melissa M" w:date="2019-03-27T17:53:00Z"/>
       <w:sdt>
         <w:sdtPr>
           <w:rPr>
@@ -2758,65 +2729,81 @@
           <w:id w:val="1548648979"/>
           <w:citation/>
         </w:sdtPr>
+        <w:sdtEndPr/>
         <w:sdtContent>
           <w:customXmlInsRangeEnd w:id="237"/>
-          <w:ins w:id="238" w:author="Moreno,Melissa M [2]" w:date="2019-03-26T12:06:00Z">
-            <w:r>
-              <w:rPr>
-                <w:rFonts w:ascii="Arial" w:hAnsi="Arial" w:cs="Arial"/>
-                <w:b/>
-                <w:spacing w:val="2"/>
-              </w:rPr>
-              <w:fldChar w:fldCharType="begin"/>
-            </w:r>
-            <w:r>
-              <w:rPr>
-                <w:rFonts w:ascii="Arial" w:hAnsi="Arial" w:cs="Arial"/>
-                <w:b/>
-                <w:spacing w:val="2"/>
-              </w:rPr>
-              <w:instrText xml:space="preserve"> CITATION Abi09 \l 1033 </w:instrText>
-            </w:r>
-            <w:r>
-              <w:rPr>
-                <w:rFonts w:ascii="Arial" w:hAnsi="Arial" w:cs="Arial"/>
-                <w:b/>
-                <w:spacing w:val="2"/>
-              </w:rPr>
-              <w:fldChar w:fldCharType="separate"/>
-            </w:r>
-            <w:r>
-              <w:rPr>
-                <w:rFonts w:ascii="Arial" w:hAnsi="Arial" w:cs="Arial"/>
-                <w:noProof/>
-                <w:spacing w:val="2"/>
-              </w:rPr>
-              <w:t>(Abigail Anthony, 2009)</w:t>
-            </w:r>
-            <w:r>
-              <w:rPr>
-                <w:rFonts w:ascii="Arial" w:hAnsi="Arial" w:cs="Arial"/>
-                <w:b/>
-                <w:spacing w:val="2"/>
-              </w:rPr>
-              <w:fldChar w:fldCharType="end"/>
-            </w:r>
+          <w:customXmlDelRangeEnd w:id="238"/>
+          <w:ins w:id="239" w:author="Moreno,Melissa M [2]" w:date="2019-03-26T12:06:00Z">
+            <w:del w:id="240" w:author="Moreno,Melissa M" w:date="2019-03-27T17:53:00Z">
+              <w:r>
+                <w:rPr>
+                  <w:rFonts w:ascii="Arial" w:hAnsi="Arial" w:cs="Arial"/>
+                  <w:b/>
+                  <w:spacing w:val="2"/>
+                </w:rPr>
+                <w:fldChar w:fldCharType="begin"/>
+              </w:r>
+              <w:r>
+                <w:rPr>
+                  <w:rFonts w:ascii="Arial" w:hAnsi="Arial" w:cs="Arial"/>
+                  <w:b/>
+                  <w:spacing w:val="2"/>
+                </w:rPr>
+                <w:delInstrText xml:space="preserve"> CITATION Abi09 \l 1033 </w:delInstrText>
+              </w:r>
+              <w:r>
+                <w:rPr>
+                  <w:rFonts w:ascii="Arial" w:hAnsi="Arial" w:cs="Arial"/>
+                  <w:b/>
+                  <w:spacing w:val="2"/>
+                </w:rPr>
+                <w:fldChar w:fldCharType="separate"/>
+              </w:r>
+              <w:r>
+                <w:rPr>
+                  <w:rFonts w:ascii="Arial" w:hAnsi="Arial" w:cs="Arial"/>
+                  <w:noProof/>
+                  <w:spacing w:val="2"/>
+                </w:rPr>
+                <w:delText>(Abigail Anthony, 2009)</w:delText>
+              </w:r>
+              <w:r>
+                <w:rPr>
+                  <w:rFonts w:ascii="Arial" w:hAnsi="Arial" w:cs="Arial"/>
+                  <w:b/>
+                  <w:spacing w:val="2"/>
+                </w:rPr>
+                <w:fldChar w:fldCharType="end"/>
+              </w:r>
+            </w:del>
           </w:ins>
-          <w:customXmlInsRangeStart w:id="239" w:author="Moreno,Melissa M [2]" w:date="2019-03-26T12:06:00Z"/>
+          <w:customXmlInsRangeStart w:id="241" w:author="Moreno,Melissa M [2]" w:date="2019-03-26T12:06:00Z"/>
+          <w:customXmlDelRangeStart w:id="242" w:author="Moreno,Melissa M" w:date="2019-03-27T17:53:00Z"/>
         </w:sdtContent>
       </w:sdt>
-      <w:customXmlInsRangeEnd w:id="239"/>
-      <w:ins w:id="240" w:author="Moreno,Melissa M [2]" w:date="2019-03-26T12:06:00Z">
+      <w:customXmlInsRangeEnd w:id="241"/>
+      <w:customXmlDelRangeEnd w:id="242"/>
+      <w:ins w:id="243" w:author="Moreno,Melissa M [2]" w:date="2019-03-26T12:06:00Z">
+        <w:del w:id="244" w:author="Moreno,Melissa M" w:date="2019-03-27T17:53:00Z">
+          <w:r>
+            <w:rPr>
+              <w:rFonts w:ascii="Arial" w:hAnsi="Arial" w:cs="Arial"/>
+              <w:b/>
+              <w:spacing w:val="2"/>
+            </w:rPr>
+            <w:delText xml:space="preserve">. </w:delText>
+          </w:r>
+        </w:del>
         <w:r>
           <w:rPr>
             <w:rFonts w:ascii="Arial" w:hAnsi="Arial" w:cs="Arial"/>
             <w:b/>
             <w:spacing w:val="2"/>
           </w:rPr>
-          <w:t xml:space="preserve">. The Gulf of Mexico’s coastal ecosystems are considered to be majorly threatened by the unpredictable ongoing sea-level rise </w:t>
-        </w:r>
-      </w:ins>
-      <w:customXmlInsRangeStart w:id="241" w:author="Moreno,Melissa M [2]" w:date="2019-03-26T12:06:00Z"/>
+          <w:t xml:space="preserve">The Gulf of Mexico’s coastal ecosystems are considered to be majorly threatened by the unpredictable ongoing sea-level rise </w:t>
+        </w:r>
+      </w:ins>
+      <w:customXmlInsRangeStart w:id="245" w:author="Moreno,Melissa M [2]" w:date="2019-03-26T12:06:00Z"/>
       <w:sdt>
         <w:sdtPr>
           <w:rPr>
@@ -2827,9 +2814,10 @@
           <w:id w:val="1650552639"/>
           <w:citation/>
         </w:sdtPr>
+        <w:sdtEndPr/>
         <w:sdtContent>
-          <w:customXmlInsRangeEnd w:id="241"/>
-          <w:ins w:id="242" w:author="Moreno,Melissa M [2]" w:date="2019-03-26T12:06:00Z">
+          <w:customXmlInsRangeEnd w:id="245"/>
+          <w:ins w:id="246" w:author="Moreno,Melissa M [2]" w:date="2019-03-26T12:06:00Z">
             <w:r>
               <w:rPr>
                 <w:rFonts w:ascii="Arial" w:hAnsi="Arial" w:cs="Arial"/>
@@ -2871,11 +2859,11 @@
               <w:fldChar w:fldCharType="end"/>
             </w:r>
           </w:ins>
-          <w:customXmlInsRangeStart w:id="243" w:author="Moreno,Melissa M [2]" w:date="2019-03-26T12:06:00Z"/>
+          <w:customXmlInsRangeStart w:id="247" w:author="Moreno,Melissa M [2]" w:date="2019-03-26T12:06:00Z"/>
         </w:sdtContent>
       </w:sdt>
-      <w:customXmlInsRangeEnd w:id="243"/>
-      <w:ins w:id="244" w:author="Moreno,Melissa M [2]" w:date="2019-03-26T12:06:00Z">
+      <w:customXmlInsRangeEnd w:id="247"/>
+      <w:ins w:id="248" w:author="Moreno,Melissa M [2]" w:date="2019-03-26T12:06:00Z">
         <w:r>
           <w:rPr>
             <w:rFonts w:ascii="Arial" w:hAnsi="Arial" w:cs="Arial"/>
@@ -2902,7 +2890,7 @@
           <w:t xml:space="preserve"> century </w:t>
         </w:r>
       </w:ins>
-      <w:customXmlInsRangeStart w:id="245" w:author="Moreno,Melissa M [2]" w:date="2019-03-26T12:06:00Z"/>
+      <w:customXmlInsRangeStart w:id="249" w:author="Moreno,Melissa M [2]" w:date="2019-03-26T12:06:00Z"/>
       <w:sdt>
         <w:sdtPr>
           <w:rPr>
@@ -2913,9 +2901,10 @@
           <w:id w:val="815917199"/>
           <w:citation/>
         </w:sdtPr>
+        <w:sdtEndPr/>
         <w:sdtContent>
-          <w:customXmlInsRangeEnd w:id="245"/>
-          <w:ins w:id="246" w:author="Moreno,Melissa M [2]" w:date="2019-03-26T12:06:00Z">
+          <w:customXmlInsRangeEnd w:id="249"/>
+          <w:ins w:id="250" w:author="Moreno,Melissa M [2]" w:date="2019-03-26T12:06:00Z">
             <w:r>
               <w:rPr>
                 <w:rFonts w:ascii="Arial" w:hAnsi="Arial" w:cs="Arial"/>
@@ -2957,11 +2946,11 @@
               <w:fldChar w:fldCharType="end"/>
             </w:r>
           </w:ins>
-          <w:customXmlInsRangeStart w:id="247" w:author="Moreno,Melissa M [2]" w:date="2019-03-26T12:06:00Z"/>
+          <w:customXmlInsRangeStart w:id="251" w:author="Moreno,Melissa M [2]" w:date="2019-03-26T12:06:00Z"/>
         </w:sdtContent>
       </w:sdt>
-      <w:customXmlInsRangeEnd w:id="247"/>
-      <w:ins w:id="248" w:author="Moreno,Melissa M [2]" w:date="2019-03-26T12:06:00Z">
+      <w:customXmlInsRangeEnd w:id="251"/>
+      <w:ins w:id="252" w:author="Moreno,Melissa M [2]" w:date="2019-03-26T12:06:00Z">
         <w:r>
           <w:rPr>
             <w:rFonts w:ascii="Arial" w:hAnsi="Arial" w:cs="Arial"/>
@@ -2971,7 +2960,7 @@
           <w:t xml:space="preserve">. The Gulf of Mexico coastline, with its low relief geomorphology specifically in Florida, is also vulnerable to coastal erosion </w:t>
         </w:r>
       </w:ins>
-      <w:customXmlInsRangeStart w:id="249" w:author="Moreno,Melissa M [2]" w:date="2019-03-26T12:06:00Z"/>
+      <w:customXmlInsRangeStart w:id="253" w:author="Moreno,Melissa M [2]" w:date="2019-03-26T12:06:00Z"/>
       <w:sdt>
         <w:sdtPr>
           <w:rPr>
@@ -2982,9 +2971,10 @@
           <w:id w:val="453607226"/>
           <w:citation/>
         </w:sdtPr>
+        <w:sdtEndPr/>
         <w:sdtContent>
-          <w:customXmlInsRangeEnd w:id="249"/>
-          <w:ins w:id="250" w:author="Moreno,Melissa M [2]" w:date="2019-03-26T12:06:00Z">
+          <w:customXmlInsRangeEnd w:id="253"/>
+          <w:ins w:id="254" w:author="Moreno,Melissa M [2]" w:date="2019-03-26T12:06:00Z">
             <w:r>
               <w:rPr>
                 <w:rFonts w:ascii="Arial" w:hAnsi="Arial" w:cs="Arial"/>
@@ -3026,11 +3016,11 @@
               <w:fldChar w:fldCharType="end"/>
             </w:r>
           </w:ins>
-          <w:customXmlInsRangeStart w:id="251" w:author="Moreno,Melissa M [2]" w:date="2019-03-26T12:06:00Z"/>
+          <w:customXmlInsRangeStart w:id="255" w:author="Moreno,Melissa M [2]" w:date="2019-03-26T12:06:00Z"/>
         </w:sdtContent>
       </w:sdt>
-      <w:customXmlInsRangeEnd w:id="251"/>
-      <w:ins w:id="252" w:author="Moreno,Melissa M [2]" w:date="2019-03-26T12:06:00Z">
+      <w:customXmlInsRangeEnd w:id="255"/>
+      <w:ins w:id="256" w:author="Moreno,Melissa M [2]" w:date="2019-03-26T12:06:00Z">
         <w:r>
           <w:rPr>
             <w:rFonts w:ascii="Arial" w:hAnsi="Arial" w:cs="Arial"/>
@@ -3047,12 +3037,12 @@
         <w:shd w:val="clear" w:color="auto" w:fill="FCFCFC"/>
         <w:spacing w:before="240" w:beforeAutospacing="0" w:after="288" w:afterAutospacing="0"/>
         <w:rPr>
-          <w:del w:id="253" w:author="Moreno,Melissa M [2]" w:date="2019-03-26T12:06:00Z"/>
+          <w:del w:id="257" w:author="Moreno,Melissa M [2]" w:date="2019-03-26T12:06:00Z"/>
           <w:rFonts w:ascii="Arial" w:hAnsi="Arial" w:cs="Arial"/>
           <w:spacing w:val="2"/>
         </w:rPr>
       </w:pPr>
-      <w:del w:id="254" w:author="Moreno,Melissa M [2]" w:date="2019-03-26T12:06:00Z">
+      <w:del w:id="258" w:author="Moreno,Melissa M [2]" w:date="2019-03-26T12:06:00Z">
         <w:r>
           <w:rPr>
             <w:rFonts w:ascii="Arial" w:hAnsi="Arial" w:cs="Arial"/>
@@ -3088,7 +3078,7 @@
           </w:rPr>
           <w:delText xml:space="preserve">. These settlement funds will be used to restore ecosystems that were impacted as part of the Deep Horizon Oil Spill in </w:delText>
         </w:r>
-        <w:commentRangeStart w:id="255"/>
+        <w:commentRangeStart w:id="259"/>
         <w:r>
           <w:rPr>
             <w:rFonts w:ascii="Arial" w:hAnsi="Arial" w:cs="Arial"/>
@@ -3096,13 +3086,13 @@
           </w:rPr>
           <w:delText>2016</w:delText>
         </w:r>
-        <w:commentRangeEnd w:id="255"/>
+        <w:commentRangeEnd w:id="259"/>
         <w:r>
           <w:rPr>
             <w:rStyle w:val="CommentReference"/>
             <w:rFonts w:asciiTheme="minorHAnsi" w:eastAsiaTheme="minorHAnsi" w:hAnsiTheme="minorHAnsi" w:cstheme="minorBidi"/>
           </w:rPr>
-          <w:commentReference w:id="255"/>
+          <w:commentReference w:id="259"/>
         </w:r>
         <w:r>
           <w:rPr>
@@ -3117,13 +3107,13 @@
       <w:pPr>
         <w:spacing w:after="200" w:line="276" w:lineRule="auto"/>
         <w:rPr>
-          <w:del w:id="256" w:author="Moreno,Melissa M [2]" w:date="2019-03-26T12:05:00Z"/>
+          <w:del w:id="260" w:author="Moreno,Melissa M [2]" w:date="2019-03-26T12:05:00Z"/>
           <w:rFonts w:ascii="Arial" w:eastAsia="Times New Roman" w:hAnsi="Arial" w:cs="Arial"/>
           <w:sz w:val="24"/>
           <w:szCs w:val="24"/>
         </w:rPr>
       </w:pPr>
-      <w:ins w:id="257" w:author="Windows User" w:date="2019-03-21T06:19:00Z">
+      <w:ins w:id="261" w:author="Windows User" w:date="2019-03-21T06:19:00Z">
         <w:r>
           <w:rPr>
             <w:rFonts w:ascii="Arial" w:eastAsia="Times New Roman" w:hAnsi="Arial" w:cs="Arial"/>
@@ -3132,7 +3122,7 @@
           </w:rPr>
           <w:t xml:space="preserve">Throughout the Gulf of Mexico region, a variety of </w:t>
         </w:r>
-        <w:commentRangeStart w:id="258"/>
+        <w:commentRangeStart w:id="262"/>
         <w:r>
           <w:rPr>
             <w:rFonts w:ascii="Arial" w:eastAsia="Times New Roman" w:hAnsi="Arial" w:cs="Arial"/>
@@ -3141,12 +3131,12 @@
           </w:rPr>
           <w:t>monitoring</w:t>
         </w:r>
-        <w:commentRangeEnd w:id="258"/>
+        <w:commentRangeEnd w:id="262"/>
         <w:r>
           <w:rPr>
             <w:rStyle w:val="CommentReference"/>
           </w:rPr>
-          <w:commentReference w:id="258"/>
+          <w:commentReference w:id="262"/>
         </w:r>
         <w:r>
           <w:rPr>
@@ -3246,7 +3236,7 @@
         </w:rPr>
         <w:t xml:space="preserve">. The </w:t>
       </w:r>
-      <w:commentRangeStart w:id="259"/>
+      <w:commentRangeStart w:id="263"/>
       <w:r>
         <w:rPr>
           <w:rFonts w:ascii="Arial" w:eastAsia="Times New Roman" w:hAnsi="Arial" w:cs="Arial"/>
@@ -3255,12 +3245,12 @@
         </w:rPr>
         <w:t>overall</w:t>
       </w:r>
-      <w:commentRangeEnd w:id="259"/>
+      <w:commentRangeEnd w:id="263"/>
       <w:r>
         <w:rPr>
           <w:rStyle w:val="CommentReference"/>
         </w:rPr>
-        <w:commentReference w:id="259"/>
+        <w:commentReference w:id="263"/>
       </w:r>
       <w:r>
         <w:rPr>
@@ -3270,7 +3260,7 @@
         </w:rPr>
         <w:t xml:space="preserve"> goal is to have a greater understanding of the changes of this local system. Spatial imagery is known to exist in the </w:t>
       </w:r>
-      <w:commentRangeStart w:id="260"/>
+      <w:commentRangeStart w:id="264"/>
       <w:r>
         <w:rPr>
           <w:rFonts w:ascii="Arial" w:eastAsia="Times New Roman" w:hAnsi="Arial" w:cs="Arial"/>
@@ -3279,12 +3269,12 @@
         </w:rPr>
         <w:t>area</w:t>
       </w:r>
-      <w:commentRangeEnd w:id="260"/>
+      <w:commentRangeEnd w:id="264"/>
       <w:r>
         <w:rPr>
           <w:rStyle w:val="CommentReference"/>
         </w:rPr>
-        <w:commentReference w:id="260"/>
+        <w:commentReference w:id="264"/>
       </w:r>
       <w:r>
         <w:rPr>
@@ -3294,7 +3284,7 @@
         </w:rPr>
         <w:t>, as well as decades worth of water quality data. Much of th</w:t>
       </w:r>
-      <w:ins w:id="261" w:author="Moreno,Melissa M [2]" w:date="2019-03-26T12:00:00Z">
+      <w:ins w:id="265" w:author="Moreno,Melissa M [2]" w:date="2019-03-26T12:00:00Z">
         <w:r>
           <w:rPr>
             <w:rFonts w:ascii="Arial" w:eastAsia="Times New Roman" w:hAnsi="Arial" w:cs="Arial"/>
@@ -3304,7 +3294,7 @@
           <w:t>ese</w:t>
         </w:r>
       </w:ins>
-      <w:del w:id="262" w:author="Moreno,Melissa M [2]" w:date="2019-03-26T12:00:00Z">
+      <w:del w:id="266" w:author="Moreno,Melissa M [2]" w:date="2019-03-26T12:00:00Z">
         <w:r>
           <w:rPr>
             <w:rFonts w:ascii="Arial" w:eastAsia="Times New Roman" w:hAnsi="Arial" w:cs="Arial"/>
@@ -3322,7 +3312,7 @@
         </w:rPr>
         <w:t xml:space="preserve"> </w:t>
       </w:r>
-      <w:commentRangeStart w:id="263"/>
+      <w:commentRangeStart w:id="267"/>
       <w:r>
         <w:rPr>
           <w:rFonts w:ascii="Arial" w:eastAsia="Times New Roman" w:hAnsi="Arial" w:cs="Arial"/>
@@ -3331,12 +3321,12 @@
         </w:rPr>
         <w:t>data</w:t>
       </w:r>
-      <w:commentRangeEnd w:id="263"/>
+      <w:commentRangeEnd w:id="267"/>
       <w:r>
         <w:rPr>
           <w:rStyle w:val="CommentReference"/>
         </w:rPr>
-        <w:commentReference w:id="263"/>
+        <w:commentReference w:id="267"/>
       </w:r>
       <w:r>
         <w:rPr>
@@ -3346,7 +3336,7 @@
         </w:rPr>
         <w:t xml:space="preserve"> have yet to be processed or analyzed, leaving a great deal of completed ecological research to be desired.</w:t>
       </w:r>
-      <w:del w:id="264" w:author="Moreno,Melissa M [2]" w:date="2019-03-26T12:05:00Z">
+      <w:del w:id="268" w:author="Moreno,Melissa M [2]" w:date="2019-03-26T12:05:00Z">
         <w:r>
           <w:rPr>
             <w:rFonts w:ascii="Arial" w:eastAsia="Times New Roman" w:hAnsi="Arial" w:cs="Arial"/>
@@ -3361,10 +3351,10 @@
       <w:pPr>
         <w:spacing w:after="200" w:line="276" w:lineRule="auto"/>
         <w:rPr>
-          <w:ins w:id="265" w:author="Pine, Bill" w:date="2019-03-18T09:45:00Z"/>
-          <w:del w:id="266" w:author="Moreno,Melissa M [2]" w:date="2019-03-26T12:05:00Z"/>
-        </w:rPr>
-        <w:pPrChange w:id="267" w:author="Moreno,Melissa M [2]" w:date="2019-03-26T12:05:00Z">
+          <w:ins w:id="269" w:author="Pine, Bill" w:date="2019-03-18T09:45:00Z"/>
+          <w:del w:id="270" w:author="Moreno,Melissa M [2]" w:date="2019-03-26T12:05:00Z"/>
+        </w:rPr>
+        <w:pPrChange w:id="271" w:author="Moreno,Melissa M [2]" w:date="2019-03-26T12:05:00Z">
           <w:pPr>
             <w:pStyle w:val="para"/>
             <w:shd w:val="clear" w:color="auto" w:fill="FCFCFC"/>
@@ -3372,7 +3362,7 @@
           </w:pPr>
         </w:pPrChange>
       </w:pPr>
-      <w:del w:id="268" w:author="Moreno,Melissa M [2]" w:date="2019-03-26T12:05:00Z">
+      <w:del w:id="272" w:author="Moreno,Melissa M [2]" w:date="2019-03-26T12:05:00Z">
         <w:r>
           <w:delText xml:space="preserve">The LCR project will use adaptive management for data collection, sampling, and evaluation. The LCR adaptive management plan is currently tailored for biological data, but the project will need to take additional steps to create a plan for spatial data. Temporal and spatial data will be integrated into the adaptive management workflow along with biological data.  </w:delText>
         </w:r>
@@ -3384,14 +3374,14 @@
         <w:shd w:val="clear" w:color="auto" w:fill="FCFCFC"/>
         <w:spacing w:before="240" w:beforeAutospacing="0" w:after="288" w:afterAutospacing="0"/>
         <w:rPr>
-          <w:ins w:id="269" w:author="Pine, Bill" w:date="2019-03-18T09:50:00Z"/>
-          <w:del w:id="270" w:author="Moreno,Melissa M [2]" w:date="2019-03-26T12:05:00Z"/>
+          <w:ins w:id="273" w:author="Pine, Bill" w:date="2019-03-18T09:50:00Z"/>
+          <w:del w:id="274" w:author="Moreno,Melissa M [2]" w:date="2019-03-26T12:05:00Z"/>
           <w:rFonts w:ascii="Arial" w:hAnsi="Arial" w:cs="Arial"/>
           <w:spacing w:val="2"/>
         </w:rPr>
       </w:pPr>
-      <w:ins w:id="271" w:author="Pine, Bill" w:date="2019-03-18T09:45:00Z">
-        <w:del w:id="272" w:author="Moreno,Melissa M [2]" w:date="2019-03-26T12:05:00Z">
+      <w:ins w:id="275" w:author="Pine, Bill" w:date="2019-03-18T09:45:00Z">
+        <w:del w:id="276" w:author="Moreno,Melissa M [2]" w:date="2019-03-26T12:05:00Z">
           <w:r>
             <w:rPr>
               <w:rFonts w:ascii="Arial" w:hAnsi="Arial" w:cs="Arial"/>
@@ -3401,8 +3391,8 @@
           </w:r>
         </w:del>
       </w:ins>
-      <w:ins w:id="273" w:author="Pine, Bill" w:date="2019-03-18T09:48:00Z">
-        <w:del w:id="274" w:author="Moreno,Melissa M [2]" w:date="2019-03-26T12:05:00Z">
+      <w:ins w:id="277" w:author="Pine, Bill" w:date="2019-03-18T09:48:00Z">
+        <w:del w:id="278" w:author="Moreno,Melissa M [2]" w:date="2019-03-26T12:05:00Z">
           <w:r>
             <w:rPr>
               <w:rFonts w:ascii="Arial" w:hAnsi="Arial" w:cs="Arial"/>
@@ -3412,8 +3402,8 @@
           </w:r>
         </w:del>
       </w:ins>
-      <w:ins w:id="275" w:author="Pine, Bill" w:date="2019-03-18T09:49:00Z">
-        <w:del w:id="276" w:author="Moreno,Melissa M [2]" w:date="2019-03-26T12:05:00Z">
+      <w:ins w:id="279" w:author="Pine, Bill" w:date="2019-03-18T09:49:00Z">
+        <w:del w:id="280" w:author="Moreno,Melissa M [2]" w:date="2019-03-26T12:05:00Z">
           <w:r>
             <w:rPr>
               <w:rFonts w:ascii="Arial" w:hAnsi="Arial" w:cs="Arial"/>
@@ -3430,8 +3420,8 @@
         <w:shd w:val="clear" w:color="auto" w:fill="FCFCFC"/>
         <w:spacing w:before="240" w:beforeAutospacing="0" w:after="288" w:afterAutospacing="0"/>
         <w:rPr>
-          <w:ins w:id="277" w:author="Pine, Bill" w:date="2019-03-18T09:50:00Z"/>
-          <w:del w:id="278" w:author="Moreno,Melissa M [2]" w:date="2019-03-26T12:05:00Z"/>
+          <w:ins w:id="281" w:author="Pine, Bill" w:date="2019-03-18T09:50:00Z"/>
+          <w:del w:id="282" w:author="Moreno,Melissa M [2]" w:date="2019-03-26T12:05:00Z"/>
           <w:rFonts w:ascii="Arial" w:hAnsi="Arial" w:cs="Arial"/>
           <w:spacing w:val="2"/>
         </w:rPr>
@@ -3443,13 +3433,13 @@
         <w:shd w:val="clear" w:color="auto" w:fill="FCFCFC"/>
         <w:spacing w:before="240" w:beforeAutospacing="0" w:after="288" w:afterAutospacing="0"/>
         <w:rPr>
-          <w:del w:id="279" w:author="Moreno,Melissa M [2]" w:date="2019-03-26T12:05:00Z"/>
+          <w:del w:id="283" w:author="Moreno,Melissa M [2]" w:date="2019-03-26T12:05:00Z"/>
           <w:rFonts w:ascii="Arial" w:hAnsi="Arial" w:cs="Arial"/>
           <w:spacing w:val="2"/>
         </w:rPr>
       </w:pPr>
-      <w:ins w:id="280" w:author="Pine, Bill" w:date="2019-03-18T09:50:00Z">
-        <w:del w:id="281" w:author="Moreno,Melissa M [2]" w:date="2019-03-26T12:05:00Z">
+      <w:ins w:id="284" w:author="Pine, Bill" w:date="2019-03-18T09:50:00Z">
+        <w:del w:id="285" w:author="Moreno,Melissa M [2]" w:date="2019-03-26T12:05:00Z">
           <w:r>
             <w:rPr>
               <w:rFonts w:ascii="Arial" w:hAnsi="Arial" w:cs="Arial"/>
@@ -3467,7 +3457,8 @@
         <w:shd w:val="clear" w:color="auto" w:fill="FCFCFC"/>
         <w:spacing w:before="240" w:beforeAutospacing="0" w:after="288" w:afterAutospacing="0"/>
         <w:rPr>
-          <w:ins w:id="282" w:author="Moreno,Melissa M [2]" w:date="2019-03-26T12:05:00Z"/>
+          <w:ins w:id="286" w:author="Moreno,Melissa M [2]" w:date="2019-03-26T12:05:00Z"/>
+          <w:del w:id="287" w:author="Moreno,Melissa M" w:date="2019-03-27T17:53:00Z"/>
           <w:rFonts w:ascii="Arial" w:hAnsi="Arial" w:cs="Arial"/>
           <w:spacing w:val="2"/>
         </w:rPr>
@@ -3479,7 +3470,7 @@
         <w:shd w:val="clear" w:color="auto" w:fill="FCFCFC"/>
         <w:spacing w:before="240" w:beforeAutospacing="0" w:after="288" w:afterAutospacing="0"/>
         <w:rPr>
-          <w:ins w:id="283" w:author="Moreno,Melissa M [2]" w:date="2019-03-26T12:05:00Z"/>
+          <w:ins w:id="288" w:author="Moreno,Melissa M [2]" w:date="2019-03-26T12:05:00Z"/>
           <w:rFonts w:ascii="Arial" w:hAnsi="Arial" w:cs="Arial"/>
           <w:spacing w:val="2"/>
         </w:rPr>
@@ -3515,7 +3506,7 @@
           <w:spacing w:val="2"/>
         </w:rPr>
       </w:pPr>
-      <w:ins w:id="284" w:author="Windows User" w:date="2019-03-21T06:22:00Z">
+      <w:ins w:id="289" w:author="Windows User" w:date="2019-03-21T06:22:00Z">
         <w:r>
           <w:rPr>
             <w:rFonts w:ascii="Arial" w:hAnsi="Arial" w:cs="Arial"/>
@@ -3524,7 +3515,7 @@
           <w:t>The United S</w:t>
         </w:r>
       </w:ins>
-      <w:ins w:id="285" w:author="Windows User" w:date="2019-03-21T06:23:00Z">
+      <w:ins w:id="290" w:author="Windows User" w:date="2019-03-21T06:23:00Z">
         <w:r>
           <w:rPr>
             <w:rFonts w:ascii="Arial" w:hAnsi="Arial" w:cs="Arial"/>
@@ -3533,7 +3524,7 @@
           <w:t>tates Geologic Survey (USGS) and other state and federal management agencies have been monitoring different aspects of water and land resources in the SRB for nearly 100 years (ref)</w:t>
         </w:r>
       </w:ins>
-      <w:del w:id="286" w:author="Windows User" w:date="2019-03-21T06:23:00Z">
+      <w:del w:id="291" w:author="Windows User" w:date="2019-03-21T06:23:00Z">
         <w:r>
           <w:rPr>
             <w:rFonts w:ascii="Arial" w:hAnsi="Arial" w:cs="Arial"/>
@@ -3549,7 +3540,7 @@
         </w:rPr>
         <w:t xml:space="preserve">. This research has addressed water quality, river discharge, floodplains, and surface water exchange. </w:t>
       </w:r>
-      <w:ins w:id="287" w:author="Windows User" w:date="2019-03-21T06:24:00Z">
+      <w:ins w:id="292" w:author="Windows User" w:date="2019-03-21T06:24:00Z">
         <w:r>
           <w:rPr>
             <w:rFonts w:ascii="Arial" w:hAnsi="Arial" w:cs="Arial"/>
@@ -3558,7 +3549,7 @@
           <w:t>Many of these studies have been done in discrete pieces with each study addressing specific objectives over short periods of time.  In 2005 a group of agency and academic researchers led by USGS scientists identified a key need for the SRB</w:t>
         </w:r>
       </w:ins>
-      <w:ins w:id="288" w:author="Windows User" w:date="2019-03-21T06:25:00Z">
+      <w:ins w:id="293" w:author="Windows User" w:date="2019-03-21T06:25:00Z">
         <w:r>
           <w:rPr>
             <w:rFonts w:ascii="Arial" w:hAnsi="Arial" w:cs="Arial"/>
@@ -3567,7 +3558,7 @@
           <w:t xml:space="preserve"> was to integrate information from these studies in basin-wide and inter-disciplinary frameworks to provide XYZ.  </w:t>
         </w:r>
       </w:ins>
-      <w:ins w:id="289" w:author="Windows User" w:date="2019-03-21T06:26:00Z">
+      <w:ins w:id="294" w:author="Windows User" w:date="2019-03-21T06:26:00Z">
         <w:r>
           <w:rPr>
             <w:rFonts w:ascii="Arial" w:hAnsi="Arial" w:cs="Arial"/>
@@ -3576,7 +3567,7 @@
           <w:t>These discussions led to the development of a series of documents identifying threats to the SRB and key research needs (ref</w:t>
         </w:r>
       </w:ins>
-      <w:ins w:id="290" w:author="Windows User" w:date="2019-03-21T06:28:00Z">
+      <w:ins w:id="295" w:author="Windows User" w:date="2019-03-21T06:28:00Z">
         <w:r>
           <w:rPr>
             <w:rFonts w:ascii="Arial" w:hAnsi="Arial" w:cs="Arial"/>
@@ -3585,7 +3576,7 @@
           <w:t>s</w:t>
         </w:r>
       </w:ins>
-      <w:ins w:id="291" w:author="Windows User" w:date="2019-03-21T06:26:00Z">
+      <w:ins w:id="296" w:author="Windows User" w:date="2019-03-21T06:26:00Z">
         <w:r>
           <w:rPr>
             <w:rFonts w:ascii="Arial" w:hAnsi="Arial" w:cs="Arial"/>
@@ -3594,7 +3585,7 @@
           <w:t>).</w:t>
         </w:r>
       </w:ins>
-      <w:ins w:id="292" w:author="Windows User" w:date="2019-03-21T06:28:00Z">
+      <w:ins w:id="297" w:author="Windows User" w:date="2019-03-21T06:28:00Z">
         <w:r>
           <w:rPr>
             <w:rFonts w:ascii="Arial" w:hAnsi="Arial" w:cs="Arial"/>
@@ -3603,7 +3594,7 @@
           <w:t xml:space="preserve">  As an </w:t>
         </w:r>
       </w:ins>
-      <w:ins w:id="293" w:author="Windows User" w:date="2019-03-21T06:32:00Z">
+      <w:ins w:id="298" w:author="Windows User" w:date="2019-03-21T06:32:00Z">
         <w:r>
           <w:rPr>
             <w:rFonts w:ascii="Arial" w:hAnsi="Arial" w:cs="Arial"/>
@@ -3612,7 +3603,7 @@
           <w:t>example,</w:t>
         </w:r>
       </w:ins>
-      <w:ins w:id="294" w:author="Windows User" w:date="2019-03-21T06:28:00Z">
+      <w:ins w:id="299" w:author="Windows User" w:date="2019-03-21T06:28:00Z">
         <w:r>
           <w:rPr>
             <w:rFonts w:ascii="Arial" w:hAnsi="Arial" w:cs="Arial"/>
@@ -3621,7 +3612,7 @@
           <w:t xml:space="preserve"> Raabe (ABCD) </w:t>
         </w:r>
       </w:ins>
-      <w:ins w:id="295" w:author="Windows User" w:date="2019-03-21T06:29:00Z">
+      <w:ins w:id="300" w:author="Windows User" w:date="2019-03-21T06:29:00Z">
         <w:r>
           <w:rPr>
             <w:rFonts w:ascii="Arial" w:hAnsi="Arial" w:cs="Arial"/>
@@ -3630,7 +3621,7 @@
           <w:t>digitized</w:t>
         </w:r>
       </w:ins>
-      <w:ins w:id="296" w:author="Windows User" w:date="2019-03-21T06:28:00Z">
+      <w:ins w:id="301" w:author="Windows User" w:date="2019-03-21T06:28:00Z">
         <w:r>
           <w:rPr>
             <w:rFonts w:ascii="Arial" w:hAnsi="Arial" w:cs="Arial"/>
@@ -3639,7 +3630,7 @@
           <w:t xml:space="preserve"> information from surveys of the coastline from approximately the Suwannee </w:t>
         </w:r>
       </w:ins>
-      <w:ins w:id="297" w:author="Windows User" w:date="2019-03-21T06:29:00Z">
+      <w:ins w:id="302" w:author="Windows User" w:date="2019-03-21T06:29:00Z">
         <w:r>
           <w:rPr>
             <w:rFonts w:ascii="Arial" w:hAnsi="Arial" w:cs="Arial"/>
@@ -3648,7 +3639,7 @@
           <w:t xml:space="preserve">River mouth to Tampa Bay collected in the 1800’s and compare these surveys to satellite imagery from 1995 to characterize changes in coastal habitats between these two time periods.  </w:t>
         </w:r>
       </w:ins>
-      <w:ins w:id="298" w:author="Windows User" w:date="2019-03-21T06:30:00Z">
+      <w:ins w:id="303" w:author="Windows User" w:date="2019-03-21T06:30:00Z">
         <w:r>
           <w:rPr>
             <w:rFonts w:ascii="Arial" w:hAnsi="Arial" w:cs="Arial"/>
@@ -3657,7 +3648,7 @@
           <w:t xml:space="preserve">Research such as Raabe (ABCD) are useful because they provide resource managers with long-term perspective on how resources are or are not changing.  This long-term perspective </w:t>
         </w:r>
       </w:ins>
-      <w:ins w:id="299" w:author="Windows User" w:date="2019-03-21T06:31:00Z">
+      <w:ins w:id="304" w:author="Windows User" w:date="2019-03-21T06:31:00Z">
         <w:r>
           <w:rPr>
             <w:rFonts w:ascii="Arial" w:hAnsi="Arial" w:cs="Arial"/>
@@ -3666,7 +3657,7 @@
           <w:t>is important when assessing changes in resources such as coastal habitats that may be changing incrementally long time scales that are much longer than the time that a</w:t>
         </w:r>
       </w:ins>
-      <w:ins w:id="300" w:author="Windows User" w:date="2019-03-21T06:32:00Z">
+      <w:ins w:id="305" w:author="Windows User" w:date="2019-03-21T06:32:00Z">
         <w:r>
           <w:rPr>
             <w:rFonts w:ascii="Arial" w:hAnsi="Arial" w:cs="Arial"/>
@@ -3675,7 +3666,7 @@
           <w:t>n individual</w:t>
         </w:r>
       </w:ins>
-      <w:ins w:id="301" w:author="Windows User" w:date="2019-03-21T06:31:00Z">
+      <w:ins w:id="306" w:author="Windows User" w:date="2019-03-21T06:31:00Z">
         <w:r>
           <w:rPr>
             <w:rFonts w:ascii="Arial" w:hAnsi="Arial" w:cs="Arial"/>
@@ -3684,7 +3675,7 @@
           <w:t xml:space="preserve"> manager may have been observing</w:t>
         </w:r>
       </w:ins>
-      <w:ins w:id="302" w:author="Windows User" w:date="2019-03-21T06:32:00Z">
+      <w:ins w:id="307" w:author="Windows User" w:date="2019-03-21T06:32:00Z">
         <w:r>
           <w:rPr>
             <w:rFonts w:ascii="Arial" w:hAnsi="Arial" w:cs="Arial"/>
@@ -3741,7 +3732,7 @@
         </w:rPr>
         <w:t xml:space="preserve"> Open-File Report of 2005-2010 </w:t>
       </w:r>
-      <w:customXmlInsRangeStart w:id="303" w:author="Moreno,Melissa M" w:date="2019-03-25T17:26:00Z"/>
+      <w:customXmlInsRangeStart w:id="308" w:author="Moreno,Melissa M" w:date="2019-03-25T17:26:00Z"/>
       <w:sdt>
         <w:sdtPr>
           <w:rPr>
@@ -3754,8 +3745,8 @@
         </w:sdtPr>
         <w:sdtEndPr/>
         <w:sdtContent>
-          <w:customXmlInsRangeEnd w:id="303"/>
-          <w:ins w:id="304" w:author="Moreno,Melissa M" w:date="2019-03-25T17:26:00Z">
+          <w:customXmlInsRangeEnd w:id="308"/>
+          <w:ins w:id="309" w:author="Moreno,Melissa M" w:date="2019-03-25T17:26:00Z">
             <w:r>
               <w:rPr>
                 <w:rFonts w:ascii="Arial" w:hAnsi="Arial" w:cs="Arial"/>
@@ -3781,14 +3772,14 @@
             </w:rPr>
             <w:fldChar w:fldCharType="separate"/>
           </w:r>
-          <w:ins w:id="305" w:author="Moreno,Melissa M" w:date="2019-03-25T17:26:00Z">
+          <w:ins w:id="310" w:author="Moreno,Melissa M" w:date="2019-03-25T17:26:00Z">
             <w:r>
               <w:rPr>
                 <w:rFonts w:ascii="Arial" w:hAnsi="Arial" w:cs="Arial"/>
                 <w:noProof/>
                 <w:sz w:val="24"/>
                 <w:szCs w:val="24"/>
-                <w:rPrChange w:id="306" w:author="Moreno,Melissa M" w:date="2019-03-25T17:26:00Z">
+                <w:rPrChange w:id="311" w:author="Moreno,Melissa M" w:date="2019-03-25T17:26:00Z">
                   <w:rPr/>
                 </w:rPrChange>
               </w:rPr>
@@ -3803,11 +3794,11 @@
               <w:fldChar w:fldCharType="end"/>
             </w:r>
           </w:ins>
-          <w:customXmlInsRangeStart w:id="307" w:author="Moreno,Melissa M" w:date="2019-03-25T17:26:00Z"/>
+          <w:customXmlInsRangeStart w:id="312" w:author="Moreno,Melissa M" w:date="2019-03-25T17:26:00Z"/>
         </w:sdtContent>
       </w:sdt>
-      <w:customXmlInsRangeEnd w:id="307"/>
-      <w:del w:id="308" w:author="Moreno,Melissa M" w:date="2019-03-25T17:26:00Z">
+      <w:customXmlInsRangeEnd w:id="312"/>
+      <w:del w:id="313" w:author="Moreno,Melissa M" w:date="2019-03-25T17:26:00Z">
         <w:r>
           <w:rPr>
             <w:rFonts w:ascii="Arial" w:hAnsi="Arial" w:cs="Arial"/>
@@ -3874,7 +3865,7 @@
         </w:rPr>
         <w:t>using data from remote sensing compatibilities for a complete spatial coverage of the area</w:t>
       </w:r>
-      <w:ins w:id="309" w:author="Moreno,Melissa M" w:date="2019-03-25T17:25:00Z">
+      <w:ins w:id="314" w:author="Moreno,Melissa M" w:date="2019-03-25T17:25:00Z">
         <w:r>
           <w:rPr>
             <w:rFonts w:ascii="Arial" w:hAnsi="Arial" w:cs="Arial"/>
@@ -3884,7 +3875,7 @@
           <w:t xml:space="preserve"> </w:t>
         </w:r>
       </w:ins>
-      <w:customXmlInsRangeStart w:id="310" w:author="Moreno,Melissa M" w:date="2019-03-25T17:25:00Z"/>
+      <w:customXmlInsRangeStart w:id="315" w:author="Moreno,Melissa M" w:date="2019-03-25T17:25:00Z"/>
       <w:sdt>
         <w:sdtPr>
           <w:rPr>
@@ -3897,8 +3888,8 @@
         </w:sdtPr>
         <w:sdtEndPr/>
         <w:sdtContent>
-          <w:customXmlInsRangeEnd w:id="310"/>
-          <w:ins w:id="311" w:author="Moreno,Melissa M" w:date="2019-03-25T17:25:00Z">
+          <w:customXmlInsRangeEnd w:id="315"/>
+          <w:ins w:id="316" w:author="Moreno,Melissa M" w:date="2019-03-25T17:25:00Z">
             <w:r>
               <w:rPr>
                 <w:rFonts w:ascii="Arial" w:hAnsi="Arial" w:cs="Arial"/>
@@ -3924,14 +3915,14 @@
             </w:rPr>
             <w:fldChar w:fldCharType="separate"/>
           </w:r>
-          <w:ins w:id="312" w:author="Moreno,Melissa M" w:date="2019-03-25T17:25:00Z">
+          <w:ins w:id="317" w:author="Moreno,Melissa M" w:date="2019-03-25T17:25:00Z">
             <w:r>
               <w:rPr>
                 <w:rFonts w:ascii="Arial" w:hAnsi="Arial" w:cs="Arial"/>
                 <w:noProof/>
                 <w:sz w:val="24"/>
                 <w:szCs w:val="24"/>
-                <w:rPrChange w:id="313" w:author="Moreno,Melissa M" w:date="2019-03-25T17:25:00Z">
+                <w:rPrChange w:id="318" w:author="Moreno,Melissa M" w:date="2019-03-25T17:25:00Z">
                   <w:rPr/>
                 </w:rPrChange>
               </w:rPr>
@@ -3946,11 +3937,11 @@
               <w:fldChar w:fldCharType="end"/>
             </w:r>
           </w:ins>
-          <w:customXmlInsRangeStart w:id="314" w:author="Moreno,Melissa M" w:date="2019-03-25T17:25:00Z"/>
+          <w:customXmlInsRangeStart w:id="319" w:author="Moreno,Melissa M" w:date="2019-03-25T17:25:00Z"/>
         </w:sdtContent>
       </w:sdt>
-      <w:customXmlInsRangeEnd w:id="314"/>
-      <w:del w:id="315" w:author="Moreno,Melissa M" w:date="2019-03-25T17:25:00Z">
+      <w:customXmlInsRangeEnd w:id="319"/>
+      <w:del w:id="320" w:author="Moreno,Melissa M" w:date="2019-03-25T17:25:00Z">
         <w:r>
           <w:rPr>
             <w:rFonts w:ascii="Arial" w:hAnsi="Arial" w:cs="Arial"/>
@@ -4026,7 +4017,7 @@
           <w:spacing w:val="2"/>
         </w:rPr>
       </w:pPr>
-      <w:commentRangeStart w:id="316"/>
+      <w:commentRangeStart w:id="321"/>
       <w:r>
         <w:rPr>
           <w:rFonts w:ascii="Arial" w:hAnsi="Arial" w:cs="Arial"/>
@@ -4035,13 +4026,13 @@
         </w:rPr>
         <w:t>Objectives</w:t>
       </w:r>
-      <w:commentRangeEnd w:id="316"/>
+      <w:commentRangeEnd w:id="321"/>
       <w:r>
         <w:rPr>
           <w:rStyle w:val="CommentReference"/>
           <w:rFonts w:asciiTheme="minorHAnsi" w:eastAsiaTheme="minorHAnsi" w:hAnsiTheme="minorHAnsi" w:cstheme="minorBidi"/>
         </w:rPr>
-        <w:commentReference w:id="316"/>
+        <w:commentReference w:id="321"/>
       </w:r>
     </w:p>
     <w:p>
@@ -4068,7 +4059,7 @@
         </w:rPr>
         <w:t xml:space="preserve">by developing a reproducible </w:t>
       </w:r>
-      <w:commentRangeStart w:id="317"/>
+      <w:commentRangeStart w:id="322"/>
       <w:r>
         <w:rPr>
           <w:rFonts w:ascii="Arial" w:hAnsi="Arial" w:cs="Arial"/>
@@ -4077,12 +4068,12 @@
         </w:rPr>
         <w:t>workflow</w:t>
       </w:r>
-      <w:commentRangeEnd w:id="317"/>
+      <w:commentRangeEnd w:id="322"/>
       <w:r>
         <w:rPr>
           <w:rStyle w:val="CommentReference"/>
         </w:rPr>
-        <w:commentReference w:id="317"/>
+        <w:commentReference w:id="322"/>
       </w:r>
       <w:r>
         <w:rPr>
@@ -4276,13 +4267,13 @@
     <w:p>
       <w:pPr>
         <w:rPr>
-          <w:del w:id="318" w:author="Moreno,Melissa M [2]" w:date="2019-03-26T13:20:00Z"/>
-          <w:rFonts w:ascii="Arial" w:hAnsi="Arial" w:cs="Arial"/>
-          <w:sz w:val="24"/>
-          <w:szCs w:val="24"/>
-        </w:rPr>
-      </w:pPr>
-      <w:del w:id="319" w:author="Moreno,Melissa M [2]" w:date="2019-03-26T13:20:00Z">
+          <w:del w:id="323" w:author="Moreno,Melissa M [2]" w:date="2019-03-26T13:20:00Z"/>
+          <w:rFonts w:ascii="Arial" w:hAnsi="Arial" w:cs="Arial"/>
+          <w:sz w:val="24"/>
+          <w:szCs w:val="24"/>
+        </w:rPr>
+      </w:pPr>
+      <w:del w:id="324" w:author="Moreno,Melissa M [2]" w:date="2019-03-26T13:20:00Z">
         <w:r>
           <w:rPr>
             <w:rFonts w:ascii="Arial" w:hAnsi="Arial" w:cs="Arial"/>
@@ -4317,7 +4308,7 @@
                       </pic:cNvPicPr>
                     </pic:nvPicPr>
                     <pic:blipFill>
-                      <a:blip r:embed="rId11">
+                      <a:blip r:embed="rId12">
                         <a:extLst>
                           <a:ext uri="{28A0092B-C50C-407E-A947-70E740481C1C}">
                             <a14:useLocalDpi xmlns:a14="http://schemas.microsoft.com/office/drawing/2010/main" val="0"/>
@@ -4365,8 +4356,8 @@
         </w:rPr>
         <w:t xml:space="preserve">2) I will identify a set of watershed metrics for the Suwannee River basin from public data repositories that are useful for understanding trends in variables that are known to correlate with changes in river discharge, nutrient levels, or aquatic biodiversity and </w:t>
       </w:r>
-      <w:commentRangeStart w:id="320"/>
-      <w:commentRangeStart w:id="321"/>
+      <w:commentRangeStart w:id="325"/>
+      <w:commentRangeStart w:id="326"/>
       <w:r>
         <w:rPr>
           <w:rFonts w:ascii="Arial" w:hAnsi="Arial" w:cs="Arial"/>
@@ -4375,7 +4366,7 @@
         </w:rPr>
         <w:t>habitats</w:t>
       </w:r>
-      <w:commentRangeEnd w:id="320"/>
+      <w:commentRangeEnd w:id="325"/>
       <w:r>
         <w:rPr>
           <w:rStyle w:val="CommentReference"/>
@@ -4383,14 +4374,14 @@
           <w:sz w:val="24"/>
           <w:szCs w:val="24"/>
         </w:rPr>
-        <w:commentReference w:id="320"/>
-      </w:r>
-      <w:commentRangeEnd w:id="321"/>
+        <w:commentReference w:id="325"/>
+      </w:r>
+      <w:commentRangeEnd w:id="326"/>
       <w:r>
         <w:rPr>
           <w:rStyle w:val="CommentReference"/>
         </w:rPr>
-        <w:commentReference w:id="321"/>
+        <w:commentReference w:id="326"/>
       </w:r>
       <w:r>
         <w:rPr>
@@ -4404,40 +4395,11 @@
     <w:p>
       <w:pPr>
         <w:rPr>
-          <w:del w:id="322" w:author="Moreno,Melissa M [2]" w:date="2019-03-26T13:20:00Z"/>
-          <w:rFonts w:ascii="Arial" w:hAnsi="Arial" w:cs="Arial"/>
-          <w:sz w:val="24"/>
-          <w:szCs w:val="24"/>
-        </w:rPr>
-        <w:pPrChange w:id="323" w:author="Moreno,Melissa M [2]" w:date="2019-03-26T13:20:00Z">
-          <w:pPr/>
-        </w:pPrChange>
-      </w:pPr>
-    </w:p>
-    <w:p>
-      <w:pPr>
-        <w:rPr>
-          <w:del w:id="324" w:author="Moreno,Melissa M [2]" w:date="2019-03-26T13:20:00Z"/>
-          <w:rFonts w:ascii="Arial" w:hAnsi="Arial" w:cs="Arial"/>
-          <w:sz w:val="24"/>
-          <w:szCs w:val="24"/>
-        </w:rPr>
-        <w:pPrChange w:id="325" w:author="Moreno,Melissa M [2]" w:date="2019-03-26T13:20:00Z">
-          <w:pPr/>
-        </w:pPrChange>
-      </w:pPr>
-    </w:p>
-    <w:p>
-      <w:pPr>
-        <w:rPr>
-          <w:del w:id="326" w:author="Moreno,Melissa M [2]" w:date="2019-03-26T13:20:00Z"/>
-          <w:rFonts w:ascii="Arial" w:hAnsi="Arial" w:cs="Arial"/>
-          <w:sz w:val="24"/>
-          <w:szCs w:val="24"/>
-        </w:rPr>
-        <w:pPrChange w:id="327" w:author="Moreno,Melissa M [2]" w:date="2019-03-26T13:20:00Z">
-          <w:pPr/>
-        </w:pPrChange>
+          <w:del w:id="327" w:author="Moreno,Melissa M [2]" w:date="2019-03-26T13:20:00Z"/>
+          <w:rFonts w:ascii="Arial" w:hAnsi="Arial" w:cs="Arial"/>
+          <w:sz w:val="24"/>
+          <w:szCs w:val="24"/>
+        </w:rPr>
       </w:pPr>
     </w:p>
     <w:p>
@@ -4448,9 +4410,26 @@
           <w:sz w:val="24"/>
           <w:szCs w:val="24"/>
         </w:rPr>
-        <w:pPrChange w:id="329" w:author="Moreno,Melissa M [2]" w:date="2019-03-26T13:20:00Z">
-          <w:pPr/>
-        </w:pPrChange>
+      </w:pPr>
+    </w:p>
+    <w:p>
+      <w:pPr>
+        <w:rPr>
+          <w:del w:id="329" w:author="Moreno,Melissa M [2]" w:date="2019-03-26T13:20:00Z"/>
+          <w:rFonts w:ascii="Arial" w:hAnsi="Arial" w:cs="Arial"/>
+          <w:sz w:val="24"/>
+          <w:szCs w:val="24"/>
+        </w:rPr>
+      </w:pPr>
+    </w:p>
+    <w:p>
+      <w:pPr>
+        <w:rPr>
+          <w:del w:id="330" w:author="Moreno,Melissa M [2]" w:date="2019-03-26T13:20:00Z"/>
+          <w:rFonts w:ascii="Arial" w:hAnsi="Arial" w:cs="Arial"/>
+          <w:sz w:val="24"/>
+          <w:szCs w:val="24"/>
+        </w:rPr>
       </w:pPr>
     </w:p>
     <w:p>
@@ -4459,7 +4438,7 @@
           <w:rFonts w:ascii="Arial" w:hAnsi="Arial" w:cs="Arial"/>
           <w:spacing w:val="2"/>
         </w:rPr>
-        <w:pPrChange w:id="330" w:author="Moreno,Melissa M [2]" w:date="2019-03-26T13:20:00Z">
+        <w:pPrChange w:id="331" w:author="Moreno,Melissa M [2]" w:date="2019-03-26T13:20:00Z">
           <w:pPr>
             <w:pStyle w:val="para"/>
             <w:shd w:val="clear" w:color="auto" w:fill="FCFCFC"/>
@@ -4467,7 +4446,7 @@
           </w:pPr>
         </w:pPrChange>
       </w:pPr>
-      <w:del w:id="331" w:author="Moreno,Melissa M [2]" w:date="2019-03-26T13:20:00Z">
+      <w:del w:id="332" w:author="Moreno,Melissa M [2]" w:date="2019-03-26T13:20:00Z">
         <w:r>
           <w:rPr>
             <w:rFonts w:ascii="Arial" w:hAnsi="Arial" w:cs="Arial"/>
@@ -4490,8 +4469,8 @@
           <w:delText>, (Raabe et al. 2004)</w:delText>
         </w:r>
       </w:del>
-      <w:ins w:id="332" w:author="Windows User" w:date="2019-03-18T06:40:00Z">
-        <w:del w:id="333" w:author="Moreno,Melissa M [2]" w:date="2019-03-26T13:20:00Z">
+      <w:ins w:id="333" w:author="Windows User" w:date="2019-03-18T06:40:00Z">
+        <w:del w:id="334" w:author="Moreno,Melissa M [2]" w:date="2019-03-26T13:20:00Z">
           <w:r>
             <w:rPr>
               <w:rFonts w:ascii="Arial" w:hAnsi="Arial" w:cs="Arial"/>
@@ -4501,8 +4480,8 @@
           </w:r>
         </w:del>
       </w:ins>
-      <w:ins w:id="334" w:author="Windows User" w:date="2019-03-18T06:41:00Z">
-        <w:del w:id="335" w:author="Moreno,Melissa M [2]" w:date="2019-03-26T13:20:00Z">
+      <w:ins w:id="335" w:author="Windows User" w:date="2019-03-18T06:41:00Z">
+        <w:del w:id="336" w:author="Moreno,Melissa M [2]" w:date="2019-03-26T13:20:00Z">
           <w:r>
             <w:rPr>
               <w:rFonts w:ascii="Arial" w:hAnsi="Arial" w:cs="Arial"/>
@@ -4512,8 +4491,8 @@
           </w:r>
         </w:del>
       </w:ins>
-      <w:ins w:id="336" w:author="Windows User" w:date="2019-03-18T06:42:00Z">
-        <w:del w:id="337" w:author="Moreno,Melissa M [2]" w:date="2019-03-26T13:20:00Z">
+      <w:ins w:id="337" w:author="Windows User" w:date="2019-03-18T06:42:00Z">
+        <w:del w:id="338" w:author="Moreno,Melissa M [2]" w:date="2019-03-26T13:20:00Z">
           <w:r>
             <w:rPr>
               <w:rFonts w:ascii="Arial" w:hAnsi="Arial" w:cs="Arial"/>
@@ -4634,6 +4613,7 @@
     <w:p>
       <w:pPr>
         <w:rPr>
+          <w:ins w:id="339" w:author="Moreno,Melissa M" w:date="2019-03-27T17:02:00Z"/>
           <w:rFonts w:ascii="Arial" w:hAnsi="Arial" w:cs="Arial"/>
           <w:sz w:val="24"/>
           <w:szCs w:val="24"/>
@@ -4679,7 +4659,7 @@
         </w:rPr>
         <w:t xml:space="preserve"> research is to create an automized way to update maps, </w:t>
       </w:r>
-      <w:commentRangeStart w:id="338"/>
+      <w:commentRangeStart w:id="340"/>
       <w:r>
         <w:rPr>
           <w:rFonts w:ascii="Arial" w:hAnsi="Arial" w:cs="Arial"/>
@@ -4688,12 +4668,12 @@
         </w:rPr>
         <w:t>based</w:t>
       </w:r>
-      <w:commentRangeEnd w:id="338"/>
+      <w:commentRangeEnd w:id="340"/>
       <w:r>
         <w:rPr>
           <w:rStyle w:val="CommentReference"/>
         </w:rPr>
-        <w:commentReference w:id="338"/>
+        <w:commentReference w:id="340"/>
       </w:r>
       <w:r>
         <w:rPr>
@@ -4707,58 +4687,670 @@
     <w:p>
       <w:pPr>
         <w:rPr>
-          <w:rFonts w:ascii="Arial" w:hAnsi="Arial" w:cs="Arial"/>
-          <w:sz w:val="24"/>
-          <w:szCs w:val="24"/>
-        </w:rPr>
-      </w:pPr>
-      <w:r>
-        <w:rPr>
-          <w:rFonts w:ascii="Arial" w:hAnsi="Arial" w:cs="Arial"/>
-          <w:sz w:val="24"/>
-          <w:szCs w:val="24"/>
-        </w:rPr>
-        <w:t>An abundant amount of ecological data can be found in many R packages</w:t>
-      </w:r>
-      <w:r>
-        <w:rPr>
-          <w:rFonts w:ascii="Arial" w:hAnsi="Arial" w:cs="Arial"/>
-          <w:sz w:val="24"/>
-          <w:szCs w:val="24"/>
-        </w:rPr>
-        <w:t xml:space="preserve">.  </w:t>
-      </w:r>
-      <w:r>
-        <w:rPr>
-          <w:rFonts w:ascii="Arial" w:hAnsi="Arial" w:cs="Arial"/>
-          <w:sz w:val="24"/>
-          <w:szCs w:val="24"/>
-        </w:rPr>
-        <w:t>Some of these</w:t>
-      </w:r>
-      <w:r>
-        <w:rPr>
-          <w:rFonts w:ascii="Arial" w:hAnsi="Arial" w:cs="Arial"/>
-          <w:sz w:val="24"/>
-          <w:szCs w:val="24"/>
-        </w:rPr>
-        <w:t xml:space="preserve"> packages </w:t>
-      </w:r>
-      <w:r>
-        <w:rPr>
-          <w:rFonts w:ascii="Arial" w:hAnsi="Arial" w:cs="Arial"/>
-          <w:sz w:val="24"/>
-          <w:szCs w:val="24"/>
-        </w:rPr>
-        <w:t>are</w:t>
-      </w:r>
-      <w:r>
-        <w:rPr>
-          <w:rFonts w:ascii="Arial" w:hAnsi="Arial" w:cs="Arial"/>
-          <w:sz w:val="24"/>
-          <w:szCs w:val="24"/>
-        </w:rPr>
-        <w:t xml:space="preserve"> ran</w:t>
+          <w:ins w:id="341" w:author="Moreno,Melissa M" w:date="2019-03-27T17:09:00Z"/>
+          <w:rFonts w:ascii="Arial" w:hAnsi="Arial" w:cs="Arial"/>
+          <w:sz w:val="24"/>
+          <w:szCs w:val="24"/>
+        </w:rPr>
+      </w:pPr>
+      <w:ins w:id="342" w:author="Moreno,Melissa M" w:date="2019-03-27T17:08:00Z">
+        <w:r>
+          <w:rPr>
+            <w:rFonts w:ascii="Arial" w:hAnsi="Arial" w:cs="Arial"/>
+            <w:sz w:val="24"/>
+            <w:szCs w:val="24"/>
+          </w:rPr>
+          <w:t>A</w:t>
+        </w:r>
+      </w:ins>
+      <w:ins w:id="343" w:author="Moreno,Melissa M" w:date="2019-03-27T17:03:00Z">
+        <w:r>
+          <w:rPr>
+            <w:rFonts w:ascii="Arial" w:hAnsi="Arial" w:cs="Arial"/>
+            <w:sz w:val="24"/>
+            <w:szCs w:val="24"/>
+          </w:rPr>
+          <w:t xml:space="preserve"> reproducible </w:t>
+        </w:r>
+        <w:r>
+          <w:rPr>
+            <w:rFonts w:ascii="Arial" w:hAnsi="Arial" w:cs="Arial"/>
+            <w:sz w:val="24"/>
+            <w:szCs w:val="24"/>
+          </w:rPr>
+          <w:t>effort</w:t>
+        </w:r>
+      </w:ins>
+      <w:ins w:id="344" w:author="Moreno,Melissa M" w:date="2019-03-27T17:02:00Z">
+        <w:r>
+          <w:rPr>
+            <w:rFonts w:ascii="Arial" w:hAnsi="Arial" w:cs="Arial"/>
+            <w:sz w:val="24"/>
+            <w:szCs w:val="24"/>
+          </w:rPr>
+          <w:t xml:space="preserve"> </w:t>
+        </w:r>
+      </w:ins>
+      <w:ins w:id="345" w:author="Moreno,Melissa M" w:date="2019-03-27T17:08:00Z">
+        <w:r>
+          <w:rPr>
+            <w:rFonts w:ascii="Arial" w:hAnsi="Arial" w:cs="Arial"/>
+            <w:sz w:val="24"/>
+            <w:szCs w:val="24"/>
+          </w:rPr>
+          <w:t>could</w:t>
+        </w:r>
+      </w:ins>
+      <w:ins w:id="346" w:author="Moreno,Melissa M" w:date="2019-03-27T17:02:00Z">
+        <w:r>
+          <w:rPr>
+            <w:rFonts w:ascii="Arial" w:hAnsi="Arial" w:cs="Arial"/>
+            <w:sz w:val="24"/>
+            <w:szCs w:val="24"/>
+          </w:rPr>
+          <w:t xml:space="preserve"> be to create a set of calculations that can automatically process new images,</w:t>
+        </w:r>
+      </w:ins>
+      <w:ins w:id="347" w:author="Moreno,Melissa M" w:date="2019-03-27T17:03:00Z">
+        <w:r>
+          <w:rPr>
+            <w:rFonts w:ascii="Arial" w:hAnsi="Arial" w:cs="Arial"/>
+            <w:sz w:val="24"/>
+            <w:szCs w:val="24"/>
+          </w:rPr>
+          <w:t xml:space="preserve"> of the same location,</w:t>
+        </w:r>
+      </w:ins>
+      <w:ins w:id="348" w:author="Moreno,Melissa M" w:date="2019-03-27T17:02:00Z">
+        <w:r>
+          <w:rPr>
+            <w:rFonts w:ascii="Arial" w:hAnsi="Arial" w:cs="Arial"/>
+            <w:sz w:val="24"/>
+            <w:szCs w:val="24"/>
+          </w:rPr>
+          <w:t xml:space="preserve"> using </w:t>
+        </w:r>
+      </w:ins>
+      <w:ins w:id="349" w:author="Moreno,Melissa M" w:date="2019-03-27T17:28:00Z">
+        <w:r>
+          <w:rPr>
+            <w:rFonts w:ascii="Arial" w:hAnsi="Arial" w:cs="Arial"/>
+            <w:sz w:val="24"/>
+            <w:szCs w:val="24"/>
+          </w:rPr>
+          <w:t xml:space="preserve">the software </w:t>
+        </w:r>
+      </w:ins>
+      <w:ins w:id="350" w:author="Moreno,Melissa M" w:date="2019-03-27T17:02:00Z">
+        <w:r>
+          <w:rPr>
+            <w:rFonts w:ascii="Arial" w:hAnsi="Arial" w:cs="Arial"/>
+            <w:sz w:val="24"/>
+            <w:szCs w:val="24"/>
+          </w:rPr>
+          <w:t xml:space="preserve">ENVI + IDL. Satellite imagery </w:t>
+        </w:r>
+        <w:proofErr w:type="gramStart"/>
+        <w:r>
+          <w:rPr>
+            <w:rFonts w:ascii="Arial" w:hAnsi="Arial" w:cs="Arial"/>
+            <w:sz w:val="24"/>
+            <w:szCs w:val="24"/>
+          </w:rPr>
+          <w:t>are measured</w:t>
+        </w:r>
+        <w:proofErr w:type="gramEnd"/>
+        <w:r>
+          <w:rPr>
+            <w:rFonts w:ascii="Arial" w:hAnsi="Arial" w:cs="Arial"/>
+            <w:sz w:val="24"/>
+            <w:szCs w:val="24"/>
+          </w:rPr>
+          <w:t xml:space="preserve"> using a series of calculations IDL. These calculations can also create new raster types, which can </w:t>
+        </w:r>
+        <w:proofErr w:type="gramStart"/>
+        <w:r>
+          <w:rPr>
+            <w:rFonts w:ascii="Arial" w:hAnsi="Arial" w:cs="Arial"/>
+            <w:sz w:val="24"/>
+            <w:szCs w:val="24"/>
+          </w:rPr>
+          <w:t>be compared</w:t>
+        </w:r>
+        <w:proofErr w:type="gramEnd"/>
+        <w:r>
+          <w:rPr>
+            <w:rFonts w:ascii="Arial" w:hAnsi="Arial" w:cs="Arial"/>
+            <w:sz w:val="24"/>
+            <w:szCs w:val="24"/>
+          </w:rPr>
+          <w:t xml:space="preserve"> in ENVI. Using the combination of calculations and spatial software analysis, an adaptive management plan can easily address imagery updates. This method can </w:t>
+        </w:r>
+        <w:proofErr w:type="gramStart"/>
+        <w:r>
+          <w:rPr>
+            <w:rFonts w:ascii="Arial" w:hAnsi="Arial" w:cs="Arial"/>
+            <w:sz w:val="24"/>
+            <w:szCs w:val="24"/>
+          </w:rPr>
+          <w:t>be easily reproduced</w:t>
+        </w:r>
+        <w:proofErr w:type="gramEnd"/>
+        <w:r>
+          <w:rPr>
+            <w:rFonts w:ascii="Arial" w:hAnsi="Arial" w:cs="Arial"/>
+            <w:sz w:val="24"/>
+            <w:szCs w:val="24"/>
+          </w:rPr>
+          <w:t xml:space="preserve"> but might be difficult to share with other potential users or agencies. </w:t>
+        </w:r>
+      </w:ins>
+      <w:ins w:id="351" w:author="Moreno,Melissa M" w:date="2019-03-27T17:03:00Z">
+        <w:r>
+          <w:rPr>
+            <w:rFonts w:ascii="Arial" w:hAnsi="Arial" w:cs="Arial"/>
+            <w:sz w:val="24"/>
+            <w:szCs w:val="24"/>
+          </w:rPr>
+          <w:t>This method i</w:t>
+        </w:r>
+      </w:ins>
+      <w:ins w:id="352" w:author="Moreno,Melissa M" w:date="2019-03-27T17:04:00Z">
+        <w:r>
+          <w:rPr>
+            <w:rFonts w:ascii="Arial" w:hAnsi="Arial" w:cs="Arial"/>
+            <w:sz w:val="24"/>
+            <w:szCs w:val="24"/>
+          </w:rPr>
+          <w:t xml:space="preserve">s not </w:t>
+        </w:r>
+      </w:ins>
+      <w:ins w:id="353" w:author="Moreno,Melissa M" w:date="2019-03-27T17:09:00Z">
+        <w:r>
+          <w:rPr>
+            <w:rFonts w:ascii="Arial" w:hAnsi="Arial" w:cs="Arial"/>
+            <w:sz w:val="24"/>
+            <w:szCs w:val="24"/>
+          </w:rPr>
+          <w:t>automated and</w:t>
+        </w:r>
+      </w:ins>
+      <w:ins w:id="354" w:author="Moreno,Melissa M" w:date="2019-03-27T17:04:00Z">
+        <w:r>
+          <w:rPr>
+            <w:rFonts w:ascii="Arial" w:hAnsi="Arial" w:cs="Arial"/>
+            <w:sz w:val="24"/>
+            <w:szCs w:val="24"/>
+          </w:rPr>
+          <w:t xml:space="preserve"> must </w:t>
+        </w:r>
+        <w:proofErr w:type="gramStart"/>
+        <w:r>
+          <w:rPr>
+            <w:rFonts w:ascii="Arial" w:hAnsi="Arial" w:cs="Arial"/>
+            <w:sz w:val="24"/>
+            <w:szCs w:val="24"/>
+          </w:rPr>
+          <w:t>be done</w:t>
+        </w:r>
+        <w:proofErr w:type="gramEnd"/>
+        <w:r>
+          <w:rPr>
+            <w:rFonts w:ascii="Arial" w:hAnsi="Arial" w:cs="Arial"/>
+            <w:sz w:val="24"/>
+            <w:szCs w:val="24"/>
+          </w:rPr>
+          <w:t xml:space="preserve"> by the user. I propose testing this method </w:t>
+        </w:r>
+      </w:ins>
+      <w:ins w:id="355" w:author="Moreno,Melissa M" w:date="2019-03-27T17:05:00Z">
+        <w:r>
+          <w:rPr>
+            <w:rFonts w:ascii="Arial" w:hAnsi="Arial" w:cs="Arial"/>
+            <w:sz w:val="24"/>
+            <w:szCs w:val="24"/>
+          </w:rPr>
+          <w:t xml:space="preserve">using available imagery </w:t>
+        </w:r>
+      </w:ins>
+      <w:ins w:id="356" w:author="Moreno,Melissa M" w:date="2019-03-27T17:08:00Z">
+        <w:r>
+          <w:rPr>
+            <w:rFonts w:ascii="Arial" w:hAnsi="Arial" w:cs="Arial"/>
+            <w:sz w:val="24"/>
+            <w:szCs w:val="24"/>
+          </w:rPr>
+          <w:t xml:space="preserve">around Lone Cabbage </w:t>
+        </w:r>
+      </w:ins>
+      <w:ins w:id="357" w:author="Moreno,Melissa M" w:date="2019-03-27T17:35:00Z">
+        <w:r>
+          <w:rPr>
+            <w:rFonts w:ascii="Arial" w:hAnsi="Arial" w:cs="Arial"/>
+            <w:sz w:val="24"/>
+            <w:szCs w:val="24"/>
+          </w:rPr>
+          <w:t>Reef and</w:t>
+        </w:r>
+      </w:ins>
+      <w:ins w:id="358" w:author="Moreno,Melissa M" w:date="2019-03-27T17:21:00Z">
+        <w:r>
+          <w:rPr>
+            <w:rFonts w:ascii="Arial" w:hAnsi="Arial" w:cs="Arial"/>
+            <w:sz w:val="24"/>
+            <w:szCs w:val="24"/>
+          </w:rPr>
+          <w:t xml:space="preserve"> document the reproducibility of this method. </w:t>
+        </w:r>
+      </w:ins>
+    </w:p>
+    <w:p>
+      <w:pPr>
+        <w:rPr>
+          <w:rFonts w:ascii="Arial" w:hAnsi="Arial" w:cs="Arial"/>
+          <w:sz w:val="24"/>
+          <w:szCs w:val="24"/>
+        </w:rPr>
+      </w:pPr>
+      <w:ins w:id="359" w:author="Moreno,Melissa M" w:date="2019-03-27T17:10:00Z">
+        <w:r>
+          <w:rPr>
+            <w:rFonts w:ascii="Arial" w:hAnsi="Arial" w:cs="Arial"/>
+            <w:sz w:val="24"/>
+            <w:szCs w:val="24"/>
+          </w:rPr>
+          <w:t>Other methods that rely on the user, but also reproducible, can be to</w:t>
+        </w:r>
+      </w:ins>
+      <w:ins w:id="360" w:author="Moreno,Melissa M" w:date="2019-03-27T17:13:00Z">
+        <w:r>
+          <w:rPr>
+            <w:rFonts w:ascii="Arial" w:hAnsi="Arial" w:cs="Arial"/>
+            <w:sz w:val="24"/>
+            <w:szCs w:val="24"/>
+          </w:rPr>
+          <w:t xml:space="preserve"> manually hand digitize imagery, which might or might have any spatial reference </w:t>
+        </w:r>
+      </w:ins>
+      <w:ins w:id="361" w:author="Moreno,Melissa M" w:date="2019-03-27T17:34:00Z">
+        <w:r>
+          <w:rPr>
+            <w:rFonts w:ascii="Arial" w:hAnsi="Arial" w:cs="Arial"/>
+            <w:sz w:val="24"/>
+            <w:szCs w:val="24"/>
+          </w:rPr>
+          <w:t xml:space="preserve">associated to them, </w:t>
+        </w:r>
+      </w:ins>
+      <w:ins w:id="362" w:author="Moreno,Melissa M" w:date="2019-03-27T17:13:00Z">
+        <w:r>
+          <w:rPr>
+            <w:rFonts w:ascii="Arial" w:hAnsi="Arial" w:cs="Arial"/>
+            <w:sz w:val="24"/>
+            <w:szCs w:val="24"/>
+          </w:rPr>
+          <w:t xml:space="preserve">and </w:t>
+        </w:r>
+      </w:ins>
+      <w:ins w:id="363" w:author="Moreno,Melissa M" w:date="2019-03-27T17:22:00Z">
+        <w:r>
+          <w:rPr>
+            <w:rFonts w:ascii="Arial" w:hAnsi="Arial" w:cs="Arial"/>
+            <w:sz w:val="24"/>
+            <w:szCs w:val="24"/>
+          </w:rPr>
+          <w:t xml:space="preserve">compare these digitized </w:t>
+        </w:r>
+        <w:r>
+          <w:rPr>
+            <w:rFonts w:ascii="Arial" w:hAnsi="Arial" w:cs="Arial"/>
+            <w:sz w:val="24"/>
+            <w:szCs w:val="24"/>
+          </w:rPr>
+          <w:t xml:space="preserve">areas. </w:t>
+        </w:r>
+      </w:ins>
+      <w:ins w:id="364" w:author="Moreno,Melissa M" w:date="2019-03-27T17:27:00Z">
+        <w:r>
+          <w:rPr>
+            <w:rFonts w:ascii="Arial" w:hAnsi="Arial" w:cs="Arial"/>
+            <w:sz w:val="24"/>
+            <w:szCs w:val="24"/>
+          </w:rPr>
+          <w:t xml:space="preserve">ArcMap is a </w:t>
+        </w:r>
+      </w:ins>
+      <w:ins w:id="365" w:author="Moreno,Melissa M" w:date="2019-03-27T17:28:00Z">
+        <w:r>
+          <w:rPr>
+            <w:rFonts w:ascii="Arial" w:hAnsi="Arial" w:cs="Arial"/>
+            <w:sz w:val="24"/>
+            <w:szCs w:val="24"/>
+          </w:rPr>
+          <w:t xml:space="preserve">software </w:t>
+        </w:r>
+      </w:ins>
+      <w:ins w:id="366" w:author="Moreno,Melissa M" w:date="2019-03-27T17:27:00Z">
+        <w:r>
+          <w:rPr>
+            <w:rFonts w:ascii="Arial" w:hAnsi="Arial" w:cs="Arial"/>
+            <w:sz w:val="24"/>
+            <w:szCs w:val="24"/>
+          </w:rPr>
+          <w:t xml:space="preserve">that can allow for overlays of manual digitization. Using the tools in </w:t>
+        </w:r>
+      </w:ins>
+      <w:ins w:id="367" w:author="Moreno,Melissa M" w:date="2019-03-27T17:36:00Z">
+        <w:r>
+          <w:rPr>
+            <w:rFonts w:ascii="Arial" w:hAnsi="Arial" w:cs="Arial"/>
+            <w:sz w:val="24"/>
+            <w:szCs w:val="24"/>
+          </w:rPr>
+          <w:t>ArcMap “</w:t>
+        </w:r>
+      </w:ins>
+      <w:ins w:id="368" w:author="Moreno,Melissa M" w:date="2019-03-27T17:32:00Z">
+        <w:r>
+          <w:rPr>
+            <w:rFonts w:ascii="Arial" w:hAnsi="Arial" w:cs="Arial"/>
+            <w:sz w:val="24"/>
+            <w:szCs w:val="24"/>
+          </w:rPr>
+          <w:t xml:space="preserve">create features” from the map, </w:t>
+        </w:r>
+        <w:r>
+          <w:rPr>
+            <w:rFonts w:ascii="Arial" w:hAnsi="Arial" w:cs="Arial"/>
+            <w:sz w:val="24"/>
+            <w:szCs w:val="24"/>
+          </w:rPr>
+          <w:t>will allow the user to construct polylines</w:t>
+        </w:r>
+      </w:ins>
+      <w:ins w:id="369" w:author="Moreno,Melissa M" w:date="2019-03-27T17:33:00Z">
+        <w:r>
+          <w:rPr>
+            <w:rFonts w:ascii="Arial" w:hAnsi="Arial" w:cs="Arial"/>
+            <w:sz w:val="24"/>
+            <w:szCs w:val="24"/>
+          </w:rPr>
+          <w:t xml:space="preserve"> at certain points of the imagery.</w:t>
+        </w:r>
+      </w:ins>
+      <w:ins w:id="370" w:author="Moreno,Melissa M" w:date="2019-03-27T17:34:00Z">
+        <w:r>
+          <w:rPr>
+            <w:rFonts w:ascii="Arial" w:hAnsi="Arial" w:cs="Arial"/>
+            <w:sz w:val="24"/>
+            <w:szCs w:val="24"/>
+          </w:rPr>
+          <w:t xml:space="preserve"> These polylines can then </w:t>
+        </w:r>
+        <w:proofErr w:type="gramStart"/>
+        <w:r>
+          <w:rPr>
+            <w:rFonts w:ascii="Arial" w:hAnsi="Arial" w:cs="Arial"/>
+            <w:sz w:val="24"/>
+            <w:szCs w:val="24"/>
+          </w:rPr>
+          <w:t>be compared</w:t>
+        </w:r>
+        <w:proofErr w:type="gramEnd"/>
+        <w:r>
+          <w:rPr>
+            <w:rFonts w:ascii="Arial" w:hAnsi="Arial" w:cs="Arial"/>
+            <w:sz w:val="24"/>
+            <w:szCs w:val="24"/>
+          </w:rPr>
+          <w:t xml:space="preserve"> and</w:t>
+        </w:r>
+      </w:ins>
+      <w:ins w:id="371" w:author="Moreno,Melissa M" w:date="2019-03-27T17:35:00Z">
+        <w:r>
+          <w:rPr>
+            <w:rFonts w:ascii="Arial" w:hAnsi="Arial" w:cs="Arial"/>
+            <w:sz w:val="24"/>
+            <w:szCs w:val="24"/>
+          </w:rPr>
+          <w:t xml:space="preserve"> analyze to observe short-term or long-term </w:t>
+        </w:r>
+      </w:ins>
+      <w:ins w:id="372" w:author="Moreno,Melissa M" w:date="2019-03-27T17:40:00Z">
+        <w:r>
+          <w:rPr>
+            <w:rFonts w:ascii="Arial" w:hAnsi="Arial" w:cs="Arial"/>
+            <w:sz w:val="24"/>
+            <w:szCs w:val="24"/>
+          </w:rPr>
+          <w:t>trends, I</w:t>
+        </w:r>
+      </w:ins>
+      <w:ins w:id="373" w:author="Moreno,Melissa M" w:date="2019-03-27T17:33:00Z">
+        <w:r>
+          <w:rPr>
+            <w:rFonts w:ascii="Arial" w:hAnsi="Arial" w:cs="Arial"/>
+            <w:sz w:val="24"/>
+            <w:szCs w:val="24"/>
+          </w:rPr>
+          <w:t xml:space="preserve"> propose to evaluate if this method can ensure reproductivity for future </w:t>
+        </w:r>
+      </w:ins>
+      <w:ins w:id="374" w:author="Moreno,Melissa M" w:date="2019-03-27T17:34:00Z">
+        <w:r>
+          <w:rPr>
+            <w:rFonts w:ascii="Arial" w:hAnsi="Arial" w:cs="Arial"/>
+            <w:sz w:val="24"/>
+            <w:szCs w:val="24"/>
+          </w:rPr>
+          <w:t>satellite imagery</w:t>
+        </w:r>
+      </w:ins>
+      <w:ins w:id="375" w:author="Moreno,Melissa M" w:date="2019-03-27T17:35:00Z">
+        <w:r>
+          <w:rPr>
+            <w:rFonts w:ascii="Arial" w:hAnsi="Arial" w:cs="Arial"/>
+            <w:sz w:val="24"/>
+            <w:szCs w:val="24"/>
+          </w:rPr>
+          <w:t xml:space="preserve"> on this project.</w:t>
+        </w:r>
+      </w:ins>
+    </w:p>
+    <w:p>
+      <w:pPr>
+        <w:rPr>
+          <w:ins w:id="376" w:author="Moreno,Melissa M" w:date="2019-03-27T17:57:00Z"/>
+          <w:rFonts w:ascii="Arial" w:hAnsi="Arial" w:cs="Arial"/>
+          <w:sz w:val="24"/>
+          <w:szCs w:val="24"/>
+        </w:rPr>
+      </w:pPr>
+      <w:ins w:id="377" w:author="Moreno,Melissa M" w:date="2019-03-27T17:06:00Z">
+        <w:r>
+          <w:rPr>
+            <w:rFonts w:ascii="Arial" w:hAnsi="Arial" w:cs="Arial"/>
+            <w:sz w:val="24"/>
+            <w:szCs w:val="24"/>
+          </w:rPr>
+          <w:t>Other w</w:t>
+        </w:r>
+      </w:ins>
+      <w:ins w:id="378" w:author="Moreno,Melissa M" w:date="2019-03-27T17:07:00Z">
+        <w:r>
+          <w:rPr>
+            <w:rFonts w:ascii="Arial" w:hAnsi="Arial" w:cs="Arial"/>
+            <w:sz w:val="24"/>
+            <w:szCs w:val="24"/>
+          </w:rPr>
+          <w:t>ay</w:t>
+        </w:r>
+      </w:ins>
+      <w:ins w:id="379" w:author="Moreno,Melissa M" w:date="2019-03-27T17:36:00Z">
+        <w:r>
+          <w:rPr>
+            <w:rFonts w:ascii="Arial" w:hAnsi="Arial" w:cs="Arial"/>
+            <w:sz w:val="24"/>
+            <w:szCs w:val="24"/>
+          </w:rPr>
+          <w:t xml:space="preserve"> to c</w:t>
+        </w:r>
+      </w:ins>
+      <w:ins w:id="380" w:author="Moreno,Melissa M" w:date="2019-03-27T17:40:00Z">
+        <w:r>
+          <w:rPr>
+            <w:rFonts w:ascii="Arial" w:hAnsi="Arial" w:cs="Arial"/>
+            <w:sz w:val="24"/>
+            <w:szCs w:val="24"/>
+          </w:rPr>
+          <w:t>reate a reproducible mapping workflow is to use available o</w:t>
+        </w:r>
+      </w:ins>
+      <w:ins w:id="381" w:author="Moreno,Melissa M" w:date="2019-03-27T17:41:00Z">
+        <w:r>
+          <w:rPr>
+            <w:rFonts w:ascii="Arial" w:hAnsi="Arial" w:cs="Arial"/>
+            <w:sz w:val="24"/>
+            <w:szCs w:val="24"/>
+          </w:rPr>
+          <w:t xml:space="preserve">nline continuous spatial data. Many of these spatial dates </w:t>
+        </w:r>
+      </w:ins>
+      <w:ins w:id="382" w:author="Moreno,Melissa M" w:date="2019-03-27T17:46:00Z">
+        <w:r>
+          <w:rPr>
+            <w:rFonts w:ascii="Arial" w:hAnsi="Arial" w:cs="Arial"/>
+            <w:sz w:val="24"/>
+            <w:szCs w:val="24"/>
+          </w:rPr>
+          <w:t xml:space="preserve">can be </w:t>
+        </w:r>
+      </w:ins>
+      <w:ins w:id="383" w:author="Moreno,Melissa M" w:date="2019-03-27T17:41:00Z">
+        <w:r>
+          <w:rPr>
+            <w:rFonts w:ascii="Arial" w:hAnsi="Arial" w:cs="Arial"/>
+            <w:sz w:val="24"/>
+            <w:szCs w:val="24"/>
+          </w:rPr>
+          <w:t xml:space="preserve">access by </w:t>
+        </w:r>
+      </w:ins>
+      <w:del w:id="384" w:author="Moreno,Melissa M" w:date="2019-03-27T17:41:00Z">
+        <w:r>
+          <w:rPr>
+            <w:rFonts w:ascii="Arial" w:hAnsi="Arial" w:cs="Arial"/>
+            <w:sz w:val="24"/>
+            <w:szCs w:val="24"/>
+          </w:rPr>
+          <w:delText>An abundant amount of ecological data can be found in many R packages</w:delText>
+        </w:r>
+        <w:r>
+          <w:rPr>
+            <w:rFonts w:ascii="Arial" w:hAnsi="Arial" w:cs="Arial"/>
+            <w:sz w:val="24"/>
+            <w:szCs w:val="24"/>
+          </w:rPr>
+          <w:delText xml:space="preserve">.  </w:delText>
+        </w:r>
+        <w:r>
+          <w:rPr>
+            <w:rFonts w:ascii="Arial" w:hAnsi="Arial" w:cs="Arial"/>
+            <w:sz w:val="24"/>
+            <w:szCs w:val="24"/>
+          </w:rPr>
+          <w:delText xml:space="preserve">Some </w:delText>
+        </w:r>
+      </w:del>
+      <w:del w:id="385" w:author="Moreno,Melissa M" w:date="2019-03-27T17:42:00Z">
+        <w:r>
+          <w:rPr>
+            <w:rFonts w:ascii="Arial" w:hAnsi="Arial" w:cs="Arial"/>
+            <w:sz w:val="24"/>
+            <w:szCs w:val="24"/>
+          </w:rPr>
+          <w:delText>of these</w:delText>
+        </w:r>
+        <w:r>
+          <w:rPr>
+            <w:rFonts w:ascii="Arial" w:hAnsi="Arial" w:cs="Arial"/>
+            <w:sz w:val="24"/>
+            <w:szCs w:val="24"/>
+          </w:rPr>
+          <w:delText xml:space="preserve"> packages</w:delText>
+        </w:r>
+      </w:del>
+      <w:proofErr w:type="spellStart"/>
+      <w:ins w:id="386" w:author="Moreno,Melissa M" w:date="2019-03-27T17:42:00Z">
+        <w:r>
+          <w:rPr>
+            <w:rFonts w:ascii="Arial" w:hAnsi="Arial" w:cs="Arial"/>
+            <w:sz w:val="24"/>
+            <w:szCs w:val="24"/>
+          </w:rPr>
+          <w:t>by</w:t>
+        </w:r>
+        <w:proofErr w:type="spellEnd"/>
+        <w:r>
+          <w:rPr>
+            <w:rFonts w:ascii="Arial" w:hAnsi="Arial" w:cs="Arial"/>
+            <w:sz w:val="24"/>
+            <w:szCs w:val="24"/>
+          </w:rPr>
+          <w:t xml:space="preserve"> p</w:t>
+        </w:r>
+      </w:ins>
+      <w:ins w:id="387" w:author="Moreno,Melissa M" w:date="2019-03-27T17:43:00Z">
+        <w:r>
+          <w:rPr>
+            <w:rFonts w:ascii="Arial" w:hAnsi="Arial" w:cs="Arial"/>
+            <w:sz w:val="24"/>
+            <w:szCs w:val="24"/>
+          </w:rPr>
+          <w:t>rovided</w:t>
+        </w:r>
+        <w:r>
+          <w:rPr>
+            <w:rFonts w:ascii="Arial" w:hAnsi="Arial" w:cs="Arial"/>
+            <w:sz w:val="24"/>
+            <w:szCs w:val="24"/>
+          </w:rPr>
+          <w:t xml:space="preserve"> and </w:t>
+        </w:r>
+      </w:ins>
+      <w:del w:id="388" w:author="Moreno,Melissa M" w:date="2019-03-27T17:43:00Z">
+        <w:r>
+          <w:rPr>
+            <w:rFonts w:ascii="Arial" w:hAnsi="Arial" w:cs="Arial"/>
+            <w:sz w:val="24"/>
+            <w:szCs w:val="24"/>
+          </w:rPr>
+          <w:delText xml:space="preserve"> </w:delText>
+        </w:r>
+        <w:r>
+          <w:rPr>
+            <w:rFonts w:ascii="Arial" w:hAnsi="Arial" w:cs="Arial"/>
+            <w:sz w:val="24"/>
+            <w:szCs w:val="24"/>
+          </w:rPr>
+          <w:delText>are</w:delText>
+        </w:r>
+        <w:r>
+          <w:rPr>
+            <w:rFonts w:ascii="Arial" w:hAnsi="Arial" w:cs="Arial"/>
+            <w:sz w:val="24"/>
+            <w:szCs w:val="24"/>
+          </w:rPr>
+          <w:delText xml:space="preserve"> </w:delText>
+        </w:r>
+      </w:del>
+      <w:r>
+        <w:rPr>
+          <w:rFonts w:ascii="Arial" w:hAnsi="Arial" w:cs="Arial"/>
+          <w:sz w:val="24"/>
+          <w:szCs w:val="24"/>
+        </w:rPr>
+        <w:t>ran</w:t>
       </w:r>
       <w:r>
         <w:rPr>
@@ -4944,7 +5536,7 @@
         </w:rPr>
         <w:t>Using the USADA quick stats, the census and survey data (</w:t>
       </w:r>
-      <w:hyperlink r:id="rId12" w:history="1">
+      <w:hyperlink r:id="rId13" w:history="1">
         <w:r>
           <w:rPr>
             <w:rStyle w:val="Hyperlink"/>
@@ -4987,116 +5579,353 @@
         </w:rPr>
         <w:t xml:space="preserve">might also be used to create dynamic maps.  </w:t>
       </w:r>
-      <w:r>
-        <w:rPr>
-          <w:rFonts w:ascii="Arial" w:hAnsi="Arial" w:cs="Arial"/>
-          <w:sz w:val="24"/>
-          <w:szCs w:val="24"/>
-        </w:rPr>
-        <w:t xml:space="preserve"> </w:t>
-      </w:r>
-    </w:p>
-    <w:p>
-      <w:pPr>
-        <w:rPr>
-          <w:rFonts w:ascii="Arial" w:hAnsi="Arial" w:cs="Arial"/>
-          <w:sz w:val="24"/>
-          <w:szCs w:val="24"/>
-        </w:rPr>
-      </w:pPr>
-      <w:r>
-        <w:rPr>
-          <w:rFonts w:ascii="Arial" w:hAnsi="Arial" w:cs="Arial"/>
-          <w:sz w:val="24"/>
-          <w:szCs w:val="24"/>
-        </w:rPr>
-        <w:t xml:space="preserve">Another way to apply another adaptive management method for this effort would be </w:t>
-      </w:r>
-      <w:r>
-        <w:rPr>
-          <w:rFonts w:ascii="Arial" w:hAnsi="Arial" w:cs="Arial"/>
-          <w:sz w:val="24"/>
-          <w:szCs w:val="24"/>
-        </w:rPr>
-        <w:t>to create a set of calculations that can automatically process the same new images</w:t>
-      </w:r>
-      <w:r>
-        <w:rPr>
-          <w:rFonts w:ascii="Arial" w:hAnsi="Arial" w:cs="Arial"/>
-          <w:sz w:val="24"/>
-          <w:szCs w:val="24"/>
-        </w:rPr>
-        <w:t>, using ENVI + IDL</w:t>
-      </w:r>
-      <w:r>
-        <w:rPr>
-          <w:rFonts w:ascii="Arial" w:hAnsi="Arial" w:cs="Arial"/>
-          <w:sz w:val="24"/>
-          <w:szCs w:val="24"/>
-        </w:rPr>
-        <w:t xml:space="preserve">. </w:t>
-      </w:r>
-      <w:r>
-        <w:rPr>
-          <w:rFonts w:ascii="Arial" w:hAnsi="Arial" w:cs="Arial"/>
-          <w:sz w:val="24"/>
-          <w:szCs w:val="24"/>
-        </w:rPr>
-        <w:t xml:space="preserve">Satellite imagery are measured using a series of calculations IDL. These calculations can also create new raster types, which can be compared in ENVI. Using the combination of calculations and spatial software analysis, an adaptive management plan can easily address </w:t>
-      </w:r>
-      <w:r>
-        <w:rPr>
-          <w:rFonts w:ascii="Arial" w:hAnsi="Arial" w:cs="Arial"/>
-          <w:sz w:val="24"/>
-          <w:szCs w:val="24"/>
-        </w:rPr>
-        <w:t xml:space="preserve">imagery updates. </w:t>
-      </w:r>
-      <w:r>
-        <w:rPr>
-          <w:rFonts w:ascii="Arial" w:hAnsi="Arial" w:cs="Arial"/>
-          <w:sz w:val="24"/>
-          <w:szCs w:val="24"/>
-        </w:rPr>
-        <w:t xml:space="preserve">This method can be easily </w:t>
-      </w:r>
-      <w:r>
-        <w:rPr>
-          <w:rFonts w:ascii="Arial" w:hAnsi="Arial" w:cs="Arial"/>
-          <w:sz w:val="24"/>
-          <w:szCs w:val="24"/>
-        </w:rPr>
-        <w:t>reproduced but</w:t>
-      </w:r>
-      <w:r>
-        <w:rPr>
-          <w:rFonts w:ascii="Arial" w:hAnsi="Arial" w:cs="Arial"/>
-          <w:sz w:val="24"/>
-          <w:szCs w:val="24"/>
-        </w:rPr>
-        <w:t xml:space="preserve"> might be difficult to share with other potential users or agencies. </w:t>
-      </w:r>
-    </w:p>
-    <w:p>
-      <w:pPr>
-        <w:rPr>
-          <w:rFonts w:ascii="Arial" w:hAnsi="Arial" w:cs="Arial"/>
-          <w:sz w:val="24"/>
-          <w:szCs w:val="24"/>
-        </w:rPr>
-      </w:pPr>
-    </w:p>
-    <w:p>
-      <w:pPr>
-        <w:rPr>
-          <w:del w:id="339" w:author="Moreno,Melissa M" w:date="2019-03-25T15:53:00Z"/>
+      <w:ins w:id="389" w:author="Moreno,Melissa M" w:date="2019-03-27T17:46:00Z">
+        <w:r>
+          <w:rPr>
+            <w:rFonts w:ascii="Arial" w:hAnsi="Arial" w:cs="Arial"/>
+            <w:sz w:val="24"/>
+            <w:szCs w:val="24"/>
+          </w:rPr>
+          <w:t>I propose to develop a wor</w:t>
+        </w:r>
+      </w:ins>
+      <w:ins w:id="390" w:author="Moreno,Melissa M" w:date="2019-03-27T17:47:00Z">
+        <w:r>
+          <w:rPr>
+            <w:rFonts w:ascii="Arial" w:hAnsi="Arial" w:cs="Arial"/>
+            <w:sz w:val="24"/>
+            <w:szCs w:val="24"/>
+          </w:rPr>
+          <w:t xml:space="preserve">kflow using available </w:t>
+        </w:r>
+      </w:ins>
+      <w:ins w:id="391" w:author="Moreno,Melissa M" w:date="2019-03-27T17:48:00Z">
+        <w:r>
+          <w:rPr>
+            <w:rFonts w:ascii="Arial" w:hAnsi="Arial" w:cs="Arial"/>
+            <w:sz w:val="24"/>
+            <w:szCs w:val="24"/>
+          </w:rPr>
+          <w:t xml:space="preserve">online packaged spatial data and record its reproducibility. </w:t>
+        </w:r>
+      </w:ins>
+      <w:del w:id="392" w:author="Moreno,Melissa M" w:date="2019-03-27T17:46:00Z">
+        <w:r>
+          <w:rPr>
+            <w:rFonts w:ascii="Arial" w:hAnsi="Arial" w:cs="Arial"/>
+            <w:sz w:val="24"/>
+            <w:szCs w:val="24"/>
+          </w:rPr>
+          <w:delText xml:space="preserve"> </w:delText>
+        </w:r>
+      </w:del>
+    </w:p>
+    <w:p>
+      <w:pPr>
+        <w:rPr>
+          <w:rFonts w:ascii="Arial" w:hAnsi="Arial" w:cs="Arial"/>
+          <w:sz w:val="24"/>
+          <w:szCs w:val="24"/>
+        </w:rPr>
+      </w:pPr>
+      <w:ins w:id="393" w:author="Moreno,Melissa M" w:date="2019-03-27T17:57:00Z">
+        <w:r>
+          <w:rPr>
+            <w:rFonts w:ascii="Arial" w:hAnsi="Arial" w:cs="Arial"/>
+            <w:sz w:val="24"/>
+            <w:szCs w:val="24"/>
+          </w:rPr>
+          <w:t>Though these metho</w:t>
+        </w:r>
+      </w:ins>
+      <w:ins w:id="394" w:author="Moreno,Melissa M" w:date="2019-03-27T17:58:00Z">
+        <w:r>
+          <w:rPr>
+            <w:rFonts w:ascii="Arial" w:hAnsi="Arial" w:cs="Arial"/>
+            <w:sz w:val="24"/>
+            <w:szCs w:val="24"/>
+          </w:rPr>
+          <w:t xml:space="preserve">ds have </w:t>
+        </w:r>
+        <w:proofErr w:type="gramStart"/>
+        <w:r>
+          <w:rPr>
+            <w:rFonts w:ascii="Arial" w:hAnsi="Arial" w:cs="Arial"/>
+            <w:sz w:val="24"/>
+            <w:szCs w:val="24"/>
+          </w:rPr>
+          <w:t>been used</w:t>
+        </w:r>
+        <w:proofErr w:type="gramEnd"/>
+        <w:r>
+          <w:rPr>
+            <w:rFonts w:ascii="Arial" w:hAnsi="Arial" w:cs="Arial"/>
+            <w:sz w:val="24"/>
+            <w:szCs w:val="24"/>
+          </w:rPr>
+          <w:t xml:space="preserve"> my multiple scientists, it will be valuable to learn of the best reproducible work</w:t>
+        </w:r>
+      </w:ins>
+      <w:ins w:id="395" w:author="Moreno,Melissa M" w:date="2019-03-27T17:59:00Z">
+        <w:r>
+          <w:rPr>
+            <w:rFonts w:ascii="Arial" w:hAnsi="Arial" w:cs="Arial"/>
+            <w:sz w:val="24"/>
+            <w:szCs w:val="24"/>
+          </w:rPr>
+          <w:t xml:space="preserve">flow for creating and maintain this </w:t>
+        </w:r>
+      </w:ins>
+      <w:ins w:id="396" w:author="Moreno,Melissa M" w:date="2019-03-27T18:07:00Z">
+        <w:r>
+          <w:rPr>
+            <w:rFonts w:ascii="Arial" w:hAnsi="Arial" w:cs="Arial"/>
+            <w:sz w:val="24"/>
+            <w:szCs w:val="24"/>
+          </w:rPr>
+          <w:t xml:space="preserve">compared </w:t>
+        </w:r>
+      </w:ins>
+      <w:ins w:id="397" w:author="Moreno,Melissa M" w:date="2019-03-27T17:59:00Z">
+        <w:r>
+          <w:rPr>
+            <w:rFonts w:ascii="Arial" w:hAnsi="Arial" w:cs="Arial"/>
+            <w:sz w:val="24"/>
+            <w:szCs w:val="24"/>
+          </w:rPr>
+          <w:t>spatial imager</w:t>
+        </w:r>
+      </w:ins>
+      <w:ins w:id="398" w:author="Moreno,Melissa M" w:date="2019-03-27T18:07:00Z">
+        <w:r>
+          <w:rPr>
+            <w:rFonts w:ascii="Arial" w:hAnsi="Arial" w:cs="Arial"/>
+            <w:sz w:val="24"/>
+            <w:szCs w:val="24"/>
+          </w:rPr>
+          <w:t>y</w:t>
+        </w:r>
+      </w:ins>
+      <w:ins w:id="399" w:author="Moreno,Melissa M" w:date="2019-03-27T17:59:00Z">
+        <w:r>
+          <w:rPr>
+            <w:rFonts w:ascii="Arial" w:hAnsi="Arial" w:cs="Arial"/>
+            <w:sz w:val="24"/>
+            <w:szCs w:val="24"/>
+          </w:rPr>
+          <w:t xml:space="preserve">, for the LCR project. </w:t>
+        </w:r>
+      </w:ins>
+      <w:ins w:id="400" w:author="Moreno,Melissa M" w:date="2019-03-27T18:00:00Z">
+        <w:r>
+          <w:rPr>
+            <w:rFonts w:ascii="Arial" w:hAnsi="Arial" w:cs="Arial"/>
+            <w:sz w:val="24"/>
+            <w:szCs w:val="24"/>
+          </w:rPr>
+          <w:t>Satellite</w:t>
+        </w:r>
+      </w:ins>
+      <w:ins w:id="401" w:author="Moreno,Melissa M" w:date="2019-03-27T17:59:00Z">
+        <w:r>
+          <w:rPr>
+            <w:rFonts w:ascii="Arial" w:hAnsi="Arial" w:cs="Arial"/>
+            <w:sz w:val="24"/>
+            <w:szCs w:val="24"/>
+          </w:rPr>
+          <w:t xml:space="preserve"> imagery and available spatial data </w:t>
+        </w:r>
+      </w:ins>
+      <w:ins w:id="402" w:author="Moreno,Melissa M" w:date="2019-03-27T18:00:00Z">
+        <w:r>
+          <w:rPr>
+            <w:rFonts w:ascii="Arial" w:hAnsi="Arial" w:cs="Arial"/>
+            <w:sz w:val="24"/>
+            <w:szCs w:val="24"/>
+          </w:rPr>
+          <w:t xml:space="preserve">differ between </w:t>
+        </w:r>
+        <w:proofErr w:type="gramStart"/>
+        <w:r>
+          <w:rPr>
+            <w:rFonts w:ascii="Arial" w:hAnsi="Arial" w:cs="Arial"/>
+            <w:sz w:val="24"/>
+            <w:szCs w:val="24"/>
+          </w:rPr>
+          <w:t>regions, and</w:t>
+        </w:r>
+        <w:proofErr w:type="gramEnd"/>
+        <w:r>
+          <w:rPr>
+            <w:rFonts w:ascii="Arial" w:hAnsi="Arial" w:cs="Arial"/>
+            <w:sz w:val="24"/>
+            <w:szCs w:val="24"/>
+          </w:rPr>
+          <w:t xml:space="preserve"> can have impacts on analyzing spatial features in the long run. </w:t>
+        </w:r>
+      </w:ins>
+      <w:ins w:id="403" w:author="Moreno,Melissa M" w:date="2019-03-27T18:08:00Z">
+        <w:r>
+          <w:rPr>
+            <w:rFonts w:ascii="Arial" w:hAnsi="Arial" w:cs="Arial"/>
+            <w:sz w:val="24"/>
+            <w:szCs w:val="24"/>
+          </w:rPr>
+          <w:t xml:space="preserve"> </w:t>
+        </w:r>
+      </w:ins>
+      <w:ins w:id="404" w:author="Moreno,Melissa M" w:date="2019-03-27T18:07:00Z">
+        <w:r>
+          <w:rPr>
+            <w:rFonts w:ascii="Arial" w:hAnsi="Arial" w:cs="Arial"/>
+            <w:sz w:val="24"/>
+            <w:szCs w:val="24"/>
+          </w:rPr>
+          <w:t xml:space="preserve">I propose </w:t>
+        </w:r>
+        <w:r>
+          <w:rPr>
+            <w:rFonts w:ascii="Arial" w:hAnsi="Arial" w:cs="Arial"/>
+            <w:sz w:val="24"/>
+            <w:szCs w:val="24"/>
+          </w:rPr>
+          <w:lastRenderedPageBreak/>
+          <w:t xml:space="preserve">to </w:t>
+        </w:r>
+      </w:ins>
+      <w:ins w:id="405" w:author="Moreno,Melissa M" w:date="2019-03-27T18:08:00Z">
+        <w:r>
+          <w:rPr>
+            <w:rFonts w:ascii="Arial" w:hAnsi="Arial" w:cs="Arial"/>
+            <w:sz w:val="24"/>
+            <w:szCs w:val="24"/>
+          </w:rPr>
+          <w:t>record and observe the most effective spatial analysis methods, u</w:t>
+        </w:r>
+        <w:r>
+          <w:rPr>
+            <w:rFonts w:ascii="Arial" w:hAnsi="Arial" w:cs="Arial"/>
+            <w:sz w:val="24"/>
+            <w:szCs w:val="24"/>
+          </w:rPr>
+          <w:t>sing a section of the Suwannee Sound shoreline</w:t>
+        </w:r>
+        <w:r>
+          <w:rPr>
+            <w:rFonts w:ascii="Arial" w:hAnsi="Arial" w:cs="Arial"/>
+            <w:sz w:val="24"/>
+            <w:szCs w:val="24"/>
+          </w:rPr>
+          <w:t xml:space="preserve">. </w:t>
+        </w:r>
+      </w:ins>
+      <w:bookmarkStart w:id="406" w:name="_GoBack"/>
+      <w:bookmarkEnd w:id="406"/>
+    </w:p>
+    <w:p>
+      <w:pPr>
+        <w:rPr>
+          <w:del w:id="407" w:author="Moreno,Melissa M" w:date="2019-03-27T17:02:00Z"/>
+          <w:rFonts w:ascii="Arial" w:hAnsi="Arial" w:cs="Arial"/>
+          <w:sz w:val="24"/>
+          <w:szCs w:val="24"/>
+        </w:rPr>
+      </w:pPr>
+      <w:del w:id="408" w:author="Moreno,Melissa M" w:date="2019-03-27T17:02:00Z">
+        <w:r>
+          <w:rPr>
+            <w:rFonts w:ascii="Arial" w:hAnsi="Arial" w:cs="Arial"/>
+            <w:sz w:val="24"/>
+            <w:szCs w:val="24"/>
+          </w:rPr>
+          <w:delText xml:space="preserve">Another way to apply another adaptive management method for this effort would be </w:delText>
+        </w:r>
+        <w:r>
+          <w:rPr>
+            <w:rFonts w:ascii="Arial" w:hAnsi="Arial" w:cs="Arial"/>
+            <w:sz w:val="24"/>
+            <w:szCs w:val="24"/>
+          </w:rPr>
+          <w:delText>to create a set of calculations that can automatically process the same new images</w:delText>
+        </w:r>
+        <w:r>
+          <w:rPr>
+            <w:rFonts w:ascii="Arial" w:hAnsi="Arial" w:cs="Arial"/>
+            <w:sz w:val="24"/>
+            <w:szCs w:val="24"/>
+          </w:rPr>
+          <w:delText>, using ENVI + IDL</w:delText>
+        </w:r>
+        <w:r>
+          <w:rPr>
+            <w:rFonts w:ascii="Arial" w:hAnsi="Arial" w:cs="Arial"/>
+            <w:sz w:val="24"/>
+            <w:szCs w:val="24"/>
+          </w:rPr>
+          <w:delText xml:space="preserve">. </w:delText>
+        </w:r>
+        <w:r>
+          <w:rPr>
+            <w:rFonts w:ascii="Arial" w:hAnsi="Arial" w:cs="Arial"/>
+            <w:sz w:val="24"/>
+            <w:szCs w:val="24"/>
+          </w:rPr>
+          <w:delText xml:space="preserve">Satellite imagery are measured using a series of calculations IDL. These calculations can also create new raster types, which can be compared in ENVI. Using the combination of calculations and spatial software analysis, an adaptive management plan can easily address </w:delText>
+        </w:r>
+        <w:r>
+          <w:rPr>
+            <w:rFonts w:ascii="Arial" w:hAnsi="Arial" w:cs="Arial"/>
+            <w:sz w:val="24"/>
+            <w:szCs w:val="24"/>
+          </w:rPr>
+          <w:delText xml:space="preserve">imagery updates. </w:delText>
+        </w:r>
+        <w:r>
+          <w:rPr>
+            <w:rFonts w:ascii="Arial" w:hAnsi="Arial" w:cs="Arial"/>
+            <w:sz w:val="24"/>
+            <w:szCs w:val="24"/>
+          </w:rPr>
+          <w:delText xml:space="preserve">This method can be easily </w:delText>
+        </w:r>
+        <w:r>
+          <w:rPr>
+            <w:rFonts w:ascii="Arial" w:hAnsi="Arial" w:cs="Arial"/>
+            <w:sz w:val="24"/>
+            <w:szCs w:val="24"/>
+          </w:rPr>
+          <w:delText>reproduced but</w:delText>
+        </w:r>
+        <w:r>
+          <w:rPr>
+            <w:rFonts w:ascii="Arial" w:hAnsi="Arial" w:cs="Arial"/>
+            <w:sz w:val="24"/>
+            <w:szCs w:val="24"/>
+          </w:rPr>
+          <w:delText xml:space="preserve"> might be difficult to share with other potential users or agencies. </w:delText>
+        </w:r>
+      </w:del>
+    </w:p>
+    <w:p>
+      <w:pPr>
+        <w:rPr>
+          <w:rFonts w:ascii="Arial" w:hAnsi="Arial" w:cs="Arial"/>
+          <w:sz w:val="24"/>
+          <w:szCs w:val="24"/>
+        </w:rPr>
+      </w:pPr>
+    </w:p>
+    <w:p>
+      <w:pPr>
+        <w:rPr>
+          <w:del w:id="409" w:author="Moreno,Melissa M" w:date="2019-03-25T15:53:00Z"/>
           <w:rFonts w:ascii="Arial" w:hAnsi="Arial" w:cs="Arial"/>
           <w:b/>
           <w:sz w:val="24"/>
           <w:szCs w:val="24"/>
         </w:rPr>
       </w:pPr>
-      <w:del w:id="340" w:author="Moreno,Melissa M" w:date="2019-03-25T15:53:00Z">
+      <w:del w:id="410" w:author="Moreno,Melissa M" w:date="2019-03-25T15:53:00Z">
         <w:r>
           <w:rPr>
             <w:rFonts w:ascii="Arial" w:hAnsi="Arial" w:cs="Arial"/>
@@ -5111,13 +5940,13 @@
     <w:p>
       <w:pPr>
         <w:rPr>
-          <w:del w:id="341" w:author="Moreno,Melissa M" w:date="2019-03-25T15:53:00Z"/>
-          <w:rFonts w:ascii="Arial" w:hAnsi="Arial" w:cs="Arial"/>
-          <w:sz w:val="24"/>
-          <w:szCs w:val="24"/>
-        </w:rPr>
-      </w:pPr>
-      <w:del w:id="342" w:author="Moreno,Melissa M" w:date="2019-03-25T15:53:00Z">
+          <w:del w:id="411" w:author="Moreno,Melissa M" w:date="2019-03-25T15:53:00Z"/>
+          <w:rFonts w:ascii="Arial" w:hAnsi="Arial" w:cs="Arial"/>
+          <w:sz w:val="24"/>
+          <w:szCs w:val="24"/>
+        </w:rPr>
+      </w:pPr>
+      <w:del w:id="412" w:author="Moreno,Melissa M" w:date="2019-03-25T15:53:00Z">
         <w:r>
           <w:rPr>
             <w:rFonts w:ascii="Arial" w:hAnsi="Arial" w:cs="Arial"/>
@@ -5180,13 +6009,13 @@
     <w:p>
       <w:pPr>
         <w:rPr>
-          <w:del w:id="343" w:author="Moreno,Melissa M" w:date="2019-03-24T12:59:00Z"/>
-          <w:rFonts w:ascii="Arial" w:hAnsi="Arial" w:cs="Arial"/>
-          <w:sz w:val="24"/>
-          <w:szCs w:val="24"/>
-        </w:rPr>
-      </w:pPr>
-      <w:del w:id="344" w:author="Moreno,Melissa M" w:date="2019-03-24T12:59:00Z">
+          <w:del w:id="413" w:author="Moreno,Melissa M" w:date="2019-03-24T12:59:00Z"/>
+          <w:rFonts w:ascii="Arial" w:hAnsi="Arial" w:cs="Arial"/>
+          <w:sz w:val="24"/>
+          <w:szCs w:val="24"/>
+        </w:rPr>
+      </w:pPr>
+      <w:del w:id="414" w:author="Moreno,Melissa M" w:date="2019-03-24T12:59:00Z">
         <w:r>
           <w:rPr>
             <w:rFonts w:ascii="Arial" w:hAnsi="Arial" w:cs="Arial"/>
@@ -5197,163 +6026,26 @@
         </w:r>
       </w:del>
     </w:p>
-    <w:customXmlInsRangeStart w:id="345" w:author="Moreno,Melissa M" w:date="2019-03-24T12:59:00Z"/>
-    <w:sdt>
-      <w:sdtPr>
-        <w:rPr>
-          <w:rFonts w:asciiTheme="minorHAnsi" w:eastAsiaTheme="minorHAnsi" w:hAnsiTheme="minorHAnsi" w:cstheme="minorBidi"/>
-          <w:color w:val="auto"/>
-          <w:sz w:val="22"/>
-          <w:szCs w:val="22"/>
-        </w:rPr>
-        <w:id w:val="949199284"/>
-        <w:docPartObj>
-          <w:docPartGallery w:val="Bibliographies"/>
-          <w:docPartUnique/>
-        </w:docPartObj>
-      </w:sdtPr>
-      <w:sdtEndPr/>
-      <w:sdtContent>
-        <w:customXmlInsRangeEnd w:id="345"/>
-        <w:p>
-          <w:pPr>
-            <w:pStyle w:val="Heading1"/>
-            <w:rPr>
-              <w:ins w:id="346" w:author="Moreno,Melissa M" w:date="2019-03-24T12:59:00Z"/>
-            </w:rPr>
-          </w:pPr>
-          <w:ins w:id="347" w:author="Moreno,Melissa M" w:date="2019-03-24T12:59:00Z">
-            <w:r>
-              <w:t>Bibliography</w:t>
-            </w:r>
-          </w:ins>
-        </w:p>
-        <w:customXmlInsRangeStart w:id="348" w:author="Moreno,Melissa M" w:date="2019-03-24T12:59:00Z"/>
-        <w:sdt>
-          <w:sdtPr>
-            <w:id w:val="111145805"/>
-            <w:bibliography/>
-          </w:sdtPr>
-          <w:sdtEndPr/>
-          <w:sdtContent>
-            <w:customXmlInsRangeEnd w:id="348"/>
-            <w:p>
-              <w:pPr>
-                <w:pStyle w:val="Bibliography"/>
-                <w:ind w:left="720" w:hanging="720"/>
-                <w:rPr>
-                  <w:noProof/>
-                  <w:sz w:val="24"/>
-                  <w:szCs w:val="24"/>
-                </w:rPr>
-              </w:pPr>
-              <w:ins w:id="349" w:author="Moreno,Melissa M" w:date="2019-03-24T12:59:00Z">
-                <w:r>
-                  <w:fldChar w:fldCharType="begin"/>
-                </w:r>
-                <w:r>
-                  <w:instrText xml:space="preserve"> BIBLIOGRAPHY </w:instrText>
-                </w:r>
-                <w:r>
-                  <w:fldChar w:fldCharType="separate"/>
-                </w:r>
-              </w:ins>
-              <w:r>
-                <w:rPr>
-                  <w:noProof/>
-                </w:rPr>
-                <w:t xml:space="preserve">Brian G. Katz, E. A. (2005). </w:t>
-              </w:r>
-              <w:r>
-                <w:rPr>
-                  <w:i/>
-                  <w:iCs/>
-                  <w:noProof/>
-                </w:rPr>
-                <w:t>Suwannee River Basin and Estuary: An Integrated Watershed Science Program.</w:t>
-              </w:r>
-              <w:r>
-                <w:rPr>
-                  <w:noProof/>
-                </w:rPr>
-                <w:t xml:space="preserve"> St. Petersburg: USGS.</w:t>
-              </w:r>
-            </w:p>
-            <w:p>
-              <w:pPr>
-                <w:pStyle w:val="Bibliography"/>
-                <w:ind w:left="720" w:hanging="720"/>
-                <w:rPr>
-                  <w:noProof/>
-                </w:rPr>
-              </w:pPr>
-              <w:r>
-                <w:rPr>
-                  <w:noProof/>
-                </w:rPr>
-                <w:t xml:space="preserve">Raabe, E. (2008). </w:t>
-              </w:r>
-              <w:r>
-                <w:rPr>
-                  <w:i/>
-                  <w:iCs/>
-                  <w:noProof/>
-                </w:rPr>
-                <w:t>Mapping of Florida's Coastal and Marine Resources: Setting Priorities Workshop.</w:t>
-              </w:r>
-              <w:r>
-                <w:rPr>
-                  <w:noProof/>
-                </w:rPr>
-                <w:t xml:space="preserve"> </w:t>
-              </w:r>
-            </w:p>
-            <w:p>
-              <w:pPr>
-                <w:rPr>
-                  <w:ins w:id="350" w:author="Moreno,Melissa M" w:date="2019-03-24T12:59:00Z"/>
-                </w:rPr>
-              </w:pPr>
-              <w:ins w:id="351" w:author="Moreno,Melissa M" w:date="2019-03-24T12:59:00Z">
-                <w:r>
-                  <w:rPr>
-                    <w:b/>
-                    <w:bCs/>
-                    <w:noProof/>
-                  </w:rPr>
-                  <w:lastRenderedPageBreak/>
-                  <w:fldChar w:fldCharType="end"/>
-                </w:r>
-              </w:ins>
-            </w:p>
-            <w:customXmlInsRangeStart w:id="352" w:author="Moreno,Melissa M" w:date="2019-03-24T12:59:00Z"/>
-          </w:sdtContent>
-        </w:sdt>
-        <w:customXmlInsRangeEnd w:id="352"/>
-        <w:customXmlInsRangeStart w:id="353" w:author="Moreno,Melissa M" w:date="2019-03-24T12:59:00Z"/>
-      </w:sdtContent>
-    </w:sdt>
-    <w:customXmlInsRangeEnd w:id="353"/>
-    <w:p>
-      <w:pPr>
-        <w:rPr>
-          <w:del w:id="354" w:author="Moreno,Melissa M" w:date="2019-03-24T12:59:00Z"/>
-          <w:rFonts w:ascii="Arial" w:hAnsi="Arial" w:cs="Arial"/>
-          <w:sz w:val="24"/>
-          <w:szCs w:val="24"/>
-        </w:rPr>
-      </w:pPr>
-    </w:p>
-    <w:p>
-      <w:pPr>
-        <w:rPr>
-          <w:del w:id="355" w:author="Moreno,Melissa M" w:date="2019-03-24T12:59:00Z"/>
-          <w:rFonts w:ascii="Arial" w:hAnsi="Arial" w:cs="Arial"/>
-          <w:sz w:val="24"/>
-          <w:szCs w:val="24"/>
-        </w:rPr>
-      </w:pPr>
-      <w:del w:id="356" w:author="Moreno,Melissa M" w:date="2019-03-24T12:59:00Z">
+    <w:p>
+      <w:pPr>
+        <w:rPr>
+          <w:del w:id="415" w:author="Moreno,Melissa M" w:date="2019-03-24T12:59:00Z"/>
+          <w:rFonts w:ascii="Arial" w:hAnsi="Arial" w:cs="Arial"/>
+          <w:sz w:val="24"/>
+          <w:szCs w:val="24"/>
+        </w:rPr>
+      </w:pPr>
+    </w:p>
+    <w:p>
+      <w:pPr>
+        <w:rPr>
+          <w:del w:id="416" w:author="Moreno,Melissa M" w:date="2019-03-24T12:59:00Z"/>
+          <w:rFonts w:ascii="Arial" w:hAnsi="Arial" w:cs="Arial"/>
+          <w:sz w:val="24"/>
+          <w:szCs w:val="24"/>
+        </w:rPr>
+      </w:pPr>
+      <w:del w:id="417" w:author="Moreno,Melissa M" w:date="2019-03-24T12:59:00Z">
         <w:r>
           <w:rPr>
             <w:rFonts w:ascii="Arial" w:hAnsi="Arial" w:cs="Arial"/>
@@ -5367,30 +6059,30 @@
     <w:p>
       <w:pPr>
         <w:rPr>
-          <w:ins w:id="357" w:author="Moreno,Melissa M" w:date="2019-03-26T08:00:00Z"/>
-          <w:rFonts w:ascii="Arial" w:hAnsi="Arial" w:cs="Arial"/>
-          <w:sz w:val="24"/>
-          <w:szCs w:val="24"/>
-        </w:rPr>
-      </w:pPr>
-    </w:p>
-    <w:p>
-      <w:pPr>
-        <w:rPr>
-          <w:ins w:id="358" w:author="Moreno,Melissa M" w:date="2019-03-26T08:00:00Z"/>
-          <w:rFonts w:ascii="Arial" w:hAnsi="Arial" w:cs="Arial"/>
-          <w:sz w:val="24"/>
-          <w:szCs w:val="24"/>
-        </w:rPr>
-      </w:pPr>
-    </w:p>
-    <w:p>
-      <w:pPr>
-        <w:rPr>
-          <w:ins w:id="359" w:author="Moreno,Melissa M" w:date="2019-03-26T08:00:00Z"/>
-        </w:rPr>
-      </w:pPr>
-      <w:ins w:id="360" w:author="Moreno,Melissa M" w:date="2019-03-26T08:00:00Z">
+          <w:ins w:id="418" w:author="Moreno,Melissa M" w:date="2019-03-26T08:00:00Z"/>
+          <w:rFonts w:ascii="Arial" w:hAnsi="Arial" w:cs="Arial"/>
+          <w:sz w:val="24"/>
+          <w:szCs w:val="24"/>
+        </w:rPr>
+      </w:pPr>
+    </w:p>
+    <w:p>
+      <w:pPr>
+        <w:rPr>
+          <w:ins w:id="419" w:author="Moreno,Melissa M" w:date="2019-03-26T08:00:00Z"/>
+          <w:rFonts w:ascii="Arial" w:hAnsi="Arial" w:cs="Arial"/>
+          <w:sz w:val="24"/>
+          <w:szCs w:val="24"/>
+        </w:rPr>
+      </w:pPr>
+    </w:p>
+    <w:p>
+      <w:pPr>
+        <w:rPr>
+          <w:ins w:id="420" w:author="Moreno,Melissa M" w:date="2019-03-26T08:00:00Z"/>
+        </w:rPr>
+      </w:pPr>
+      <w:ins w:id="421" w:author="Moreno,Melissa M" w:date="2019-03-26T08:00:00Z">
         <w:r>
           <w:fldChar w:fldCharType="begin"/>
         </w:r>
@@ -5420,20 +6112,20 @@
     <w:p>
       <w:pPr>
         <w:rPr>
-          <w:ins w:id="361" w:author="Moreno,Melissa M" w:date="2019-03-26T08:00:00Z"/>
-        </w:rPr>
-      </w:pPr>
-    </w:p>
-    <w:p>
-      <w:pPr>
-        <w:rPr>
-          <w:ins w:id="362" w:author="Moreno,Melissa M" w:date="2019-03-26T08:00:00Z"/>
-          <w:rFonts w:ascii="Arial" w:hAnsi="Arial" w:cs="Arial"/>
-          <w:sz w:val="24"/>
-          <w:szCs w:val="24"/>
-        </w:rPr>
-      </w:pPr>
-      <w:ins w:id="363" w:author="Moreno,Melissa M" w:date="2019-03-26T08:00:00Z">
+          <w:ins w:id="422" w:author="Moreno,Melissa M" w:date="2019-03-26T08:00:00Z"/>
+        </w:rPr>
+      </w:pPr>
+    </w:p>
+    <w:p>
+      <w:pPr>
+        <w:rPr>
+          <w:ins w:id="423" w:author="Moreno,Melissa M" w:date="2019-03-26T08:00:00Z"/>
+          <w:rFonts w:ascii="Arial" w:hAnsi="Arial" w:cs="Arial"/>
+          <w:sz w:val="24"/>
+          <w:szCs w:val="24"/>
+        </w:rPr>
+      </w:pPr>
+      <w:ins w:id="424" w:author="Moreno,Melissa M" w:date="2019-03-26T08:00:00Z">
         <w:r>
           <w:rPr>
             <w:rFonts w:ascii="Arial" w:hAnsi="Arial" w:cs="Arial"/>
@@ -5496,23 +6188,23 @@
     <w:p>
       <w:pPr>
         <w:rPr>
-          <w:ins w:id="364" w:author="Moreno,Melissa M" w:date="2019-03-26T08:00:00Z"/>
-          <w:rFonts w:ascii="Arial" w:hAnsi="Arial" w:cs="Arial"/>
-          <w:sz w:val="24"/>
-          <w:szCs w:val="24"/>
-        </w:rPr>
-      </w:pPr>
-    </w:p>
-    <w:p>
-      <w:pPr>
-        <w:rPr>
-          <w:ins w:id="365" w:author="Moreno,Melissa M" w:date="2019-03-26T08:00:00Z"/>
-          <w:rFonts w:ascii="Arial" w:hAnsi="Arial" w:cs="Arial"/>
-          <w:sz w:val="24"/>
-          <w:szCs w:val="24"/>
-        </w:rPr>
-      </w:pPr>
-      <w:ins w:id="366" w:author="Moreno,Melissa M" w:date="2019-03-26T08:00:00Z">
+          <w:ins w:id="425" w:author="Moreno,Melissa M" w:date="2019-03-26T08:00:00Z"/>
+          <w:rFonts w:ascii="Arial" w:hAnsi="Arial" w:cs="Arial"/>
+          <w:sz w:val="24"/>
+          <w:szCs w:val="24"/>
+        </w:rPr>
+      </w:pPr>
+    </w:p>
+    <w:p>
+      <w:pPr>
+        <w:rPr>
+          <w:ins w:id="426" w:author="Moreno,Melissa M" w:date="2019-03-26T08:00:00Z"/>
+          <w:rFonts w:ascii="Arial" w:hAnsi="Arial" w:cs="Arial"/>
+          <w:sz w:val="24"/>
+          <w:szCs w:val="24"/>
+        </w:rPr>
+      </w:pPr>
+      <w:ins w:id="427" w:author="Moreno,Melissa M" w:date="2019-03-26T08:00:00Z">
         <w:r>
           <w:rPr>
             <w:rFonts w:ascii="Arial" w:hAnsi="Arial" w:cs="Arial"/>
@@ -5575,23 +6267,23 @@
     <w:p>
       <w:pPr>
         <w:rPr>
-          <w:ins w:id="367" w:author="Moreno,Melissa M" w:date="2019-03-26T08:00:00Z"/>
-          <w:rFonts w:ascii="Arial" w:hAnsi="Arial" w:cs="Arial"/>
-          <w:sz w:val="24"/>
-          <w:szCs w:val="24"/>
-        </w:rPr>
-      </w:pPr>
-    </w:p>
-    <w:p>
-      <w:pPr>
-        <w:rPr>
-          <w:ins w:id="368" w:author="Moreno,Melissa M" w:date="2019-03-26T08:00:00Z"/>
-          <w:rFonts w:ascii="Arial" w:hAnsi="Arial" w:cs="Arial"/>
-          <w:sz w:val="24"/>
-          <w:szCs w:val="24"/>
-        </w:rPr>
-      </w:pPr>
-      <w:ins w:id="369" w:author="Moreno,Melissa M" w:date="2019-03-26T08:00:00Z">
+          <w:ins w:id="428" w:author="Moreno,Melissa M" w:date="2019-03-26T08:00:00Z"/>
+          <w:rFonts w:ascii="Arial" w:hAnsi="Arial" w:cs="Arial"/>
+          <w:sz w:val="24"/>
+          <w:szCs w:val="24"/>
+        </w:rPr>
+      </w:pPr>
+    </w:p>
+    <w:p>
+      <w:pPr>
+        <w:rPr>
+          <w:ins w:id="429" w:author="Moreno,Melissa M" w:date="2019-03-26T08:00:00Z"/>
+          <w:rFonts w:ascii="Arial" w:hAnsi="Arial" w:cs="Arial"/>
+          <w:sz w:val="24"/>
+          <w:szCs w:val="24"/>
+        </w:rPr>
+      </w:pPr>
+      <w:ins w:id="430" w:author="Moreno,Melissa M" w:date="2019-03-26T08:00:00Z">
         <w:r>
           <w:rPr>
             <w:rFonts w:ascii="Arial" w:hAnsi="Arial" w:cs="Arial"/>
@@ -5654,29 +6346,30 @@
     <w:p>
       <w:pPr>
         <w:rPr>
-          <w:ins w:id="370" w:author="Moreno,Melissa M" w:date="2019-03-26T08:00:00Z"/>
-          <w:rFonts w:ascii="Arial" w:hAnsi="Arial" w:cs="Arial"/>
-          <w:sz w:val="24"/>
-          <w:szCs w:val="24"/>
-        </w:rPr>
-      </w:pPr>
-    </w:p>
-    <w:p>
-      <w:pPr>
-        <w:rPr>
-          <w:ins w:id="371" w:author="Moreno,Melissa M" w:date="2019-03-26T08:00:00Z"/>
-          <w:rFonts w:ascii="Arial" w:hAnsi="Arial" w:cs="Arial"/>
-          <w:sz w:val="24"/>
-          <w:szCs w:val="24"/>
-        </w:rPr>
-      </w:pPr>
-      <w:ins w:id="372" w:author="Moreno,Melissa M" w:date="2019-03-26T08:00:00Z">
-        <w:r>
-          <w:rPr>
-            <w:rFonts w:ascii="Arial" w:hAnsi="Arial" w:cs="Arial"/>
-            <w:sz w:val="24"/>
-            <w:szCs w:val="24"/>
-          </w:rPr>
+          <w:ins w:id="431" w:author="Moreno,Melissa M" w:date="2019-03-26T08:00:00Z"/>
+          <w:rFonts w:ascii="Arial" w:hAnsi="Arial" w:cs="Arial"/>
+          <w:sz w:val="24"/>
+          <w:szCs w:val="24"/>
+        </w:rPr>
+      </w:pPr>
+    </w:p>
+    <w:p>
+      <w:pPr>
+        <w:rPr>
+          <w:ins w:id="432" w:author="Moreno,Melissa M" w:date="2019-03-26T08:00:00Z"/>
+          <w:rFonts w:ascii="Arial" w:hAnsi="Arial" w:cs="Arial"/>
+          <w:sz w:val="24"/>
+          <w:szCs w:val="24"/>
+        </w:rPr>
+      </w:pPr>
+      <w:ins w:id="433" w:author="Moreno,Melissa M" w:date="2019-03-26T08:00:00Z">
+        <w:r>
+          <w:rPr>
+            <w:rFonts w:ascii="Arial" w:hAnsi="Arial" w:cs="Arial"/>
+            <w:sz w:val="24"/>
+            <w:szCs w:val="24"/>
+          </w:rPr>
+          <w:lastRenderedPageBreak/>
           <w:fldChar w:fldCharType="begin"/>
         </w:r>
         <w:r>
@@ -5733,23 +6426,23 @@
     <w:p>
       <w:pPr>
         <w:rPr>
-          <w:ins w:id="373" w:author="Moreno,Melissa M" w:date="2019-03-26T08:00:00Z"/>
-          <w:rFonts w:ascii="Arial" w:hAnsi="Arial" w:cs="Arial"/>
-          <w:sz w:val="24"/>
-          <w:szCs w:val="24"/>
-        </w:rPr>
-      </w:pPr>
-    </w:p>
-    <w:p>
-      <w:pPr>
-        <w:rPr>
-          <w:ins w:id="374" w:author="Moreno,Melissa M" w:date="2019-03-26T08:00:00Z"/>
-          <w:rFonts w:ascii="Arial" w:hAnsi="Arial" w:cs="Arial"/>
-          <w:sz w:val="24"/>
-          <w:szCs w:val="24"/>
-        </w:rPr>
-      </w:pPr>
-      <w:ins w:id="375" w:author="Moreno,Melissa M" w:date="2019-03-26T08:00:00Z">
+          <w:ins w:id="434" w:author="Moreno,Melissa M" w:date="2019-03-26T08:00:00Z"/>
+          <w:rFonts w:ascii="Arial" w:hAnsi="Arial" w:cs="Arial"/>
+          <w:sz w:val="24"/>
+          <w:szCs w:val="24"/>
+        </w:rPr>
+      </w:pPr>
+    </w:p>
+    <w:p>
+      <w:pPr>
+        <w:rPr>
+          <w:ins w:id="435" w:author="Moreno,Melissa M" w:date="2019-03-26T08:00:00Z"/>
+          <w:rFonts w:ascii="Arial" w:hAnsi="Arial" w:cs="Arial"/>
+          <w:sz w:val="24"/>
+          <w:szCs w:val="24"/>
+        </w:rPr>
+      </w:pPr>
+      <w:ins w:id="436" w:author="Moreno,Melissa M" w:date="2019-03-26T08:00:00Z">
         <w:r>
           <w:rPr>
             <w:rFonts w:ascii="Arial" w:hAnsi="Arial" w:cs="Arial"/>
@@ -5812,23 +6505,23 @@
     <w:p>
       <w:pPr>
         <w:rPr>
-          <w:ins w:id="376" w:author="Moreno,Melissa M" w:date="2019-03-26T08:00:00Z"/>
-          <w:rFonts w:ascii="Arial" w:hAnsi="Arial" w:cs="Arial"/>
-          <w:sz w:val="24"/>
-          <w:szCs w:val="24"/>
-        </w:rPr>
-      </w:pPr>
-    </w:p>
-    <w:p>
-      <w:pPr>
-        <w:rPr>
-          <w:ins w:id="377" w:author="Moreno,Melissa M" w:date="2019-03-26T08:01:00Z"/>
-          <w:rFonts w:ascii="Arial" w:hAnsi="Arial" w:cs="Arial"/>
-          <w:sz w:val="24"/>
-          <w:szCs w:val="24"/>
-        </w:rPr>
-      </w:pPr>
-      <w:ins w:id="378" w:author="Moreno,Melissa M" w:date="2019-03-26T08:01:00Z">
+          <w:ins w:id="437" w:author="Moreno,Melissa M" w:date="2019-03-26T08:00:00Z"/>
+          <w:rFonts w:ascii="Arial" w:hAnsi="Arial" w:cs="Arial"/>
+          <w:sz w:val="24"/>
+          <w:szCs w:val="24"/>
+        </w:rPr>
+      </w:pPr>
+    </w:p>
+    <w:p>
+      <w:pPr>
+        <w:rPr>
+          <w:ins w:id="438" w:author="Moreno,Melissa M" w:date="2019-03-26T08:01:00Z"/>
+          <w:rFonts w:ascii="Arial" w:hAnsi="Arial" w:cs="Arial"/>
+          <w:sz w:val="24"/>
+          <w:szCs w:val="24"/>
+        </w:rPr>
+      </w:pPr>
+      <w:ins w:id="439" w:author="Moreno,Melissa M" w:date="2019-03-26T08:01:00Z">
         <w:r>
           <w:rPr>
             <w:rFonts w:ascii="Arial" w:hAnsi="Arial" w:cs="Arial"/>
@@ -5846,7 +6539,7 @@
           <w:instrText xml:space="preserve"> HYPERLINK "</w:instrText>
         </w:r>
       </w:ins>
-      <w:ins w:id="379" w:author="Moreno,Melissa M" w:date="2019-03-26T08:00:00Z">
+      <w:ins w:id="440" w:author="Moreno,Melissa M" w:date="2019-03-26T08:00:00Z">
         <w:r>
           <w:rPr>
             <w:rFonts w:ascii="Arial" w:hAnsi="Arial" w:cs="Arial"/>
@@ -5856,7 +6549,7 @@
           <w:instrText>https://link.springer.com/article/10.1023/B:CLIM.0000024690.32682.48</w:instrText>
         </w:r>
       </w:ins>
-      <w:ins w:id="380" w:author="Moreno,Melissa M" w:date="2019-03-26T08:01:00Z">
+      <w:ins w:id="441" w:author="Moreno,Melissa M" w:date="2019-03-26T08:01:00Z">
         <w:r>
           <w:rPr>
             <w:rFonts w:ascii="Arial" w:hAnsi="Arial" w:cs="Arial"/>
@@ -5874,7 +6567,7 @@
           <w:fldChar w:fldCharType="separate"/>
         </w:r>
       </w:ins>
-      <w:ins w:id="381" w:author="Moreno,Melissa M" w:date="2019-03-26T08:00:00Z">
+      <w:ins w:id="442" w:author="Moreno,Melissa M" w:date="2019-03-26T08:00:00Z">
         <w:r>
           <w:rPr>
             <w:rStyle w:val="Hyperlink"/>
@@ -5885,7 +6578,7 @@
           <w:t>https://link.springer.com/article/10.1023/B:CLIM.0000024690.32682.48</w:t>
         </w:r>
       </w:ins>
-      <w:ins w:id="382" w:author="Moreno,Melissa M" w:date="2019-03-26T08:01:00Z">
+      <w:ins w:id="443" w:author="Moreno,Melissa M" w:date="2019-03-26T08:01:00Z">
         <w:r>
           <w:rPr>
             <w:rFonts w:ascii="Arial" w:hAnsi="Arial" w:cs="Arial"/>
@@ -5899,22 +6592,22 @@
     <w:p>
       <w:pPr>
         <w:rPr>
-          <w:ins w:id="383" w:author="Moreno,Melissa M" w:date="2019-03-26T08:01:00Z"/>
-          <w:rFonts w:ascii="Arial" w:hAnsi="Arial" w:cs="Arial"/>
-          <w:sz w:val="24"/>
-          <w:szCs w:val="24"/>
-        </w:rPr>
-      </w:pPr>
-    </w:p>
-    <w:p>
-      <w:pPr>
-        <w:rPr>
-          <w:rFonts w:ascii="Arial" w:hAnsi="Arial" w:cs="Arial"/>
-          <w:sz w:val="24"/>
-          <w:szCs w:val="24"/>
-        </w:rPr>
-      </w:pPr>
-      <w:ins w:id="384" w:author="Moreno,Melissa M" w:date="2019-03-26T08:01:00Z">
+          <w:ins w:id="444" w:author="Moreno,Melissa M" w:date="2019-03-26T08:01:00Z"/>
+          <w:rFonts w:ascii="Arial" w:hAnsi="Arial" w:cs="Arial"/>
+          <w:sz w:val="24"/>
+          <w:szCs w:val="24"/>
+        </w:rPr>
+      </w:pPr>
+    </w:p>
+    <w:p>
+      <w:pPr>
+        <w:rPr>
+          <w:rFonts w:ascii="Arial" w:hAnsi="Arial" w:cs="Arial"/>
+          <w:sz w:val="24"/>
+          <w:szCs w:val="24"/>
+        </w:rPr>
+      </w:pPr>
+      <w:ins w:id="445" w:author="Moreno,Melissa M" w:date="2019-03-26T08:01:00Z">
         <w:r>
           <w:rPr>
             <w:rFonts w:ascii="Arial" w:hAnsi="Arial" w:cs="Arial"/>
@@ -5936,7 +6629,7 @@
 </file>
 
 <file path=word/comments.xml><?xml version="1.0" encoding="utf-8"?>
-<w:comments xmlns:wpc="http://schemas.microsoft.com/office/word/2010/wordprocessingCanvas" xmlns:cx="http://schemas.microsoft.com/office/drawing/2014/chartex" xmlns:cx1="http://schemas.microsoft.com/office/drawing/2015/9/8/chartex" xmlns:mc="http://schemas.openxmlformats.org/markup-compatibility/2006" xmlns:o="urn:schemas-microsoft-com:office:office" xmlns:r="http://schemas.openxmlformats.org/officeDocument/2006/relationships" xmlns:m="http://schemas.openxmlformats.org/officeDocument/2006/math" xmlns:v="urn:schemas-microsoft-com:vml" xmlns:wp14="http://schemas.microsoft.com/office/word/2010/wordprocessingDrawing" xmlns:wp="http://schemas.openxmlformats.org/drawingml/2006/wordprocessingDrawing" xmlns:w10="urn:schemas-microsoft-com:office:word" xmlns:w="http://schemas.openxmlformats.org/wordprocessingml/2006/main" xmlns:w14="http://schemas.microsoft.com/office/word/2010/wordml" xmlns:w15="http://schemas.microsoft.com/office/word/2012/wordml" xmlns:w16se="http://schemas.microsoft.com/office/word/2015/wordml/symex" xmlns:wpg="http://schemas.microsoft.com/office/word/2010/wordprocessingGroup" xmlns:wpi="http://schemas.microsoft.com/office/word/2010/wordprocessingInk" xmlns:wne="http://schemas.microsoft.com/office/word/2006/wordml" xmlns:wps="http://schemas.microsoft.com/office/word/2010/wordprocessingShape" mc:Ignorable="w14 w15 w16se wp14">
+<w:comments xmlns:wpc="http://schemas.microsoft.com/office/word/2010/wordprocessingCanvas" xmlns:cx="http://schemas.microsoft.com/office/drawing/2014/chartex" xmlns:cx1="http://schemas.microsoft.com/office/drawing/2015/9/8/chartex" xmlns:cx2="http://schemas.microsoft.com/office/drawing/2015/10/21/chartex" xmlns:cx3="http://schemas.microsoft.com/office/drawing/2016/5/9/chartex" xmlns:cx4="http://schemas.microsoft.com/office/drawing/2016/5/10/chartex" xmlns:cx5="http://schemas.microsoft.com/office/drawing/2016/5/11/chartex" xmlns:cx6="http://schemas.microsoft.com/office/drawing/2016/5/12/chartex" xmlns:cx7="http://schemas.microsoft.com/office/drawing/2016/5/13/chartex" xmlns:cx8="http://schemas.microsoft.com/office/drawing/2016/5/14/chartex" xmlns:mc="http://schemas.openxmlformats.org/markup-compatibility/2006" xmlns:aink="http://schemas.microsoft.com/office/drawing/2016/ink" xmlns:am3d="http://schemas.microsoft.com/office/drawing/2017/model3d" xmlns:o="urn:schemas-microsoft-com:office:office" xmlns:r="http://schemas.openxmlformats.org/officeDocument/2006/relationships" xmlns:m="http://schemas.openxmlformats.org/officeDocument/2006/math" xmlns:v="urn:schemas-microsoft-com:vml" xmlns:wp14="http://schemas.microsoft.com/office/word/2010/wordprocessingDrawing" xmlns:wp="http://schemas.openxmlformats.org/drawingml/2006/wordprocessingDrawing" xmlns:w10="urn:schemas-microsoft-com:office:word" xmlns:w="http://schemas.openxmlformats.org/wordprocessingml/2006/main" xmlns:w14="http://schemas.microsoft.com/office/word/2010/wordml" xmlns:w15="http://schemas.microsoft.com/office/word/2012/wordml" xmlns:w16cid="http://schemas.microsoft.com/office/word/2016/wordml/cid" xmlns:w16se="http://schemas.microsoft.com/office/word/2015/wordml/symex" xmlns:wpg="http://schemas.microsoft.com/office/word/2010/wordprocessingGroup" xmlns:wpi="http://schemas.microsoft.com/office/word/2010/wordprocessingInk" xmlns:wne="http://schemas.microsoft.com/office/word/2006/wordml" xmlns:wps="http://schemas.microsoft.com/office/word/2010/wordprocessingShape" mc:Ignorable="w14 w15 w16se w16cid wp14">
   <w:comment w:id="157" w:author="Windows User" w:date="2019-03-21T06:12:00Z" w:initials="WU">
     <w:p>
       <w:pPr>
@@ -5953,7 +6646,7 @@
       </w:r>
     </w:p>
   </w:comment>
-  <w:comment w:id="194" w:author="Windows User" w:date="2019-03-21T06:13:00Z" w:initials="WU">
+  <w:comment w:id="193" w:author="Windows User" w:date="2019-03-21T06:13:00Z" w:initials="WU">
     <w:p>
       <w:pPr>
         <w:pStyle w:val="CommentText"/>
@@ -5977,7 +6670,7 @@
       </w:r>
     </w:p>
   </w:comment>
-  <w:comment w:id="197" w:author="Windows User" w:date="2019-03-21T06:14:00Z" w:initials="WU">
+  <w:comment w:id="196" w:author="Windows User" w:date="2019-03-21T06:14:00Z" w:initials="WU">
     <w:p>
       <w:pPr>
         <w:pStyle w:val="CommentText"/>
@@ -5993,7 +6686,7 @@
       </w:r>
     </w:p>
   </w:comment>
-  <w:comment w:id="255" w:author="Windows User" w:date="2019-03-21T06:14:00Z" w:initials="WU">
+  <w:comment w:id="259" w:author="Windows User" w:date="2019-03-21T06:14:00Z" w:initials="WU">
     <w:p>
       <w:pPr>
         <w:pStyle w:val="CommentText"/>
@@ -6009,7 +6702,7 @@
       </w:r>
     </w:p>
   </w:comment>
-  <w:comment w:id="258" w:author="Windows User" w:date="2019-03-21T06:19:00Z" w:initials="WU">
+  <w:comment w:id="262" w:author="Windows User" w:date="2019-03-21T06:19:00Z" w:initials="WU">
     <w:p>
       <w:pPr>
         <w:pStyle w:val="CommentText"/>
@@ -6025,7 +6718,7 @@
       </w:r>
     </w:p>
   </w:comment>
-  <w:comment w:id="259" w:author="Windows User" w:date="2019-03-21T06:20:00Z" w:initials="WU">
+  <w:comment w:id="263" w:author="Windows User" w:date="2019-03-21T06:20:00Z" w:initials="WU">
     <w:p>
       <w:pPr>
         <w:pStyle w:val="CommentText"/>
@@ -6049,7 +6742,7 @@
       </w:r>
     </w:p>
   </w:comment>
-  <w:comment w:id="260" w:author="Windows User" w:date="2019-03-21T06:20:00Z" w:initials="WU">
+  <w:comment w:id="264" w:author="Windows User" w:date="2019-03-21T06:20:00Z" w:initials="WU">
     <w:p>
       <w:pPr>
         <w:pStyle w:val="CommentText"/>
@@ -6065,7 +6758,7 @@
       </w:r>
     </w:p>
   </w:comment>
-  <w:comment w:id="263" w:author="Windows User" w:date="2019-03-21T06:21:00Z" w:initials="WU">
+  <w:comment w:id="267" w:author="Windows User" w:date="2019-03-21T06:21:00Z" w:initials="WU">
     <w:p>
       <w:pPr>
         <w:pStyle w:val="CommentText"/>
@@ -6081,7 +6774,7 @@
       </w:r>
     </w:p>
   </w:comment>
-  <w:comment w:id="316" w:author="Windows User" w:date="2019-03-17T07:08:00Z" w:initials="WU">
+  <w:comment w:id="321" w:author="Windows User" w:date="2019-03-17T07:08:00Z" w:initials="WU">
     <w:p>
       <w:pPr>
         <w:pStyle w:val="CommentText"/>
@@ -6110,7 +6803,7 @@
       </w:r>
     </w:p>
   </w:comment>
-  <w:comment w:id="317" w:author="Windows User" w:date="2019-03-18T06:25:00Z" w:initials="WU">
+  <w:comment w:id="322" w:author="Windows User" w:date="2019-03-18T06:25:00Z" w:initials="WU">
     <w:p>
       <w:pPr>
         <w:pStyle w:val="CommentText"/>
@@ -6126,7 +6819,7 @@
       </w:r>
     </w:p>
   </w:comment>
-  <w:comment w:id="320" w:author="Pine, Bill" w:date="2019-03-04T09:35:00Z" w:initials="PB">
+  <w:comment w:id="325" w:author="Pine, Bill" w:date="2019-03-04T09:35:00Z" w:initials="PB">
     <w:p>
       <w:pPr>
         <w:pStyle w:val="CommentText"/>
@@ -6142,7 +6835,7 @@
       </w:r>
     </w:p>
   </w:comment>
-  <w:comment w:id="321" w:author="Pine, Bill" w:date="2019-03-18T09:51:00Z" w:initials="PB">
+  <w:comment w:id="326" w:author="Pine, Bill" w:date="2019-03-18T09:51:00Z" w:initials="PB">
     <w:p>
       <w:pPr>
         <w:pStyle w:val="CommentText"/>
@@ -6171,7 +6864,7 @@
       </w:r>
     </w:p>
   </w:comment>
-  <w:comment w:id="338" w:author="Windows User" w:date="2019-03-17T07:03:00Z" w:initials="WU">
+  <w:comment w:id="340" w:author="Windows User" w:date="2019-03-17T07:03:00Z" w:initials="WU">
     <w:p>
       <w:pPr>
         <w:pStyle w:val="CommentText"/>
@@ -6191,7 +6884,7 @@
 </file>
 
 <file path=word/commentsExtended.xml><?xml version="1.0" encoding="utf-8"?>
-<w15:commentsEx xmlns:wpc="http://schemas.microsoft.com/office/word/2010/wordprocessingCanvas" xmlns:cx="http://schemas.microsoft.com/office/drawing/2014/chartex" xmlns:cx1="http://schemas.microsoft.com/office/drawing/2015/9/8/chartex" xmlns:mc="http://schemas.openxmlformats.org/markup-compatibility/2006" xmlns:o="urn:schemas-microsoft-com:office:office" xmlns:r="http://schemas.openxmlformats.org/officeDocument/2006/relationships" xmlns:m="http://schemas.openxmlformats.org/officeDocument/2006/math" xmlns:v="urn:schemas-microsoft-com:vml" xmlns:wp14="http://schemas.microsoft.com/office/word/2010/wordprocessingDrawing" xmlns:wp="http://schemas.openxmlformats.org/drawingml/2006/wordprocessingDrawing" xmlns:w10="urn:schemas-microsoft-com:office:word" xmlns:w="http://schemas.openxmlformats.org/wordprocessingml/2006/main" xmlns:w14="http://schemas.microsoft.com/office/word/2010/wordml" xmlns:w15="http://schemas.microsoft.com/office/word/2012/wordml" xmlns:w16se="http://schemas.microsoft.com/office/word/2015/wordml/symex" xmlns:wpg="http://schemas.microsoft.com/office/word/2010/wordprocessingGroup" xmlns:wpi="http://schemas.microsoft.com/office/word/2010/wordprocessingInk" xmlns:wne="http://schemas.microsoft.com/office/word/2006/wordml" xmlns:wps="http://schemas.microsoft.com/office/word/2010/wordprocessingShape" mc:Ignorable="w14 w15 w16se wp14">
+<w15:commentsEx xmlns:wpc="http://schemas.microsoft.com/office/word/2010/wordprocessingCanvas" xmlns:cx="http://schemas.microsoft.com/office/drawing/2014/chartex" xmlns:cx1="http://schemas.microsoft.com/office/drawing/2015/9/8/chartex" xmlns:cx2="http://schemas.microsoft.com/office/drawing/2015/10/21/chartex" xmlns:cx3="http://schemas.microsoft.com/office/drawing/2016/5/9/chartex" xmlns:cx4="http://schemas.microsoft.com/office/drawing/2016/5/10/chartex" xmlns:cx5="http://schemas.microsoft.com/office/drawing/2016/5/11/chartex" xmlns:cx6="http://schemas.microsoft.com/office/drawing/2016/5/12/chartex" xmlns:cx7="http://schemas.microsoft.com/office/drawing/2016/5/13/chartex" xmlns:cx8="http://schemas.microsoft.com/office/drawing/2016/5/14/chartex" xmlns:mc="http://schemas.openxmlformats.org/markup-compatibility/2006" xmlns:aink="http://schemas.microsoft.com/office/drawing/2016/ink" xmlns:am3d="http://schemas.microsoft.com/office/drawing/2017/model3d" xmlns:o="urn:schemas-microsoft-com:office:office" xmlns:r="http://schemas.openxmlformats.org/officeDocument/2006/relationships" xmlns:m="http://schemas.openxmlformats.org/officeDocument/2006/math" xmlns:v="urn:schemas-microsoft-com:vml" xmlns:wp14="http://schemas.microsoft.com/office/word/2010/wordprocessingDrawing" xmlns:wp="http://schemas.openxmlformats.org/drawingml/2006/wordprocessingDrawing" xmlns:w10="urn:schemas-microsoft-com:office:word" xmlns:w="http://schemas.openxmlformats.org/wordprocessingml/2006/main" xmlns:w14="http://schemas.microsoft.com/office/word/2010/wordml" xmlns:w15="http://schemas.microsoft.com/office/word/2012/wordml" xmlns:w16cid="http://schemas.microsoft.com/office/word/2016/wordml/cid" xmlns:w16se="http://schemas.microsoft.com/office/word/2015/wordml/symex" xmlns:wpg="http://schemas.microsoft.com/office/word/2010/wordprocessingGroup" xmlns:wpi="http://schemas.microsoft.com/office/word/2010/wordprocessingInk" xmlns:wne="http://schemas.microsoft.com/office/word/2006/wordml" xmlns:wps="http://schemas.microsoft.com/office/word/2010/wordprocessingShape" mc:Ignorable="w14 w15 w16se w16cid wp14">
   <w15:commentEx w15:paraId="7534B998" w15:done="1"/>
   <w15:commentEx w15:paraId="4C67084D" w15:done="0"/>
   <w15:commentEx w15:paraId="20BC23B7" w15:done="0"/>
@@ -6227,7 +6920,7 @@
 </file>
 
 <file path=word/numbering.xml><?xml version="1.0" encoding="utf-8"?>
-<w:numbering xmlns:wpc="http://schemas.microsoft.com/office/word/2010/wordprocessingCanvas" xmlns:cx="http://schemas.microsoft.com/office/drawing/2014/chartex" xmlns:cx1="http://schemas.microsoft.com/office/drawing/2015/9/8/chartex" xmlns:mc="http://schemas.openxmlformats.org/markup-compatibility/2006" xmlns:o="urn:schemas-microsoft-com:office:office" xmlns:r="http://schemas.openxmlformats.org/officeDocument/2006/relationships" xmlns:m="http://schemas.openxmlformats.org/officeDocument/2006/math" xmlns:v="urn:schemas-microsoft-com:vml" xmlns:wp14="http://schemas.microsoft.com/office/word/2010/wordprocessingDrawing" xmlns:wp="http://schemas.openxmlformats.org/drawingml/2006/wordprocessingDrawing" xmlns:w10="urn:schemas-microsoft-com:office:word" xmlns:w="http://schemas.openxmlformats.org/wordprocessingml/2006/main" xmlns:w14="http://schemas.microsoft.com/office/word/2010/wordml" xmlns:w15="http://schemas.microsoft.com/office/word/2012/wordml" xmlns:w16se="http://schemas.microsoft.com/office/word/2015/wordml/symex" xmlns:wpg="http://schemas.microsoft.com/office/word/2010/wordprocessingGroup" xmlns:wpi="http://schemas.microsoft.com/office/word/2010/wordprocessingInk" xmlns:wne="http://schemas.microsoft.com/office/word/2006/wordml" xmlns:wps="http://schemas.microsoft.com/office/word/2010/wordprocessingShape" mc:Ignorable="w14 w15 w16se wp14">
+<w:numbering xmlns:wpc="http://schemas.microsoft.com/office/word/2010/wordprocessingCanvas" xmlns:cx="http://schemas.microsoft.com/office/drawing/2014/chartex" xmlns:cx1="http://schemas.microsoft.com/office/drawing/2015/9/8/chartex" xmlns:cx2="http://schemas.microsoft.com/office/drawing/2015/10/21/chartex" xmlns:cx3="http://schemas.microsoft.com/office/drawing/2016/5/9/chartex" xmlns:cx4="http://schemas.microsoft.com/office/drawing/2016/5/10/chartex" xmlns:cx5="http://schemas.microsoft.com/office/drawing/2016/5/11/chartex" xmlns:cx6="http://schemas.microsoft.com/office/drawing/2016/5/12/chartex" xmlns:cx7="http://schemas.microsoft.com/office/drawing/2016/5/13/chartex" xmlns:cx8="http://schemas.microsoft.com/office/drawing/2016/5/14/chartex" xmlns:mc="http://schemas.openxmlformats.org/markup-compatibility/2006" xmlns:aink="http://schemas.microsoft.com/office/drawing/2016/ink" xmlns:am3d="http://schemas.microsoft.com/office/drawing/2017/model3d" xmlns:o="urn:schemas-microsoft-com:office:office" xmlns:r="http://schemas.openxmlformats.org/officeDocument/2006/relationships" xmlns:m="http://schemas.openxmlformats.org/officeDocument/2006/math" xmlns:v="urn:schemas-microsoft-com:vml" xmlns:wp14="http://schemas.microsoft.com/office/word/2010/wordprocessingDrawing" xmlns:wp="http://schemas.openxmlformats.org/drawingml/2006/wordprocessingDrawing" xmlns:w10="urn:schemas-microsoft-com:office:word" xmlns:w="http://schemas.openxmlformats.org/wordprocessingml/2006/main" xmlns:w14="http://schemas.microsoft.com/office/word/2010/wordml" xmlns:w15="http://schemas.microsoft.com/office/word/2012/wordml" xmlns:w16cid="http://schemas.microsoft.com/office/word/2016/wordml/cid" xmlns:w16se="http://schemas.microsoft.com/office/word/2015/wordml/symex" xmlns:wpg="http://schemas.microsoft.com/office/word/2010/wordprocessingGroup" xmlns:wpi="http://schemas.microsoft.com/office/word/2010/wordprocessingInk" xmlns:wne="http://schemas.microsoft.com/office/word/2006/wordml" xmlns:wps="http://schemas.microsoft.com/office/word/2010/wordprocessingShape" mc:Ignorable="w14 w15 w16se w16cid wp14">
   <w:abstractNum w:abstractNumId="0" w15:restartNumberingAfterBreak="0">
     <w:nsid w:val="5BB90851"/>
     <w:multiLevelType w:val="hybridMultilevel"/>
@@ -6321,7 +7014,7 @@
 </file>
 
 <file path=word/people.xml><?xml version="1.0" encoding="utf-8"?>
-<w15:people xmlns:wpc="http://schemas.microsoft.com/office/word/2010/wordprocessingCanvas" xmlns:cx="http://schemas.microsoft.com/office/drawing/2014/chartex" xmlns:cx1="http://schemas.microsoft.com/office/drawing/2015/9/8/chartex" xmlns:mc="http://schemas.openxmlformats.org/markup-compatibility/2006" xmlns:o="urn:schemas-microsoft-com:office:office" xmlns:r="http://schemas.openxmlformats.org/officeDocument/2006/relationships" xmlns:m="http://schemas.openxmlformats.org/officeDocument/2006/math" xmlns:v="urn:schemas-microsoft-com:vml" xmlns:wp14="http://schemas.microsoft.com/office/word/2010/wordprocessingDrawing" xmlns:wp="http://schemas.openxmlformats.org/drawingml/2006/wordprocessingDrawing" xmlns:w10="urn:schemas-microsoft-com:office:word" xmlns:w="http://schemas.openxmlformats.org/wordprocessingml/2006/main" xmlns:w14="http://schemas.microsoft.com/office/word/2010/wordml" xmlns:w15="http://schemas.microsoft.com/office/word/2012/wordml" xmlns:w16se="http://schemas.microsoft.com/office/word/2015/wordml/symex" xmlns:wpg="http://schemas.microsoft.com/office/word/2010/wordprocessingGroup" xmlns:wpi="http://schemas.microsoft.com/office/word/2010/wordprocessingInk" xmlns:wne="http://schemas.microsoft.com/office/word/2006/wordml" xmlns:wps="http://schemas.microsoft.com/office/word/2010/wordprocessingShape" mc:Ignorable="w14 w15 w16se wp14">
+<w15:people xmlns:wpc="http://schemas.microsoft.com/office/word/2010/wordprocessingCanvas" xmlns:cx="http://schemas.microsoft.com/office/drawing/2014/chartex" xmlns:cx1="http://schemas.microsoft.com/office/drawing/2015/9/8/chartex" xmlns:cx2="http://schemas.microsoft.com/office/drawing/2015/10/21/chartex" xmlns:cx3="http://schemas.microsoft.com/office/drawing/2016/5/9/chartex" xmlns:cx4="http://schemas.microsoft.com/office/drawing/2016/5/10/chartex" xmlns:cx5="http://schemas.microsoft.com/office/drawing/2016/5/11/chartex" xmlns:cx6="http://schemas.microsoft.com/office/drawing/2016/5/12/chartex" xmlns:cx7="http://schemas.microsoft.com/office/drawing/2016/5/13/chartex" xmlns:cx8="http://schemas.microsoft.com/office/drawing/2016/5/14/chartex" xmlns:mc="http://schemas.openxmlformats.org/markup-compatibility/2006" xmlns:aink="http://schemas.microsoft.com/office/drawing/2016/ink" xmlns:am3d="http://schemas.microsoft.com/office/drawing/2017/model3d" xmlns:o="urn:schemas-microsoft-com:office:office" xmlns:r="http://schemas.openxmlformats.org/officeDocument/2006/relationships" xmlns:m="http://schemas.openxmlformats.org/officeDocument/2006/math" xmlns:v="urn:schemas-microsoft-com:vml" xmlns:wp14="http://schemas.microsoft.com/office/word/2010/wordprocessingDrawing" xmlns:wp="http://schemas.openxmlformats.org/drawingml/2006/wordprocessingDrawing" xmlns:w10="urn:schemas-microsoft-com:office:word" xmlns:w="http://schemas.openxmlformats.org/wordprocessingml/2006/main" xmlns:w14="http://schemas.microsoft.com/office/word/2010/wordml" xmlns:w15="http://schemas.microsoft.com/office/word/2012/wordml" xmlns:w16cid="http://schemas.microsoft.com/office/word/2016/wordml/cid" xmlns:w16se="http://schemas.microsoft.com/office/word/2015/wordml/symex" xmlns:wpg="http://schemas.microsoft.com/office/word/2010/wordprocessingGroup" xmlns:wpi="http://schemas.microsoft.com/office/word/2010/wordprocessingInk" xmlns:wne="http://schemas.microsoft.com/office/word/2006/wordml" xmlns:wps="http://schemas.microsoft.com/office/word/2010/wordprocessingShape" mc:Ignorable="w14 w15 w16se w16cid wp14">
   <w15:person w15:author="Moreno,Melissa M">
     <w15:presenceInfo w15:providerId="None" w15:userId="Moreno,Melissa M"/>
   </w15:person>
@@ -6338,7 +7031,7 @@
 </file>
 
 <file path=word/styles.xml><?xml version="1.0" encoding="utf-8"?>
-<w:styles xmlns:mc="http://schemas.openxmlformats.org/markup-compatibility/2006" xmlns:r="http://schemas.openxmlformats.org/officeDocument/2006/relationships" xmlns:w="http://schemas.openxmlformats.org/wordprocessingml/2006/main" xmlns:w14="http://schemas.microsoft.com/office/word/2010/wordml" xmlns:w15="http://schemas.microsoft.com/office/word/2012/wordml" xmlns:w16se="http://schemas.microsoft.com/office/word/2015/wordml/symex" mc:Ignorable="w14 w15 w16se">
+<w:styles xmlns:mc="http://schemas.openxmlformats.org/markup-compatibility/2006" xmlns:r="http://schemas.openxmlformats.org/officeDocument/2006/relationships" xmlns:w="http://schemas.openxmlformats.org/wordprocessingml/2006/main" xmlns:w14="http://schemas.microsoft.com/office/word/2010/wordml" xmlns:w15="http://schemas.microsoft.com/office/word/2012/wordml" xmlns:w16cid="http://schemas.microsoft.com/office/word/2016/wordml/cid" xmlns:w16se="http://schemas.microsoft.com/office/word/2015/wordml/symex" mc:Ignorable="w14 w15 w16se w16cid">
   <w:docDefaults>
     <w:rPrDefault>
       <w:rPr>
@@ -6354,7 +7047,7 @@
       </w:pPr>
     </w:pPrDefault>
   </w:docDefaults>
-  <w:latentStyles w:defLockedState="0" w:defUIPriority="99" w:defSemiHidden="0" w:defUnhideWhenUsed="0" w:defQFormat="0" w:count="371">
+  <w:latentStyles w:defLockedState="0" w:defUIPriority="99" w:defSemiHidden="0" w:defUnhideWhenUsed="0" w:defQFormat="0" w:count="375">
     <w:lsdException w:name="Normal" w:uiPriority="0" w:qFormat="1"/>
     <w:lsdException w:name="heading 1" w:uiPriority="9" w:qFormat="1"/>
     <w:lsdException w:name="heading 2" w:semiHidden="1" w:uiPriority="9" w:unhideWhenUsed="1" w:qFormat="1"/>
@@ -6460,7 +7153,6 @@
     <w:lsdException w:name="HTML Sample" w:semiHidden="1" w:unhideWhenUsed="1"/>
     <w:lsdException w:name="HTML Typewriter" w:semiHidden="1" w:unhideWhenUsed="1"/>
     <w:lsdException w:name="HTML Variable" w:semiHidden="1" w:unhideWhenUsed="1"/>
-    <w:lsdException w:name="Normal Table" w:semiHidden="1" w:unhideWhenUsed="1"/>
     <w:lsdException w:name="annotation subject" w:semiHidden="1" w:unhideWhenUsed="1"/>
     <w:lsdException w:name="No List" w:semiHidden="1" w:unhideWhenUsed="1"/>
     <w:lsdException w:name="Outline List 1" w:semiHidden="1" w:unhideWhenUsed="1"/>
@@ -6504,10 +7196,8 @@
     <w:lsdException w:name="Table Elegant" w:semiHidden="1" w:unhideWhenUsed="1"/>
     <w:lsdException w:name="Table Professional" w:semiHidden="1" w:unhideWhenUsed="1"/>
     <w:lsdException w:name="Table Subtle 1" w:semiHidden="1" w:unhideWhenUsed="1"/>
-    <w:lsdException w:name="Table Subtle 2" w:semiHidden="1" w:unhideWhenUsed="1"/>
     <w:lsdException w:name="Table Web 1" w:semiHidden="1" w:unhideWhenUsed="1"/>
     <w:lsdException w:name="Table Web 2" w:semiHidden="1" w:unhideWhenUsed="1"/>
-    <w:lsdException w:name="Table Web 3" w:semiHidden="1" w:unhideWhenUsed="1"/>
     <w:lsdException w:name="Balloon Text" w:semiHidden="1" w:unhideWhenUsed="1"/>
     <w:lsdException w:name="Table Grid" w:uiPriority="39"/>
     <w:lsdException w:name="Table Theme" w:semiHidden="1" w:unhideWhenUsed="1"/>
@@ -6726,6 +7416,10 @@
     <w:lsdException w:name="List Table 5 Dark Accent 6" w:uiPriority="50"/>
     <w:lsdException w:name="List Table 6 Colorful Accent 6" w:uiPriority="51"/>
     <w:lsdException w:name="List Table 7 Colorful Accent 6" w:uiPriority="52"/>
+    <w:lsdException w:name="Mention" w:semiHidden="1" w:unhideWhenUsed="1"/>
+    <w:lsdException w:name="Smart Hyperlink" w:semiHidden="1" w:unhideWhenUsed="1"/>
+    <w:lsdException w:name="Hashtag" w:semiHidden="1" w:unhideWhenUsed="1"/>
+    <w:lsdException w:name="Unresolved Mention" w:semiHidden="1" w:unhideWhenUsed="1"/>
   </w:latentStyles>
   <w:style w:type="paragraph" w:default="1" w:styleId="Normal">
     <w:name w:val="Normal"/>
@@ -6952,8 +7646,8 @@
       <w:shd w:val="clear" w:color="auto" w:fill="E1DFDD"/>
     </w:rPr>
   </w:style>
-  <w:style w:type="character" w:customStyle="1" w:styleId="UnresolvedMention">
-    <w:name w:val="Unresolved Mention"/>
+  <w:style w:type="character" w:customStyle="1" w:styleId="UnresolvedMention3">
+    <w:name w:val="Unresolved Mention3"/>
     <w:basedOn w:val="DefaultParagraphFont"/>
     <w:uiPriority w:val="99"/>
     <w:semiHidden/>
@@ -7513,7 +8207,7 @@
 </file>
 
 <file path=customXml/itemProps1.xml><?xml version="1.0" encoding="utf-8"?>
-<ds:datastoreItem xmlns:ds="http://schemas.openxmlformats.org/officeDocument/2006/customXml" ds:itemID="{7CFCDC1D-0F15-480A-BD7D-40ECED8249A2}">
+<ds:datastoreItem xmlns:ds="http://schemas.openxmlformats.org/officeDocument/2006/customXml" ds:itemID="{188632E5-BC2F-4DCE-8876-3ACDD3800F73}">
   <ds:schemaRefs>
     <ds:schemaRef ds:uri="http://schemas.openxmlformats.org/officeDocument/2006/bibliography"/>
   </ds:schemaRefs>

</xml_diff>